<commit_message>
Added folder on references and paper. Changed table of contents adding definitions section.
</commit_message>
<xml_diff>
--- a/Thesis on progress.docx
+++ b/Thesis on progress.docx
@@ -734,7 +734,31 @@
             <w:rPr>
               <w:lang w:val="en-GB"/>
             </w:rPr>
-            <w:t xml:space="preserve">With the fast evolution of technology during last decade today it possible to develop and offer services (immaterial goods) through Internet, this concept is known as electronic services (e-services), its relevance due </w:t>
+            <w:t>With the fast evolution of technology during last decade</w:t>
+          </w:r>
+          <w:r>
+            <w:rPr>
+              <w:lang w:val="en-GB"/>
+            </w:rPr>
+            <w:t>s</w:t>
+          </w:r>
+          <w:r>
+            <w:rPr>
+              <w:lang w:val="en-GB"/>
+            </w:rPr>
+            <w:t xml:space="preserve"> today it</w:t>
+          </w:r>
+          <w:r>
+            <w:rPr>
+              <w:lang w:val="en-GB"/>
+            </w:rPr>
+            <w:t xml:space="preserve"> is</w:t>
+          </w:r>
+          <w:r>
+            <w:rPr>
+              <w:lang w:val="en-GB"/>
+            </w:rPr>
+            <w:t xml:space="preserve"> possible to develop and offer services (immaterial goods) through Internet, this concept is known as electronic services (e-services), its relevance due </w:t>
           </w:r>
           <w:r>
             <w:rPr>
@@ -1020,7 +1044,19 @@
             <w:rPr>
               <w:lang w:val="en-GB"/>
             </w:rPr>
-            <w:t xml:space="preserve"> was performed. Presented conceptual model allows to understanding </w:t>
+            <w:t xml:space="preserve"> was performed. Presented conceptual model allows understand</w:t>
+          </w:r>
+          <w:r>
+            <w:rPr>
+              <w:lang w:val="en-GB"/>
+            </w:rPr>
+            <w:t>ing</w:t>
+          </w:r>
+          <w:r>
+            <w:rPr>
+              <w:lang w:val="en-GB"/>
+            </w:rPr>
+            <w:t xml:space="preserve"> </w:t>
           </w:r>
           <w:r>
             <w:rPr>
@@ -1125,7 +1161,19 @@
             <w:rPr>
               <w:lang w:val="en-GB"/>
             </w:rPr>
-            <w:t>. We conducted a series of tests</w:t>
+            <w:t>. We co</w:t>
+          </w:r>
+          <w:r>
+            <w:rPr>
+              <w:lang w:val="en-GB"/>
+            </w:rPr>
+            <w:t>n</w:t>
+          </w:r>
+          <w:r>
+            <w:rPr>
+              <w:lang w:val="en-GB"/>
+            </w:rPr>
+            <w:t>ducted a series of tests</w:t>
           </w:r>
           <w:r>
             <w:rPr>
@@ -1224,7 +1272,7 @@
             <w:rPr>
               <w:lang w:val="en-GB"/>
             </w:rPr>
-            <w:t>-services q</w:t>
+            <w:t>-service q</w:t>
           </w:r>
           <w:r>
             <w:rPr>
@@ -1249,6 +1297,12 @@
             <w:rPr>
               <w:lang w:val="en-GB"/>
             </w:rPr>
+            <w:t>,</w:t>
+          </w:r>
+          <w:r>
+            <w:rPr>
+              <w:lang w:val="en-GB"/>
+            </w:rPr>
             <w:t xml:space="preserve"> accessibility, </w:t>
           </w:r>
           <w:r>
@@ -1273,7 +1327,7 @@
             <w:rPr>
               <w:lang w:val="en-GB"/>
             </w:rPr>
-            <w:t>, dimensional key indicators</w:t>
+            <w:t>, key indicators</w:t>
           </w:r>
           <w:r>
             <w:rPr>
@@ -1376,7 +1430,7 @@
             <w:rPr>
               <w:noProof/>
             </w:rPr>
-            <w:instrText xml:space="preserve"> PAGEREF _Toc325164348 \h </w:instrText>
+            <w:instrText xml:space="preserve"> PAGEREF _Toc325315029 \h </w:instrText>
           </w:r>
           <w:r>
             <w:rPr>
@@ -1393,7 +1447,7 @@
             <w:rPr>
               <w:noProof/>
             </w:rPr>
-            <w:t>4</w:t>
+            <w:t>5</w:t>
           </w:r>
           <w:r>
             <w:rPr>
@@ -1451,7 +1505,7 @@
             <w:rPr>
               <w:noProof/>
             </w:rPr>
-            <w:instrText xml:space="preserve"> PAGEREF _Toc325164349 \h </w:instrText>
+            <w:instrText xml:space="preserve"> PAGEREF _Toc325315030 \h </w:instrText>
           </w:r>
           <w:r>
             <w:rPr>
@@ -1468,7 +1522,7 @@
             <w:rPr>
               <w:noProof/>
             </w:rPr>
-            <w:t>5</w:t>
+            <w:t>6</w:t>
           </w:r>
           <w:r>
             <w:rPr>
@@ -1511,7 +1565,7 @@
             <w:rPr>
               <w:noProof/>
             </w:rPr>
-            <w:t>The State-of-the-art</w:t>
+            <w:t>Definitions</w:t>
           </w:r>
           <w:r>
             <w:rPr>
@@ -1529,7 +1583,7 @@
             <w:rPr>
               <w:noProof/>
             </w:rPr>
-            <w:instrText xml:space="preserve"> PAGEREF _Toc325164350 \h </w:instrText>
+            <w:instrText xml:space="preserve"> PAGEREF _Toc325315031 \h </w:instrText>
           </w:r>
           <w:r>
             <w:rPr>
@@ -1546,7 +1600,7 @@
             <w:rPr>
               <w:noProof/>
             </w:rPr>
-            <w:t>6</w:t>
+            <w:t>7</w:t>
           </w:r>
           <w:r>
             <w:rPr>
@@ -1586,7 +1640,7 @@
             <w:rPr>
               <w:noProof/>
             </w:rPr>
-            <w:t>Information Technology Services (IT-Services)</w:t>
+            <w:t>Service</w:t>
           </w:r>
           <w:r>
             <w:rPr>
@@ -1604,7 +1658,7 @@
             <w:rPr>
               <w:noProof/>
             </w:rPr>
-            <w:instrText xml:space="preserve"> PAGEREF _Toc325164351 \h </w:instrText>
+            <w:instrText xml:space="preserve"> PAGEREF _Toc325315032 \h </w:instrText>
           </w:r>
           <w:r>
             <w:rPr>
@@ -1661,7 +1715,7 @@
             <w:rPr>
               <w:noProof/>
             </w:rPr>
-            <w:t>E-Service, current definitions</w:t>
+            <w:t>Quality</w:t>
           </w:r>
           <w:r>
             <w:rPr>
@@ -1679,7 +1733,7 @@
             <w:rPr>
               <w:noProof/>
             </w:rPr>
-            <w:instrText xml:space="preserve"> PAGEREF _Toc325164352 \h </w:instrText>
+            <w:instrText xml:space="preserve"> PAGEREF _Toc325315033 \h </w:instrText>
           </w:r>
           <w:r>
             <w:rPr>
@@ -1696,7 +1750,7 @@
             <w:rPr>
               <w:noProof/>
             </w:rPr>
-            <w:t>8</w:t>
+            <w:t>7</w:t>
           </w:r>
           <w:r>
             <w:rPr>
@@ -1736,7 +1790,7 @@
             <w:rPr>
               <w:noProof/>
             </w:rPr>
-            <w:t>Electronic Commerce (e-commerce)</w:t>
+            <w:t>Quality of Service (QS)</w:t>
           </w:r>
           <w:r>
             <w:rPr>
@@ -1754,7 +1808,7 @@
             <w:rPr>
               <w:noProof/>
             </w:rPr>
-            <w:instrText xml:space="preserve"> PAGEREF _Toc325164353 \h </w:instrText>
+            <w:instrText xml:space="preserve"> PAGEREF _Toc325315034 \h </w:instrText>
           </w:r>
           <w:r>
             <w:rPr>
@@ -1771,7 +1825,7 @@
             <w:rPr>
               <w:noProof/>
             </w:rPr>
-            <w:t>8</w:t>
+            <w:t>7</w:t>
           </w:r>
           <w:r>
             <w:rPr>
@@ -1811,7 +1865,7 @@
             <w:rPr>
               <w:noProof/>
             </w:rPr>
-            <w:t>Quality related to e-services</w:t>
+            <w:t>Electronic Service (e-service)</w:t>
           </w:r>
           <w:r>
             <w:rPr>
@@ -1829,7 +1883,7 @@
             <w:rPr>
               <w:noProof/>
             </w:rPr>
-            <w:instrText xml:space="preserve"> PAGEREF _Toc325164354 \h </w:instrText>
+            <w:instrText xml:space="preserve"> PAGEREF _Toc325315035 \h </w:instrText>
           </w:r>
           <w:r>
             <w:rPr>
@@ -1846,7 +1900,7 @@
             <w:rPr>
               <w:noProof/>
             </w:rPr>
-            <w:t>9</w:t>
+            <w:t>7</w:t>
           </w:r>
           <w:r>
             <w:rPr>
@@ -1886,7 +1940,7 @@
             <w:rPr>
               <w:noProof/>
             </w:rPr>
-            <w:t>E-government</w:t>
+            <w:t>Electronic Quality (e-Q)</w:t>
           </w:r>
           <w:r>
             <w:rPr>
@@ -1904,7 +1958,7 @@
             <w:rPr>
               <w:noProof/>
             </w:rPr>
-            <w:instrText xml:space="preserve"> PAGEREF _Toc325164355 \h </w:instrText>
+            <w:instrText xml:space="preserve"> PAGEREF _Toc325315036 \h </w:instrText>
           </w:r>
           <w:r>
             <w:rPr>
@@ -1921,7 +1975,7 @@
             <w:rPr>
               <w:noProof/>
             </w:rPr>
-            <w:t>9</w:t>
+            <w:t>7</w:t>
           </w:r>
           <w:r>
             <w:rPr>
@@ -1961,7 +2015,7 @@
             <w:rPr>
               <w:noProof/>
             </w:rPr>
-            <w:t>E-infrastructure</w:t>
+            <w:t>Electronic Quality of Service (e-QS)</w:t>
           </w:r>
           <w:r>
             <w:rPr>
@@ -1979,7 +2033,7 @@
             <w:rPr>
               <w:noProof/>
             </w:rPr>
-            <w:instrText xml:space="preserve"> PAGEREF _Toc325164356 \h </w:instrText>
+            <w:instrText xml:space="preserve"> PAGEREF _Toc325315037 \h </w:instrText>
           </w:r>
           <w:r>
             <w:rPr>
@@ -1996,7 +2050,7 @@
             <w:rPr>
               <w:noProof/>
             </w:rPr>
-            <w:t>10</w:t>
+            <w:t>7</w:t>
           </w:r>
           <w:r>
             <w:rPr>
@@ -2036,7 +2090,7 @@
             <w:rPr>
               <w:noProof/>
             </w:rPr>
-            <w:t>E-services Providers</w:t>
+            <w:t>Electronic Commerce (e-commerce)</w:t>
           </w:r>
           <w:r>
             <w:rPr>
@@ -2054,7 +2108,7 @@
             <w:rPr>
               <w:noProof/>
             </w:rPr>
-            <w:instrText xml:space="preserve"> PAGEREF _Toc325164357 \h </w:instrText>
+            <w:instrText xml:space="preserve"> PAGEREF _Toc325315038 \h </w:instrText>
           </w:r>
           <w:r>
             <w:rPr>
@@ -2071,7 +2125,307 @@
             <w:rPr>
               <w:noProof/>
             </w:rPr>
-            <w:t>11</w:t>
+            <w:t>7</w:t>
+          </w:r>
+          <w:r>
+            <w:rPr>
+              <w:noProof/>
+            </w:rPr>
+            <w:fldChar w:fldCharType="end"/>
+          </w:r>
+        </w:p>
+        <w:p>
+          <w:pPr>
+            <w:pStyle w:val="TOC2"/>
+            <w:tabs>
+              <w:tab w:val="left" w:pos="780"/>
+              <w:tab w:val="right" w:leader="dot" w:pos="8733"/>
+            </w:tabs>
+            <w:rPr>
+              <w:rFonts w:asciiTheme="minorHAnsi" w:eastAsiaTheme="minorEastAsia" w:hAnsiTheme="minorHAnsi"/>
+              <w:noProof/>
+              <w:lang w:val="en-US" w:eastAsia="ja-JP"/>
+            </w:rPr>
+          </w:pPr>
+          <w:r>
+            <w:rPr>
+              <w:noProof/>
+            </w:rPr>
+            <w:t>2.8</w:t>
+          </w:r>
+          <w:r>
+            <w:rPr>
+              <w:rFonts w:asciiTheme="minorHAnsi" w:eastAsiaTheme="minorEastAsia" w:hAnsiTheme="minorHAnsi"/>
+              <w:noProof/>
+              <w:lang w:val="en-US" w:eastAsia="ja-JP"/>
+            </w:rPr>
+            <w:tab/>
+          </w:r>
+          <w:r>
+            <w:rPr>
+              <w:noProof/>
+            </w:rPr>
+            <w:t>Electronic government (e-government)</w:t>
+          </w:r>
+          <w:r>
+            <w:rPr>
+              <w:noProof/>
+            </w:rPr>
+            <w:tab/>
+          </w:r>
+          <w:r>
+            <w:rPr>
+              <w:noProof/>
+            </w:rPr>
+            <w:fldChar w:fldCharType="begin"/>
+          </w:r>
+          <w:r>
+            <w:rPr>
+              <w:noProof/>
+            </w:rPr>
+            <w:instrText xml:space="preserve"> PAGEREF _Toc325315039 \h </w:instrText>
+          </w:r>
+          <w:r>
+            <w:rPr>
+              <w:noProof/>
+            </w:rPr>
+          </w:r>
+          <w:r>
+            <w:rPr>
+              <w:noProof/>
+            </w:rPr>
+            <w:fldChar w:fldCharType="separate"/>
+          </w:r>
+          <w:r>
+            <w:rPr>
+              <w:noProof/>
+            </w:rPr>
+            <w:t>7</w:t>
+          </w:r>
+          <w:r>
+            <w:rPr>
+              <w:noProof/>
+            </w:rPr>
+            <w:fldChar w:fldCharType="end"/>
+          </w:r>
+        </w:p>
+        <w:p>
+          <w:pPr>
+            <w:pStyle w:val="TOC2"/>
+            <w:tabs>
+              <w:tab w:val="left" w:pos="780"/>
+              <w:tab w:val="right" w:leader="dot" w:pos="8733"/>
+            </w:tabs>
+            <w:rPr>
+              <w:rFonts w:asciiTheme="minorHAnsi" w:eastAsiaTheme="minorEastAsia" w:hAnsiTheme="minorHAnsi"/>
+              <w:noProof/>
+              <w:lang w:val="en-US" w:eastAsia="ja-JP"/>
+            </w:rPr>
+          </w:pPr>
+          <w:r>
+            <w:rPr>
+              <w:noProof/>
+            </w:rPr>
+            <w:t>2.9</w:t>
+          </w:r>
+          <w:r>
+            <w:rPr>
+              <w:rFonts w:asciiTheme="minorHAnsi" w:eastAsiaTheme="minorEastAsia" w:hAnsiTheme="minorHAnsi"/>
+              <w:noProof/>
+              <w:lang w:val="en-US" w:eastAsia="ja-JP"/>
+            </w:rPr>
+            <w:tab/>
+          </w:r>
+          <w:r>
+            <w:rPr>
+              <w:noProof/>
+            </w:rPr>
+            <w:t>Electronic infrastructure (e-infrastructure)</w:t>
+          </w:r>
+          <w:r>
+            <w:rPr>
+              <w:noProof/>
+            </w:rPr>
+            <w:tab/>
+          </w:r>
+          <w:r>
+            <w:rPr>
+              <w:noProof/>
+            </w:rPr>
+            <w:fldChar w:fldCharType="begin"/>
+          </w:r>
+          <w:r>
+            <w:rPr>
+              <w:noProof/>
+            </w:rPr>
+            <w:instrText xml:space="preserve"> PAGEREF _Toc325315040 \h </w:instrText>
+          </w:r>
+          <w:r>
+            <w:rPr>
+              <w:noProof/>
+            </w:rPr>
+          </w:r>
+          <w:r>
+            <w:rPr>
+              <w:noProof/>
+            </w:rPr>
+            <w:fldChar w:fldCharType="separate"/>
+          </w:r>
+          <w:r>
+            <w:rPr>
+              <w:noProof/>
+            </w:rPr>
+            <w:t>7</w:t>
+          </w:r>
+          <w:r>
+            <w:rPr>
+              <w:noProof/>
+            </w:rPr>
+            <w:fldChar w:fldCharType="end"/>
+          </w:r>
+        </w:p>
+        <w:p>
+          <w:pPr>
+            <w:pStyle w:val="TOC2"/>
+            <w:tabs>
+              <w:tab w:val="left" w:pos="900"/>
+              <w:tab w:val="right" w:leader="dot" w:pos="8733"/>
+            </w:tabs>
+            <w:rPr>
+              <w:rFonts w:asciiTheme="minorHAnsi" w:eastAsiaTheme="minorEastAsia" w:hAnsiTheme="minorHAnsi"/>
+              <w:noProof/>
+              <w:lang w:val="en-US" w:eastAsia="ja-JP"/>
+            </w:rPr>
+          </w:pPr>
+          <w:r>
+            <w:rPr>
+              <w:noProof/>
+            </w:rPr>
+            <w:t>2.10</w:t>
+          </w:r>
+          <w:r>
+            <w:rPr>
+              <w:rFonts w:asciiTheme="minorHAnsi" w:eastAsiaTheme="minorEastAsia" w:hAnsiTheme="minorHAnsi"/>
+              <w:noProof/>
+              <w:lang w:val="en-US" w:eastAsia="ja-JP"/>
+            </w:rPr>
+            <w:tab/>
+          </w:r>
+          <w:r>
+            <w:rPr>
+              <w:noProof/>
+            </w:rPr>
+            <w:t>e-services Providers</w:t>
+          </w:r>
+          <w:r>
+            <w:rPr>
+              <w:noProof/>
+            </w:rPr>
+            <w:tab/>
+          </w:r>
+          <w:r>
+            <w:rPr>
+              <w:noProof/>
+            </w:rPr>
+            <w:fldChar w:fldCharType="begin"/>
+          </w:r>
+          <w:r>
+            <w:rPr>
+              <w:noProof/>
+            </w:rPr>
+            <w:instrText xml:space="preserve"> PAGEREF _Toc325315041 \h </w:instrText>
+          </w:r>
+          <w:r>
+            <w:rPr>
+              <w:noProof/>
+            </w:rPr>
+          </w:r>
+          <w:r>
+            <w:rPr>
+              <w:noProof/>
+            </w:rPr>
+            <w:fldChar w:fldCharType="separate"/>
+          </w:r>
+          <w:r>
+            <w:rPr>
+              <w:noProof/>
+            </w:rPr>
+            <w:t>7</w:t>
+          </w:r>
+          <w:r>
+            <w:rPr>
+              <w:noProof/>
+            </w:rPr>
+            <w:fldChar w:fldCharType="end"/>
+          </w:r>
+        </w:p>
+        <w:p>
+          <w:pPr>
+            <w:pStyle w:val="TOC2"/>
+            <w:tabs>
+              <w:tab w:val="left" w:pos="900"/>
+              <w:tab w:val="right" w:leader="dot" w:pos="8733"/>
+            </w:tabs>
+            <w:rPr>
+              <w:rFonts w:asciiTheme="minorHAnsi" w:eastAsiaTheme="minorEastAsia" w:hAnsiTheme="minorHAnsi"/>
+              <w:noProof/>
+              <w:lang w:val="en-US" w:eastAsia="ja-JP"/>
+            </w:rPr>
+          </w:pPr>
+          <w:r>
+            <w:rPr>
+              <w:noProof/>
+            </w:rPr>
+            <w:t>2.11</w:t>
+          </w:r>
+          <w:r>
+            <w:rPr>
+              <w:rFonts w:asciiTheme="minorHAnsi" w:eastAsiaTheme="minorEastAsia" w:hAnsiTheme="minorHAnsi"/>
+              <w:noProof/>
+              <w:lang w:val="en-US" w:eastAsia="ja-JP"/>
+            </w:rPr>
+            <w:tab/>
+          </w:r>
+          <w:r>
+            <w:rPr>
+              <w:noProof/>
+            </w:rPr>
+            <w:t>Information Technology Services (IT-Services)</w:t>
+          </w:r>
+          <w:r>
+            <w:rPr>
+              <w:noProof/>
+            </w:rPr>
+            <w:tab/>
+          </w:r>
+          <w:r>
+            <w:rPr>
+              <w:noProof/>
+            </w:rPr>
+            <w:fldChar w:fldCharType="begin"/>
+          </w:r>
+          <w:r>
+            <w:rPr>
+              <w:noProof/>
+            </w:rPr>
+            <w:instrText xml:space="preserve"> PAGEREF _Toc325315042 \h </w:instrText>
+          </w:r>
+          <w:r>
+            <w:rPr>
+              <w:noProof/>
+            </w:rPr>
+          </w:r>
+          <w:r>
+            <w:rPr>
+              <w:noProof/>
+            </w:rPr>
+            <w:fldChar w:fldCharType="separate"/>
+          </w:r>
+          <w:r>
+            <w:rPr>
+              <w:noProof/>
+            </w:rPr>
+            <w:t>7</w:t>
           </w:r>
           <w:r>
             <w:rPr>
@@ -2114,7 +2468,7 @@
             <w:rPr>
               <w:noProof/>
             </w:rPr>
-            <w:t>Understanding e-service concept</w:t>
+            <w:t>The State-of-the-art</w:t>
           </w:r>
           <w:r>
             <w:rPr>
@@ -2132,7 +2486,7 @@
             <w:rPr>
               <w:noProof/>
             </w:rPr>
-            <w:instrText xml:space="preserve"> PAGEREF _Toc325164358 \h </w:instrText>
+            <w:instrText xml:space="preserve"> PAGEREF _Toc325315043 \h </w:instrText>
           </w:r>
           <w:r>
             <w:rPr>
@@ -2149,7 +2503,7 @@
             <w:rPr>
               <w:noProof/>
             </w:rPr>
-            <w:t>13</w:t>
+            <w:t>8</w:t>
           </w:r>
           <w:r>
             <w:rPr>
@@ -2189,7 +2543,7 @@
             <w:rPr>
               <w:noProof/>
             </w:rPr>
-            <w:t>Four dimensions for e-services (SAUE)</w:t>
+            <w:t>IT-Services</w:t>
           </w:r>
           <w:r>
             <w:rPr>
@@ -2207,7 +2561,7 @@
             <w:rPr>
               <w:noProof/>
             </w:rPr>
-            <w:instrText xml:space="preserve"> PAGEREF _Toc325164359 \h </w:instrText>
+            <w:instrText xml:space="preserve"> PAGEREF _Toc325315044 \h </w:instrText>
           </w:r>
           <w:r>
             <w:rPr>
@@ -2224,7 +2578,610 @@
             <w:rPr>
               <w:noProof/>
             </w:rPr>
+            <w:t>9</w:t>
+          </w:r>
+          <w:r>
+            <w:rPr>
+              <w:noProof/>
+            </w:rPr>
+            <w:fldChar w:fldCharType="end"/>
+          </w:r>
+        </w:p>
+        <w:p>
+          <w:pPr>
+            <w:pStyle w:val="TOC2"/>
+            <w:tabs>
+              <w:tab w:val="left" w:pos="780"/>
+              <w:tab w:val="right" w:leader="dot" w:pos="8733"/>
+            </w:tabs>
+            <w:rPr>
+              <w:rFonts w:asciiTheme="minorHAnsi" w:eastAsiaTheme="minorEastAsia" w:hAnsiTheme="minorHAnsi"/>
+              <w:noProof/>
+              <w:lang w:val="en-US" w:eastAsia="ja-JP"/>
+            </w:rPr>
+          </w:pPr>
+          <w:r>
+            <w:rPr>
+              <w:noProof/>
+            </w:rPr>
+            <w:t>3.2</w:t>
+          </w:r>
+          <w:r>
+            <w:rPr>
+              <w:rFonts w:asciiTheme="minorHAnsi" w:eastAsiaTheme="minorEastAsia" w:hAnsiTheme="minorHAnsi"/>
+              <w:noProof/>
+              <w:lang w:val="en-US" w:eastAsia="ja-JP"/>
+            </w:rPr>
+            <w:tab/>
+          </w:r>
+          <w:r>
+            <w:rPr>
+              <w:noProof/>
+            </w:rPr>
+            <w:t>e-services</w:t>
+          </w:r>
+          <w:r>
+            <w:rPr>
+              <w:noProof/>
+            </w:rPr>
+            <w:tab/>
+          </w:r>
+          <w:r>
+            <w:rPr>
+              <w:noProof/>
+            </w:rPr>
+            <w:fldChar w:fldCharType="begin"/>
+          </w:r>
+          <w:r>
+            <w:rPr>
+              <w:noProof/>
+            </w:rPr>
+            <w:instrText xml:space="preserve"> PAGEREF _Toc325315045 \h </w:instrText>
+          </w:r>
+          <w:r>
+            <w:rPr>
+              <w:noProof/>
+            </w:rPr>
+          </w:r>
+          <w:r>
+            <w:rPr>
+              <w:noProof/>
+            </w:rPr>
+            <w:fldChar w:fldCharType="separate"/>
+          </w:r>
+          <w:r>
+            <w:rPr>
+              <w:noProof/>
+            </w:rPr>
+            <w:t>10</w:t>
+          </w:r>
+          <w:r>
+            <w:rPr>
+              <w:noProof/>
+            </w:rPr>
+            <w:fldChar w:fldCharType="end"/>
+          </w:r>
+        </w:p>
+        <w:p>
+          <w:pPr>
+            <w:pStyle w:val="TOC2"/>
+            <w:tabs>
+              <w:tab w:val="left" w:pos="780"/>
+              <w:tab w:val="right" w:leader="dot" w:pos="8733"/>
+            </w:tabs>
+            <w:rPr>
+              <w:rFonts w:asciiTheme="minorHAnsi" w:eastAsiaTheme="minorEastAsia" w:hAnsiTheme="minorHAnsi"/>
+              <w:noProof/>
+              <w:lang w:val="en-US" w:eastAsia="ja-JP"/>
+            </w:rPr>
+          </w:pPr>
+          <w:r>
+            <w:rPr>
+              <w:noProof/>
+            </w:rPr>
+            <w:t>3.3</w:t>
+          </w:r>
+          <w:r>
+            <w:rPr>
+              <w:rFonts w:asciiTheme="minorHAnsi" w:eastAsiaTheme="minorEastAsia" w:hAnsiTheme="minorHAnsi"/>
+              <w:noProof/>
+              <w:lang w:val="en-US" w:eastAsia="ja-JP"/>
+            </w:rPr>
+            <w:tab/>
+          </w:r>
+          <w:r>
+            <w:rPr>
+              <w:noProof/>
+            </w:rPr>
+            <w:t>e-commerce</w:t>
+          </w:r>
+          <w:r>
+            <w:rPr>
+              <w:noProof/>
+            </w:rPr>
+            <w:tab/>
+          </w:r>
+          <w:r>
+            <w:rPr>
+              <w:noProof/>
+            </w:rPr>
+            <w:fldChar w:fldCharType="begin"/>
+          </w:r>
+          <w:r>
+            <w:rPr>
+              <w:noProof/>
+            </w:rPr>
+            <w:instrText xml:space="preserve"> PAGEREF _Toc325315046 \h </w:instrText>
+          </w:r>
+          <w:r>
+            <w:rPr>
+              <w:noProof/>
+            </w:rPr>
+          </w:r>
+          <w:r>
+            <w:rPr>
+              <w:noProof/>
+            </w:rPr>
+            <w:fldChar w:fldCharType="separate"/>
+          </w:r>
+          <w:r>
+            <w:rPr>
+              <w:noProof/>
+            </w:rPr>
+            <w:t>10</w:t>
+          </w:r>
+          <w:r>
+            <w:rPr>
+              <w:noProof/>
+            </w:rPr>
+            <w:fldChar w:fldCharType="end"/>
+          </w:r>
+        </w:p>
+        <w:p>
+          <w:pPr>
+            <w:pStyle w:val="TOC2"/>
+            <w:tabs>
+              <w:tab w:val="left" w:pos="780"/>
+              <w:tab w:val="right" w:leader="dot" w:pos="8733"/>
+            </w:tabs>
+            <w:rPr>
+              <w:rFonts w:asciiTheme="minorHAnsi" w:eastAsiaTheme="minorEastAsia" w:hAnsiTheme="minorHAnsi"/>
+              <w:noProof/>
+              <w:lang w:val="en-US" w:eastAsia="ja-JP"/>
+            </w:rPr>
+          </w:pPr>
+          <w:r>
+            <w:rPr>
+              <w:noProof/>
+            </w:rPr>
+            <w:t>3.4</w:t>
+          </w:r>
+          <w:r>
+            <w:rPr>
+              <w:rFonts w:asciiTheme="minorHAnsi" w:eastAsiaTheme="minorEastAsia" w:hAnsiTheme="minorHAnsi"/>
+              <w:noProof/>
+              <w:lang w:val="en-US" w:eastAsia="ja-JP"/>
+            </w:rPr>
+            <w:tab/>
+          </w:r>
+          <w:r>
+            <w:rPr>
+              <w:noProof/>
+            </w:rPr>
+            <w:t>Quality on e-services</w:t>
+          </w:r>
+          <w:r>
+            <w:rPr>
+              <w:noProof/>
+            </w:rPr>
+            <w:tab/>
+          </w:r>
+          <w:r>
+            <w:rPr>
+              <w:noProof/>
+            </w:rPr>
+            <w:fldChar w:fldCharType="begin"/>
+          </w:r>
+          <w:r>
+            <w:rPr>
+              <w:noProof/>
+            </w:rPr>
+            <w:instrText xml:space="preserve"> PAGEREF _Toc325315047 \h </w:instrText>
+          </w:r>
+          <w:r>
+            <w:rPr>
+              <w:noProof/>
+            </w:rPr>
+          </w:r>
+          <w:r>
+            <w:rPr>
+              <w:noProof/>
+            </w:rPr>
+            <w:fldChar w:fldCharType="separate"/>
+          </w:r>
+          <w:r>
+            <w:rPr>
+              <w:noProof/>
+            </w:rPr>
+            <w:t>11</w:t>
+          </w:r>
+          <w:r>
+            <w:rPr>
+              <w:noProof/>
+            </w:rPr>
+            <w:fldChar w:fldCharType="end"/>
+          </w:r>
+        </w:p>
+        <w:p>
+          <w:pPr>
+            <w:pStyle w:val="TOC2"/>
+            <w:tabs>
+              <w:tab w:val="left" w:pos="780"/>
+              <w:tab w:val="right" w:leader="dot" w:pos="8733"/>
+            </w:tabs>
+            <w:rPr>
+              <w:rFonts w:asciiTheme="minorHAnsi" w:eastAsiaTheme="minorEastAsia" w:hAnsiTheme="minorHAnsi"/>
+              <w:noProof/>
+              <w:lang w:val="en-US" w:eastAsia="ja-JP"/>
+            </w:rPr>
+          </w:pPr>
+          <w:r>
+            <w:rPr>
+              <w:noProof/>
+            </w:rPr>
+            <w:t>3.5</w:t>
+          </w:r>
+          <w:r>
+            <w:rPr>
+              <w:rFonts w:asciiTheme="minorHAnsi" w:eastAsiaTheme="minorEastAsia" w:hAnsiTheme="minorHAnsi"/>
+              <w:noProof/>
+              <w:lang w:val="en-US" w:eastAsia="ja-JP"/>
+            </w:rPr>
+            <w:tab/>
+          </w:r>
+          <w:r>
+            <w:rPr>
+              <w:noProof/>
+            </w:rPr>
+            <w:t>e-government</w:t>
+          </w:r>
+          <w:r>
+            <w:rPr>
+              <w:noProof/>
+            </w:rPr>
+            <w:tab/>
+          </w:r>
+          <w:r>
+            <w:rPr>
+              <w:noProof/>
+            </w:rPr>
+            <w:fldChar w:fldCharType="begin"/>
+          </w:r>
+          <w:r>
+            <w:rPr>
+              <w:noProof/>
+            </w:rPr>
+            <w:instrText xml:space="preserve"> PAGEREF _Toc325315048 \h </w:instrText>
+          </w:r>
+          <w:r>
+            <w:rPr>
+              <w:noProof/>
+            </w:rPr>
+          </w:r>
+          <w:r>
+            <w:rPr>
+              <w:noProof/>
+            </w:rPr>
+            <w:fldChar w:fldCharType="separate"/>
+          </w:r>
+          <w:r>
+            <w:rPr>
+              <w:noProof/>
+            </w:rPr>
+            <w:t>11</w:t>
+          </w:r>
+          <w:r>
+            <w:rPr>
+              <w:noProof/>
+            </w:rPr>
+            <w:fldChar w:fldCharType="end"/>
+          </w:r>
+        </w:p>
+        <w:p>
+          <w:pPr>
+            <w:pStyle w:val="TOC2"/>
+            <w:tabs>
+              <w:tab w:val="left" w:pos="780"/>
+              <w:tab w:val="right" w:leader="dot" w:pos="8733"/>
+            </w:tabs>
+            <w:rPr>
+              <w:rFonts w:asciiTheme="minorHAnsi" w:eastAsiaTheme="minorEastAsia" w:hAnsiTheme="minorHAnsi"/>
+              <w:noProof/>
+              <w:lang w:val="en-US" w:eastAsia="ja-JP"/>
+            </w:rPr>
+          </w:pPr>
+          <w:r>
+            <w:rPr>
+              <w:noProof/>
+            </w:rPr>
+            <w:t>3.6</w:t>
+          </w:r>
+          <w:r>
+            <w:rPr>
+              <w:rFonts w:asciiTheme="minorHAnsi" w:eastAsiaTheme="minorEastAsia" w:hAnsiTheme="minorHAnsi"/>
+              <w:noProof/>
+              <w:lang w:val="en-US" w:eastAsia="ja-JP"/>
+            </w:rPr>
+            <w:tab/>
+          </w:r>
+          <w:r>
+            <w:rPr>
+              <w:noProof/>
+            </w:rPr>
+            <w:t>e-infrastructure</w:t>
+          </w:r>
+          <w:r>
+            <w:rPr>
+              <w:noProof/>
+            </w:rPr>
+            <w:tab/>
+          </w:r>
+          <w:r>
+            <w:rPr>
+              <w:noProof/>
+            </w:rPr>
+            <w:fldChar w:fldCharType="begin"/>
+          </w:r>
+          <w:r>
+            <w:rPr>
+              <w:noProof/>
+            </w:rPr>
+            <w:instrText xml:space="preserve"> PAGEREF _Toc325315049 \h </w:instrText>
+          </w:r>
+          <w:r>
+            <w:rPr>
+              <w:noProof/>
+            </w:rPr>
+          </w:r>
+          <w:r>
+            <w:rPr>
+              <w:noProof/>
+            </w:rPr>
+            <w:fldChar w:fldCharType="separate"/>
+          </w:r>
+          <w:r>
+            <w:rPr>
+              <w:noProof/>
+            </w:rPr>
+            <w:t>12</w:t>
+          </w:r>
+          <w:r>
+            <w:rPr>
+              <w:noProof/>
+            </w:rPr>
+            <w:fldChar w:fldCharType="end"/>
+          </w:r>
+        </w:p>
+        <w:p>
+          <w:pPr>
+            <w:pStyle w:val="TOC2"/>
+            <w:tabs>
+              <w:tab w:val="left" w:pos="780"/>
+              <w:tab w:val="right" w:leader="dot" w:pos="8733"/>
+            </w:tabs>
+            <w:rPr>
+              <w:rFonts w:asciiTheme="minorHAnsi" w:eastAsiaTheme="minorEastAsia" w:hAnsiTheme="minorHAnsi"/>
+              <w:noProof/>
+              <w:lang w:val="en-US" w:eastAsia="ja-JP"/>
+            </w:rPr>
+          </w:pPr>
+          <w:r>
+            <w:rPr>
+              <w:noProof/>
+            </w:rPr>
+            <w:t>3.7</w:t>
+          </w:r>
+          <w:r>
+            <w:rPr>
+              <w:rFonts w:asciiTheme="minorHAnsi" w:eastAsiaTheme="minorEastAsia" w:hAnsiTheme="minorHAnsi"/>
+              <w:noProof/>
+              <w:lang w:val="en-US" w:eastAsia="ja-JP"/>
+            </w:rPr>
+            <w:tab/>
+          </w:r>
+          <w:r>
+            <w:rPr>
+              <w:noProof/>
+            </w:rPr>
+            <w:t>e-services Providers</w:t>
+          </w:r>
+          <w:r>
+            <w:rPr>
+              <w:noProof/>
+            </w:rPr>
+            <w:tab/>
+          </w:r>
+          <w:r>
+            <w:rPr>
+              <w:noProof/>
+            </w:rPr>
+            <w:fldChar w:fldCharType="begin"/>
+          </w:r>
+          <w:r>
+            <w:rPr>
+              <w:noProof/>
+            </w:rPr>
+            <w:instrText xml:space="preserve"> PAGEREF _Toc325315050 \h </w:instrText>
+          </w:r>
+          <w:r>
+            <w:rPr>
+              <w:noProof/>
+            </w:rPr>
+          </w:r>
+          <w:r>
+            <w:rPr>
+              <w:noProof/>
+            </w:rPr>
+            <w:fldChar w:fldCharType="separate"/>
+          </w:r>
+          <w:r>
+            <w:rPr>
+              <w:noProof/>
+            </w:rPr>
             <w:t>13</w:t>
+          </w:r>
+          <w:r>
+            <w:rPr>
+              <w:noProof/>
+            </w:rPr>
+            <w:fldChar w:fldCharType="end"/>
+          </w:r>
+        </w:p>
+        <w:p>
+          <w:pPr>
+            <w:pStyle w:val="TOC1"/>
+            <w:tabs>
+              <w:tab w:val="left" w:pos="360"/>
+              <w:tab w:val="right" w:leader="dot" w:pos="8733"/>
+            </w:tabs>
+            <w:rPr>
+              <w:rFonts w:asciiTheme="minorHAnsi" w:eastAsiaTheme="minorEastAsia" w:hAnsiTheme="minorHAnsi"/>
+              <w:noProof/>
+              <w:lang w:val="en-US" w:eastAsia="ja-JP"/>
+            </w:rPr>
+          </w:pPr>
+          <w:r>
+            <w:rPr>
+              <w:noProof/>
+              <w:snapToGrid w:val="0"/>
+              <w:color w:val="000000"/>
+              <w:w w:val="0"/>
+            </w:rPr>
+            <w:t>4</w:t>
+          </w:r>
+          <w:r>
+            <w:rPr>
+              <w:rFonts w:asciiTheme="minorHAnsi" w:eastAsiaTheme="minorEastAsia" w:hAnsiTheme="minorHAnsi"/>
+              <w:noProof/>
+              <w:lang w:val="en-US" w:eastAsia="ja-JP"/>
+            </w:rPr>
+            <w:tab/>
+          </w:r>
+          <w:r>
+            <w:rPr>
+              <w:noProof/>
+            </w:rPr>
+            <w:t>Understanding e-service concept</w:t>
+          </w:r>
+          <w:r>
+            <w:rPr>
+              <w:noProof/>
+            </w:rPr>
+            <w:tab/>
+          </w:r>
+          <w:r>
+            <w:rPr>
+              <w:noProof/>
+            </w:rPr>
+            <w:fldChar w:fldCharType="begin"/>
+          </w:r>
+          <w:r>
+            <w:rPr>
+              <w:noProof/>
+            </w:rPr>
+            <w:instrText xml:space="preserve"> PAGEREF _Toc325315051 \h </w:instrText>
+          </w:r>
+          <w:r>
+            <w:rPr>
+              <w:noProof/>
+            </w:rPr>
+          </w:r>
+          <w:r>
+            <w:rPr>
+              <w:noProof/>
+            </w:rPr>
+            <w:fldChar w:fldCharType="separate"/>
+          </w:r>
+          <w:r>
+            <w:rPr>
+              <w:noProof/>
+            </w:rPr>
+            <w:t>15</w:t>
+          </w:r>
+          <w:r>
+            <w:rPr>
+              <w:noProof/>
+            </w:rPr>
+            <w:fldChar w:fldCharType="end"/>
+          </w:r>
+        </w:p>
+        <w:p>
+          <w:pPr>
+            <w:pStyle w:val="TOC2"/>
+            <w:tabs>
+              <w:tab w:val="left" w:pos="780"/>
+              <w:tab w:val="right" w:leader="dot" w:pos="8733"/>
+            </w:tabs>
+            <w:rPr>
+              <w:rFonts w:asciiTheme="minorHAnsi" w:eastAsiaTheme="minorEastAsia" w:hAnsiTheme="minorHAnsi"/>
+              <w:noProof/>
+              <w:lang w:val="en-US" w:eastAsia="ja-JP"/>
+            </w:rPr>
+          </w:pPr>
+          <w:r>
+            <w:rPr>
+              <w:noProof/>
+            </w:rPr>
+            <w:t>4.1</w:t>
+          </w:r>
+          <w:r>
+            <w:rPr>
+              <w:rFonts w:asciiTheme="minorHAnsi" w:eastAsiaTheme="minorEastAsia" w:hAnsiTheme="minorHAnsi"/>
+              <w:noProof/>
+              <w:lang w:val="en-US" w:eastAsia="ja-JP"/>
+            </w:rPr>
+            <w:tab/>
+          </w:r>
+          <w:r>
+            <w:rPr>
+              <w:noProof/>
+            </w:rPr>
+            <w:t>Four dimensions for e-services (AUES)</w:t>
+          </w:r>
+          <w:r>
+            <w:rPr>
+              <w:noProof/>
+            </w:rPr>
+            <w:tab/>
+          </w:r>
+          <w:r>
+            <w:rPr>
+              <w:noProof/>
+            </w:rPr>
+            <w:fldChar w:fldCharType="begin"/>
+          </w:r>
+          <w:r>
+            <w:rPr>
+              <w:noProof/>
+            </w:rPr>
+            <w:instrText xml:space="preserve"> PAGEREF _Toc325315052 \h </w:instrText>
+          </w:r>
+          <w:r>
+            <w:rPr>
+              <w:noProof/>
+            </w:rPr>
+          </w:r>
+          <w:r>
+            <w:rPr>
+              <w:noProof/>
+            </w:rPr>
+            <w:fldChar w:fldCharType="separate"/>
+          </w:r>
+          <w:r>
+            <w:rPr>
+              <w:noProof/>
+            </w:rPr>
+            <w:t>15</w:t>
           </w:r>
           <w:r>
             <w:rPr>
@@ -2272,7 +3229,7 @@
               <w:noProof/>
               <w:lang w:val="en-GB"/>
             </w:rPr>
-            <w:t xml:space="preserve"> Security</w:t>
+            <w:t xml:space="preserve"> Accessibility</w:t>
           </w:r>
           <w:r>
             <w:rPr>
@@ -2290,7 +3247,7 @@
             <w:rPr>
               <w:noProof/>
             </w:rPr>
-            <w:instrText xml:space="preserve"> PAGEREF _Toc325164360 \h </w:instrText>
+            <w:instrText xml:space="preserve"> PAGEREF _Toc325315053 \h </w:instrText>
           </w:r>
           <w:r>
             <w:rPr>
@@ -2307,7 +3264,7 @@
             <w:rPr>
               <w:noProof/>
             </w:rPr>
-            <w:t>13</w:t>
+            <w:t>16</w:t>
           </w:r>
           <w:r>
             <w:rPr>
@@ -2349,7 +3306,7 @@
               <w:noProof/>
               <w:lang w:val="en-GB"/>
             </w:rPr>
-            <w:t>Understanding Accessibility</w:t>
+            <w:t>Understanding Usability</w:t>
           </w:r>
           <w:r>
             <w:rPr>
@@ -2367,7 +3324,7 @@
             <w:rPr>
               <w:noProof/>
             </w:rPr>
-            <w:instrText xml:space="preserve"> PAGEREF _Toc325164361 \h </w:instrText>
+            <w:instrText xml:space="preserve"> PAGEREF _Toc325315054 \h </w:instrText>
           </w:r>
           <w:r>
             <w:rPr>
@@ -2384,7 +3341,7 @@
             <w:rPr>
               <w:noProof/>
             </w:rPr>
-            <w:t>13</w:t>
+            <w:t>16</w:t>
           </w:r>
           <w:r>
             <w:rPr>
@@ -2426,7 +3383,7 @@
               <w:noProof/>
               <w:lang w:val="en-GB"/>
             </w:rPr>
-            <w:t>Understanding Usability</w:t>
+            <w:t>Understanding Efficiency</w:t>
           </w:r>
           <w:r>
             <w:rPr>
@@ -2444,7 +3401,7 @@
             <w:rPr>
               <w:noProof/>
             </w:rPr>
-            <w:instrText xml:space="preserve"> PAGEREF _Toc325164362 \h </w:instrText>
+            <w:instrText xml:space="preserve"> PAGEREF _Toc325315055 \h </w:instrText>
           </w:r>
           <w:r>
             <w:rPr>
@@ -2461,7 +3418,7 @@
             <w:rPr>
               <w:noProof/>
             </w:rPr>
-            <w:t>13</w:t>
+            <w:t>16</w:t>
           </w:r>
           <w:r>
             <w:rPr>
@@ -2503,7 +3460,7 @@
               <w:noProof/>
               <w:lang w:val="en-GB"/>
             </w:rPr>
-            <w:t>Understanding Efficiency</w:t>
+            <w:t>Understanding Security</w:t>
           </w:r>
           <w:r>
             <w:rPr>
@@ -2521,7 +3478,7 @@
             <w:rPr>
               <w:noProof/>
             </w:rPr>
-            <w:instrText xml:space="preserve"> PAGEREF _Toc325164363 \h </w:instrText>
+            <w:instrText xml:space="preserve"> PAGEREF _Toc325315056 \h </w:instrText>
           </w:r>
           <w:r>
             <w:rPr>
@@ -2538,7 +3495,7 @@
             <w:rPr>
               <w:noProof/>
             </w:rPr>
-            <w:t>13</w:t>
+            <w:t>16</w:t>
           </w:r>
           <w:r>
             <w:rPr>
@@ -2564,7 +3521,7 @@
             <w:rPr>
               <w:noProof/>
             </w:rPr>
-            <w:t>3.2</w:t>
+            <w:t>4.2</w:t>
           </w:r>
           <w:r>
             <w:rPr>
@@ -2578,7 +3535,7 @@
             <w:rPr>
               <w:noProof/>
             </w:rPr>
-            <w:t>Key e-service components for Quality</w:t>
+            <w:t>Key e-service dimensional components for Quality</w:t>
           </w:r>
           <w:r>
             <w:rPr>
@@ -2596,7 +3553,7 @@
             <w:rPr>
               <w:noProof/>
             </w:rPr>
-            <w:instrText xml:space="preserve"> PAGEREF _Toc325164364 \h </w:instrText>
+            <w:instrText xml:space="preserve"> PAGEREF _Toc325315057 \h </w:instrText>
           </w:r>
           <w:r>
             <w:rPr>
@@ -2613,7 +3570,7 @@
             <w:rPr>
               <w:noProof/>
             </w:rPr>
-            <w:t>13</w:t>
+            <w:t>16</w:t>
           </w:r>
           <w:r>
             <w:rPr>
@@ -2642,7 +3599,7 @@
               <w:color w:val="000000"/>
               <w:w w:val="0"/>
             </w:rPr>
-            <w:t>4</w:t>
+            <w:t>5</w:t>
           </w:r>
           <w:r>
             <w:rPr>
@@ -2674,7 +3631,7 @@
             <w:rPr>
               <w:noProof/>
             </w:rPr>
-            <w:instrText xml:space="preserve"> PAGEREF _Toc325164365 \h </w:instrText>
+            <w:instrText xml:space="preserve"> PAGEREF _Toc325315058 \h </w:instrText>
           </w:r>
           <w:r>
             <w:rPr>
@@ -2691,7 +3648,7 @@
             <w:rPr>
               <w:noProof/>
             </w:rPr>
-            <w:t>14</w:t>
+            <w:t>17</w:t>
           </w:r>
           <w:r>
             <w:rPr>
@@ -2720,7 +3677,7 @@
               <w:color w:val="000000"/>
               <w:w w:val="0"/>
             </w:rPr>
-            <w:t>5</w:t>
+            <w:t>6</w:t>
           </w:r>
           <w:r>
             <w:rPr>
@@ -2752,7 +3709,7 @@
             <w:rPr>
               <w:noProof/>
             </w:rPr>
-            <w:instrText xml:space="preserve"> PAGEREF _Toc325164366 \h </w:instrText>
+            <w:instrText xml:space="preserve"> PAGEREF _Toc325315059 \h </w:instrText>
           </w:r>
           <w:r>
             <w:rPr>
@@ -2769,7 +3726,7 @@
             <w:rPr>
               <w:noProof/>
             </w:rPr>
-            <w:t>15</w:t>
+            <w:t>18</w:t>
           </w:r>
           <w:r>
             <w:rPr>
@@ -2798,7 +3755,7 @@
               <w:color w:val="000000"/>
               <w:w w:val="0"/>
             </w:rPr>
-            <w:t>6</w:t>
+            <w:t>7</w:t>
           </w:r>
           <w:r>
             <w:rPr>
@@ -2830,7 +3787,7 @@
             <w:rPr>
               <w:noProof/>
             </w:rPr>
-            <w:instrText xml:space="preserve"> PAGEREF _Toc325164367 \h </w:instrText>
+            <w:instrText xml:space="preserve"> PAGEREF _Toc325315060 \h </w:instrText>
           </w:r>
           <w:r>
             <w:rPr>
@@ -2847,7 +3804,7 @@
             <w:rPr>
               <w:noProof/>
             </w:rPr>
-            <w:t>16</w:t>
+            <w:t>19</w:t>
           </w:r>
           <w:r>
             <w:rPr>
@@ -2876,7 +3833,7 @@
               <w:color w:val="000000"/>
               <w:w w:val="0"/>
             </w:rPr>
-            <w:t>7</w:t>
+            <w:t>8</w:t>
           </w:r>
           <w:r>
             <w:rPr>
@@ -2908,7 +3865,7 @@
             <w:rPr>
               <w:noProof/>
             </w:rPr>
-            <w:instrText xml:space="preserve"> PAGEREF _Toc325164368 \h </w:instrText>
+            <w:instrText xml:space="preserve"> PAGEREF _Toc325315061 \h </w:instrText>
           </w:r>
           <w:r>
             <w:rPr>
@@ -2925,7 +3882,7 @@
             <w:rPr>
               <w:noProof/>
             </w:rPr>
-            <w:t>17</w:t>
+            <w:t>20</w:t>
           </w:r>
           <w:r>
             <w:rPr>
@@ -2954,7 +3911,8 @@
               <w:color w:val="000000"/>
               <w:w w:val="0"/>
             </w:rPr>
-            <w:t>8</w:t>
+            <w:lastRenderedPageBreak/>
+            <w:t>9</w:t>
           </w:r>
           <w:r>
             <w:rPr>
@@ -2986,7 +3944,7 @@
             <w:rPr>
               <w:noProof/>
             </w:rPr>
-            <w:instrText xml:space="preserve"> PAGEREF _Toc325164369 \h </w:instrText>
+            <w:instrText xml:space="preserve"> PAGEREF _Toc325315062 \h </w:instrText>
           </w:r>
           <w:r>
             <w:rPr>
@@ -3003,7 +3961,7 @@
             <w:rPr>
               <w:noProof/>
             </w:rPr>
-            <w:t>18</w:t>
+            <w:t>21</w:t>
           </w:r>
           <w:r>
             <w:rPr>
@@ -3046,7 +4004,7 @@
       <w:pPr>
         <w:pStyle w:val="Heading1"/>
       </w:pPr>
-      <w:bookmarkStart w:id="6" w:name="_Toc325164348"/>
+      <w:bookmarkStart w:id="6" w:name="_Toc325315029"/>
       <w:r>
         <w:lastRenderedPageBreak/>
         <w:t>Introduction</w:t>
@@ -4508,7 +5466,7 @@
       <w:pPr>
         <w:pStyle w:val="Heading2"/>
       </w:pPr>
-      <w:bookmarkStart w:id="7" w:name="_Toc325164349"/>
+      <w:bookmarkStart w:id="7" w:name="_Toc325315030"/>
       <w:r>
         <w:lastRenderedPageBreak/>
         <w:t>Organization of thesis</w:t>
@@ -4637,13 +5595,97 @@
         <w:rPr>
           <w:lang w:val="en-GB"/>
         </w:rPr>
-        <w:t xml:space="preserve"> areas such as IT-Services, </w:t>
-      </w:r>
-      <w:r>
-        <w:rPr>
-          <w:lang w:val="en-GB"/>
-        </w:rPr>
-        <w:t xml:space="preserve">E-Services current definitions, </w:t>
+        <w:t xml:space="preserve"> areas such as </w:t>
+      </w:r>
+      <w:r>
+        <w:rPr>
+          <w:lang w:val="en-GB"/>
+        </w:rPr>
+        <w:t>Info</w:t>
+      </w:r>
+      <w:r>
+        <w:rPr>
+          <w:lang w:val="en-GB"/>
+        </w:rPr>
+        <w:t>r</w:t>
+      </w:r>
+      <w:r>
+        <w:rPr>
+          <w:lang w:val="en-GB"/>
+        </w:rPr>
+        <w:t>mation Technology Services (</w:t>
+      </w:r>
+      <w:r>
+        <w:rPr>
+          <w:lang w:val="en-GB"/>
+        </w:rPr>
+        <w:t>IT-Services</w:t>
+      </w:r>
+      <w:r>
+        <w:rPr>
+          <w:lang w:val="en-GB"/>
+        </w:rPr>
+        <w:t>)</w:t>
+      </w:r>
+      <w:r>
+        <w:rPr>
+          <w:lang w:val="en-GB"/>
+        </w:rPr>
+        <w:t xml:space="preserve">, </w:t>
+      </w:r>
+      <w:r>
+        <w:rPr>
+          <w:lang w:val="en-GB"/>
+        </w:rPr>
+        <w:t>E</w:t>
+      </w:r>
+      <w:r>
+        <w:rPr>
+          <w:lang w:val="en-GB"/>
+        </w:rPr>
+        <w:t>lectronic-Services (e</w:t>
+      </w:r>
+      <w:r>
+        <w:rPr>
+          <w:lang w:val="en-GB"/>
+        </w:rPr>
+        <w:t>-</w:t>
+      </w:r>
+      <w:r>
+        <w:rPr>
+          <w:lang w:val="en-GB"/>
+        </w:rPr>
+        <w:t>s</w:t>
+      </w:r>
+      <w:r>
+        <w:rPr>
+          <w:lang w:val="en-GB"/>
+        </w:rPr>
+        <w:t>ervices</w:t>
+      </w:r>
+      <w:r>
+        <w:rPr>
+          <w:lang w:val="en-GB"/>
+        </w:rPr>
+        <w:t>)</w:t>
+      </w:r>
+      <w:r>
+        <w:rPr>
+          <w:lang w:val="en-GB"/>
+        </w:rPr>
+        <w:t xml:space="preserve"> current defin</w:t>
+      </w:r>
+      <w:r>
+        <w:rPr>
+          <w:lang w:val="en-GB"/>
+        </w:rPr>
+        <w:t>i</w:t>
+      </w:r>
+      <w:r>
+        <w:rPr>
+          <w:lang w:val="en-GB"/>
+        </w:rPr>
+        <w:t xml:space="preserve">tions, </w:t>
       </w:r>
       <w:r>
         <w:rPr>
@@ -4655,13 +5697,109 @@
         <w:rPr>
           <w:lang w:val="en-GB"/>
         </w:rPr>
-        <w:t>E-Government, E-Infras</w:t>
-      </w:r>
-      <w:r>
-        <w:rPr>
-          <w:lang w:val="en-GB"/>
-        </w:rPr>
-        <w:t>tructure, and E-Services Providers.</w:t>
+        <w:t>E</w:t>
+      </w:r>
+      <w:r>
+        <w:rPr>
+          <w:lang w:val="en-GB"/>
+        </w:rPr>
+        <w:t>lectronic-Government (e-g</w:t>
+      </w:r>
+      <w:r>
+        <w:rPr>
+          <w:lang w:val="en-GB"/>
+        </w:rPr>
+        <w:t>overnment</w:t>
+      </w:r>
+      <w:r>
+        <w:rPr>
+          <w:lang w:val="en-GB"/>
+        </w:rPr>
+        <w:t>)</w:t>
+      </w:r>
+      <w:r>
+        <w:rPr>
+          <w:lang w:val="en-GB"/>
+        </w:rPr>
+        <w:t>, E</w:t>
+      </w:r>
+      <w:r>
+        <w:rPr>
+          <w:lang w:val="en-GB"/>
+        </w:rPr>
+        <w:t>lectronic</w:t>
+      </w:r>
+      <w:r>
+        <w:rPr>
+          <w:lang w:val="en-GB"/>
+        </w:rPr>
+        <w:t>-Infras</w:t>
+      </w:r>
+      <w:r>
+        <w:rPr>
+          <w:lang w:val="en-GB"/>
+        </w:rPr>
+        <w:t>tructure</w:t>
+      </w:r>
+      <w:r>
+        <w:rPr>
+          <w:lang w:val="en-GB"/>
+        </w:rPr>
+        <w:t xml:space="preserve"> (e-infrastructure)</w:t>
+      </w:r>
+      <w:r>
+        <w:rPr>
+          <w:lang w:val="en-GB"/>
+        </w:rPr>
+        <w:t xml:space="preserve">, and </w:t>
+      </w:r>
+      <w:r>
+        <w:rPr>
+          <w:lang w:val="en-GB"/>
+        </w:rPr>
+        <w:t>e</w:t>
+      </w:r>
+      <w:r>
+        <w:rPr>
+          <w:lang w:val="en-GB"/>
+        </w:rPr>
+        <w:t>-</w:t>
+      </w:r>
+      <w:r>
+        <w:rPr>
+          <w:lang w:val="en-GB"/>
+        </w:rPr>
+        <w:t>s</w:t>
+      </w:r>
+      <w:r>
+        <w:rPr>
+          <w:lang w:val="en-GB"/>
+        </w:rPr>
+        <w:t xml:space="preserve">ervices </w:t>
+      </w:r>
+      <w:r>
+        <w:rPr>
+          <w:lang w:val="en-GB"/>
+        </w:rPr>
+        <w:t>p</w:t>
+      </w:r>
+      <w:r>
+        <w:rPr>
+          <w:lang w:val="en-GB"/>
+        </w:rPr>
+        <w:t>r</w:t>
+      </w:r>
+      <w:r>
+        <w:rPr>
+          <w:lang w:val="en-GB"/>
+        </w:rPr>
+        <w:t>o</w:t>
+      </w:r>
+      <w:r>
+        <w:rPr>
+          <w:lang w:val="en-GB"/>
+        </w:rPr>
+        <w:t>viders.</w:t>
       </w:r>
     </w:p>
     <w:p>
@@ -4707,7 +5845,19 @@
         <w:rPr>
           <w:lang w:val="en-GB"/>
         </w:rPr>
-        <w:t>-Service</w:t>
+        <w:t>-</w:t>
+      </w:r>
+      <w:r>
+        <w:rPr>
+          <w:lang w:val="en-GB"/>
+        </w:rPr>
+        <w:t>s</w:t>
+      </w:r>
+      <w:r>
+        <w:rPr>
+          <w:lang w:val="en-GB"/>
+        </w:rPr>
+        <w:t>ervice</w:t>
       </w:r>
       <w:r>
         <w:rPr>
@@ -4809,13 +5959,49 @@
         <w:rPr>
           <w:lang w:val="en-GB"/>
         </w:rPr>
-        <w:t xml:space="preserve">Security (AUES) </w:t>
-      </w:r>
-      <w:r>
-        <w:rPr>
-          <w:lang w:val="en-GB"/>
-        </w:rPr>
-        <w:t>to understand its quality</w:t>
+        <w:t xml:space="preserve">Security </w:t>
+      </w:r>
+      <w:r>
+        <w:rPr>
+          <w:lang w:val="en-GB"/>
+        </w:rPr>
+        <w:t>represented with acronym “</w:t>
+      </w:r>
+      <w:r>
+        <w:rPr>
+          <w:lang w:val="en-GB"/>
+        </w:rPr>
+        <w:t>AUES</w:t>
+      </w:r>
+      <w:r>
+        <w:rPr>
+          <w:lang w:val="en-GB"/>
+        </w:rPr>
+        <w:t>”</w:t>
+      </w:r>
+      <w:r>
+        <w:rPr>
+          <w:lang w:val="en-GB"/>
+        </w:rPr>
+        <w:t xml:space="preserve"> </w:t>
+      </w:r>
+      <w:r>
+        <w:rPr>
+          <w:lang w:val="en-GB"/>
+        </w:rPr>
+        <w:t>to understand its qua</w:t>
+      </w:r>
+      <w:r>
+        <w:rPr>
+          <w:lang w:val="en-GB"/>
+        </w:rPr>
+        <w:t>l</w:t>
+      </w:r>
+      <w:r>
+        <w:rPr>
+          <w:lang w:val="en-GB"/>
+        </w:rPr>
+        <w:t>ity</w:t>
       </w:r>
       <w:r>
         <w:rPr>
@@ -4846,6 +6032,26 @@
           <w:lang w:val="en-GB"/>
         </w:rPr>
         <w:t>.</w:t>
+      </w:r>
+      <w:r>
+        <w:rPr>
+          <w:lang w:val="en-GB"/>
+        </w:rPr>
+        <w:t xml:space="preserve"> // </w:t>
+      </w:r>
+      <w:proofErr w:type="gramStart"/>
+      <w:r>
+        <w:rPr>
+          <w:lang w:val="en-GB"/>
+        </w:rPr>
+        <w:t>dependability</w:t>
+      </w:r>
+      <w:proofErr w:type="gramEnd"/>
+      <w:r>
+        <w:rPr>
+          <w:lang w:val="en-GB"/>
+        </w:rPr>
+        <w:t xml:space="preserve"> on dimensions or dependability on the key components for each dimension.</w:t>
       </w:r>
     </w:p>
     <w:p>
@@ -5119,15 +6325,171 @@
       <w:pPr>
         <w:pStyle w:val="Heading1"/>
       </w:pPr>
-      <w:bookmarkStart w:id="8" w:name="_Toc325164350"/>
+      <w:bookmarkStart w:id="8" w:name="_Toc325315031"/>
       <w:r>
         <w:lastRenderedPageBreak/>
-        <w:t>The State-of-the-</w:t>
-      </w:r>
-      <w:r>
-        <w:t>art</w:t>
+        <w:t>Definitions</w:t>
       </w:r>
       <w:bookmarkEnd w:id="8"/>
+    </w:p>
+    <w:p>
+      <w:pPr>
+        <w:pStyle w:val="Heading2"/>
+      </w:pPr>
+      <w:bookmarkStart w:id="9" w:name="_Toc325315032"/>
+      <w:r>
+        <w:t>Service</w:t>
+      </w:r>
+      <w:bookmarkEnd w:id="9"/>
+    </w:p>
+    <w:p>
+      <w:pPr>
+        <w:pStyle w:val="Heading2"/>
+      </w:pPr>
+      <w:bookmarkStart w:id="10" w:name="_Toc325315033"/>
+      <w:r>
+        <w:t>Quality</w:t>
+      </w:r>
+      <w:bookmarkEnd w:id="10"/>
+    </w:p>
+    <w:p>
+      <w:pPr>
+        <w:pStyle w:val="Heading2"/>
+      </w:pPr>
+      <w:bookmarkStart w:id="11" w:name="_Toc325315034"/>
+      <w:r>
+        <w:t>Quality of Service (QS)</w:t>
+      </w:r>
+      <w:bookmarkEnd w:id="11"/>
+    </w:p>
+    <w:p>
+      <w:pPr>
+        <w:pStyle w:val="Heading2"/>
+      </w:pPr>
+      <w:bookmarkStart w:id="12" w:name="_Toc325315035"/>
+      <w:r>
+        <w:t>Electronic Service (e-service)</w:t>
+      </w:r>
+      <w:bookmarkEnd w:id="12"/>
+    </w:p>
+    <w:p>
+      <w:pPr>
+        <w:pStyle w:val="Heading2"/>
+      </w:pPr>
+      <w:bookmarkStart w:id="13" w:name="_Toc325315036"/>
+      <w:r>
+        <w:t>Electronic Quality (e-Q)</w:t>
+      </w:r>
+      <w:bookmarkEnd w:id="13"/>
+    </w:p>
+    <w:p>
+      <w:pPr>
+        <w:pStyle w:val="Heading2"/>
+      </w:pPr>
+      <w:bookmarkStart w:id="14" w:name="_Toc325315037"/>
+      <w:r>
+        <w:t>Electronic Quality of Service (e-QS)</w:t>
+      </w:r>
+      <w:bookmarkEnd w:id="14"/>
+    </w:p>
+    <w:p>
+      <w:pPr>
+        <w:pStyle w:val="Heading2"/>
+      </w:pPr>
+      <w:bookmarkStart w:id="15" w:name="_Toc325315038"/>
+      <w:r>
+        <w:t>Electronic Commerce (e-commerce)</w:t>
+      </w:r>
+      <w:bookmarkEnd w:id="15"/>
+    </w:p>
+    <w:p>
+      <w:pPr>
+        <w:pStyle w:val="Heading2"/>
+      </w:pPr>
+      <w:bookmarkStart w:id="16" w:name="_Toc325315039"/>
+      <w:r>
+        <w:t>Electronic G</w:t>
+      </w:r>
+      <w:r>
+        <w:t>overnment (e</w:t>
+      </w:r>
+      <w:r>
+        <w:t>-government</w:t>
+      </w:r>
+      <w:r>
+        <w:t>)</w:t>
+      </w:r>
+      <w:bookmarkEnd w:id="16"/>
+    </w:p>
+    <w:p>
+      <w:pPr>
+        <w:pStyle w:val="Heading2"/>
+      </w:pPr>
+      <w:bookmarkStart w:id="17" w:name="_Toc325315040"/>
+      <w:r>
+        <w:t>E</w:t>
+      </w:r>
+      <w:r>
+        <w:t>lectronic I</w:t>
+      </w:r>
+      <w:bookmarkStart w:id="18" w:name="_GoBack"/>
+      <w:bookmarkEnd w:id="18"/>
+      <w:r>
+        <w:t>nfrastructure (e</w:t>
+      </w:r>
+      <w:r>
+        <w:t>-infrastructure</w:t>
+      </w:r>
+      <w:r>
+        <w:t>)</w:t>
+      </w:r>
+      <w:bookmarkEnd w:id="17"/>
+    </w:p>
+    <w:p>
+      <w:pPr>
+        <w:pStyle w:val="Heading2"/>
+      </w:pPr>
+      <w:bookmarkStart w:id="19" w:name="_Toc325315041"/>
+      <w:proofErr w:type="gramStart"/>
+      <w:r>
+        <w:t>e</w:t>
+      </w:r>
+      <w:proofErr w:type="gramEnd"/>
+      <w:r>
+        <w:t>-services Providers</w:t>
+      </w:r>
+      <w:bookmarkEnd w:id="19"/>
+    </w:p>
+    <w:p>
+      <w:pPr>
+        <w:pStyle w:val="Heading2"/>
+      </w:pPr>
+      <w:bookmarkStart w:id="20" w:name="_Toc325315042"/>
+      <w:r>
+        <w:t>Information Technology Services (</w:t>
+      </w:r>
+      <w:r>
+        <w:t>IT-Services</w:t>
+      </w:r>
+      <w:r>
+        <w:t>)</w:t>
+      </w:r>
+      <w:bookmarkEnd w:id="20"/>
+    </w:p>
+    <w:p/>
+    <w:p/>
+    <w:p/>
+    <w:p/>
+    <w:p>
+      <w:pPr>
+        <w:pStyle w:val="Heading1"/>
+      </w:pPr>
+      <w:bookmarkStart w:id="21" w:name="_Toc325315043"/>
+      <w:r>
+        <w:lastRenderedPageBreak/>
+        <w:t>The State-of-the-art</w:t>
+      </w:r>
+      <w:bookmarkEnd w:id="21"/>
     </w:p>
     <w:p>
       <w:pPr>
@@ -5595,21 +6957,12 @@
       <w:pPr>
         <w:pStyle w:val="Heading2"/>
       </w:pPr>
-      <w:bookmarkStart w:id="9" w:name="_Toc325164351"/>
+      <w:bookmarkStart w:id="22" w:name="_Toc325315044"/>
       <w:r>
         <w:lastRenderedPageBreak/>
-        <w:t>In</w:t>
-      </w:r>
-      <w:r>
-        <w:t>formation Technology Services (</w:t>
-      </w:r>
-      <w:r>
         <w:t>IT-Services</w:t>
       </w:r>
-      <w:r>
-        <w:t>)</w:t>
-      </w:r>
-      <w:bookmarkEnd w:id="9"/>
+      <w:bookmarkEnd w:id="22"/>
     </w:p>
     <w:p>
       <w:pPr>
@@ -6883,32 +8236,19 @@
       <w:pPr>
         <w:pStyle w:val="Heading2"/>
       </w:pPr>
-      <w:bookmarkStart w:id="10" w:name="_Toc325164352"/>
-      <w:r>
-        <w:t>E</w:t>
-      </w:r>
-      <w:r>
-        <w:t>lectronic Service (e</w:t>
-      </w:r>
-      <w:r>
-        <w:t>-</w:t>
+      <w:bookmarkStart w:id="23" w:name="_Toc325315045"/>
+      <w:proofErr w:type="gramStart"/>
+      <w:r>
+        <w:t>e</w:t>
+      </w:r>
+      <w:proofErr w:type="gramEnd"/>
+      <w:r>
+        <w:t>-service</w:t>
       </w:r>
       <w:r>
         <w:t>s</w:t>
       </w:r>
-      <w:r>
-        <w:t>ervice</w:t>
-      </w:r>
-      <w:r>
-        <w:t>)</w:t>
-      </w:r>
-      <w:r>
-        <w:t xml:space="preserve"> current </w:t>
-      </w:r>
-      <w:r>
-        <w:t>definitions</w:t>
-      </w:r>
-      <w:bookmarkEnd w:id="10"/>
+      <w:bookmarkEnd w:id="23"/>
     </w:p>
     <w:p>
       <w:pPr>
@@ -6939,21 +8279,21 @@
           <w:highlight w:val="yellow"/>
           <w:lang w:val="en-GB"/>
         </w:rPr>
-        <w:t xml:space="preserve"> et al</w:t>
-      </w:r>
-      <w:r>
-        <w:rPr>
-          <w:highlight w:val="yellow"/>
-          <w:lang w:val="en-GB"/>
-        </w:rPr>
-        <w:t>.</w:t>
-      </w:r>
-      <w:r>
-        <w:rPr>
-          <w:highlight w:val="yellow"/>
-          <w:lang w:val="en-GB"/>
-        </w:rPr>
-        <w:t xml:space="preserve"> (2001, p. 186), an e-service is an interactive, content-centred and internet-based customer service driven by the customer and integrated with related organisational customer support processes and technologies with the goal of strengthening the customer-service provider relationship.</w:t>
+        <w:t xml:space="preserve"> et al.</w:t>
+      </w:r>
+      <w:r>
+        <w:rPr>
+          <w:highlight w:val="yellow"/>
+          <w:lang w:val="en-GB"/>
+        </w:rPr>
+        <w:t xml:space="preserve"> (2001, p. 186)</w:t>
+      </w:r>
+      <w:r>
+        <w:rPr>
+          <w:highlight w:val="yellow"/>
+          <w:lang w:val="en-GB"/>
+        </w:rPr>
+        <w:t xml:space="preserve"> an e-service is an interactive, content-centred and internet-based customer service driven by the customer and integrated with related organisational customer support processes and technologies with the goal of strengthening the customer-service provider relationship.</w:t>
       </w:r>
     </w:p>
     <w:p>
@@ -6969,35 +8309,7 @@
           <w:highlight w:val="yellow"/>
           <w:lang w:val="en-GB"/>
         </w:rPr>
-        <w:t>H</w:t>
-      </w:r>
-      <w:r>
-        <w:rPr>
-          <w:highlight w:val="yellow"/>
-          <w:lang w:val="en-GB"/>
-        </w:rPr>
-        <w:t xml:space="preserve">ewlett </w:t>
-      </w:r>
-      <w:r>
-        <w:rPr>
-          <w:highlight w:val="yellow"/>
-          <w:lang w:val="en-GB"/>
-        </w:rPr>
-        <w:t>P</w:t>
-      </w:r>
-      <w:r>
-        <w:rPr>
-          <w:highlight w:val="yellow"/>
-          <w:lang w:val="en-GB"/>
-        </w:rPr>
-        <w:t>ackard Company</w:t>
-      </w:r>
-      <w:r>
-        <w:rPr>
-          <w:highlight w:val="yellow"/>
-          <w:lang w:val="en-GB"/>
-        </w:rPr>
-        <w:t xml:space="preserve"> defines e-services as “modular, nimble, electronic services that perform work, achieve tasks, or complete transactions”.</w:t>
+        <w:t>Hewlett Packard Company defines e-services as “modular, nimble, electronic services that perform work, achieve tasks, or complete transactions”.</w:t>
       </w:r>
     </w:p>
     <w:p>
@@ -7013,21 +8325,7 @@
           <w:highlight w:val="yellow"/>
           <w:lang w:val="en-GB"/>
         </w:rPr>
-        <w:t xml:space="preserve">An e-service is any asset </w:t>
-      </w:r>
-      <w:r>
-        <w:rPr>
-          <w:highlight w:val="yellow"/>
-          <w:lang w:val="en-GB"/>
-        </w:rPr>
-        <w:t>that is made available via the I</w:t>
-      </w:r>
-      <w:r>
-        <w:rPr>
-          <w:highlight w:val="yellow"/>
-          <w:lang w:val="en-GB"/>
-        </w:rPr>
-        <w:t>nternet to drive new revenue streams or create new efficiencies.</w:t>
+        <w:t>An e-service is any asset that is made available via the Internet to drive new revenue streams or create new efficiencies.</w:t>
       </w:r>
     </w:p>
     <w:p>
@@ -7038,13 +8336,7 @@
         <w:rPr>
           <w:highlight w:val="yellow"/>
         </w:rPr>
-        <w:t>E</w:t>
-      </w:r>
-      <w:r>
-        <w:rPr>
-          <w:highlight w:val="yellow"/>
-        </w:rPr>
-        <w:t>-service is the result of automation, enhancement and integration of the business processes of the traditional services that are moving towards demand on internet.</w:t>
+        <w:t>E-service is the result of automation, enhancement and integration of the business processes of the traditional services that are moving towards demand on internet.</w:t>
       </w:r>
     </w:p>
     <w:p/>
@@ -7052,20 +8344,16 @@
       <w:pPr>
         <w:pStyle w:val="Heading2"/>
       </w:pPr>
-      <w:bookmarkStart w:id="11" w:name="_Toc325164353"/>
-      <w:r>
-        <w:t>Electronic Commerce (</w:t>
-      </w:r>
+      <w:bookmarkStart w:id="24" w:name="_Toc325315046"/>
+      <w:proofErr w:type="gramStart"/>
       <w:r>
         <w:t>e</w:t>
       </w:r>
+      <w:proofErr w:type="gramEnd"/>
       <w:r>
         <w:t>-commerce</w:t>
       </w:r>
-      <w:r>
-        <w:t>)</w:t>
-      </w:r>
-      <w:bookmarkEnd w:id="11"/>
+      <w:bookmarkEnd w:id="24"/>
     </w:p>
     <w:p>
       <w:pPr>
@@ -7621,22 +8909,13 @@
           <w:lang w:val="en-GB"/>
         </w:rPr>
       </w:pPr>
-      <w:proofErr w:type="gramStart"/>
-      <w:r>
-        <w:rPr>
-          <w:highlight w:val="yellow"/>
-          <w:lang w:val="en-GB"/>
-        </w:rPr>
-        <w:t xml:space="preserve">E-Services quality can be increased </w:t>
-      </w:r>
-      <w:r>
-        <w:rPr>
-          <w:highlight w:val="yellow"/>
-          <w:lang w:val="en-GB"/>
-        </w:rPr>
-        <w:t>by applying new tools and techniques</w:t>
-      </w:r>
-      <w:proofErr w:type="gramEnd"/>
+      <w:r>
+        <w:rPr>
+          <w:highlight w:val="yellow"/>
+          <w:lang w:val="en-GB"/>
+        </w:rPr>
+        <w:t>Applying new tools and techniques can increase e-Services quality</w:t>
+      </w:r>
       <w:r>
         <w:rPr>
           <w:highlight w:val="yellow"/>
@@ -7712,11 +8991,17 @@
       <w:pPr>
         <w:pStyle w:val="Heading2"/>
       </w:pPr>
-      <w:bookmarkStart w:id="12" w:name="_Toc325164354"/>
-      <w:r>
-        <w:t>Quality related to e-services</w:t>
-      </w:r>
-      <w:bookmarkEnd w:id="12"/>
+      <w:bookmarkStart w:id="25" w:name="_Toc325315047"/>
+      <w:r>
+        <w:t xml:space="preserve">Quality </w:t>
+      </w:r>
+      <w:r>
+        <w:t xml:space="preserve">on </w:t>
+      </w:r>
+      <w:r>
+        <w:t>e-services</w:t>
+      </w:r>
+      <w:bookmarkEnd w:id="25"/>
     </w:p>
     <w:p>
       <w:pPr>
@@ -8295,17 +9580,16 @@
       <w:pPr>
         <w:pStyle w:val="Heading2"/>
       </w:pPr>
-      <w:bookmarkStart w:id="13" w:name="_Toc325164355"/>
-      <w:r>
-        <w:t>Electronic government (e</w:t>
-      </w:r>
+      <w:bookmarkStart w:id="26" w:name="_Toc325315048"/>
+      <w:proofErr w:type="gramStart"/>
+      <w:r>
+        <w:t>e</w:t>
+      </w:r>
+      <w:proofErr w:type="gramEnd"/>
       <w:r>
         <w:t>-government</w:t>
       </w:r>
-      <w:bookmarkEnd w:id="13"/>
-      <w:r>
-        <w:t>)</w:t>
-      </w:r>
+      <w:bookmarkEnd w:id="26"/>
     </w:p>
     <w:p>
       <w:pPr>
@@ -8992,20 +10276,16 @@
       <w:pPr>
         <w:pStyle w:val="Heading2"/>
       </w:pPr>
-      <w:bookmarkStart w:id="14" w:name="_Toc325164356"/>
-      <w:r>
-        <w:t>E</w:t>
-      </w:r>
-      <w:r>
-        <w:t>lectronic infrastructure (e</w:t>
-      </w:r>
+      <w:bookmarkStart w:id="27" w:name="_Toc325315049"/>
+      <w:proofErr w:type="gramStart"/>
+      <w:r>
+        <w:t>e</w:t>
+      </w:r>
+      <w:proofErr w:type="gramEnd"/>
       <w:r>
         <w:t>-infrastructure</w:t>
       </w:r>
-      <w:bookmarkEnd w:id="14"/>
-      <w:r>
-        <w:t>)</w:t>
-      </w:r>
+      <w:bookmarkEnd w:id="27"/>
     </w:p>
     <w:p>
       <w:pPr>
@@ -9512,6 +10792,7 @@
       <w:pPr>
         <w:pStyle w:val="Heading2"/>
       </w:pPr>
+      <w:bookmarkStart w:id="28" w:name="_Toc325315050"/>
       <w:proofErr w:type="gramStart"/>
       <w:r>
         <w:t>e</w:t>
@@ -9520,6 +10801,7 @@
       <w:r>
         <w:t>-services Providers</w:t>
       </w:r>
+      <w:bookmarkEnd w:id="28"/>
     </w:p>
     <w:p>
       <w:pPr>
@@ -10369,32 +11651,32 @@
       <w:pPr>
         <w:pStyle w:val="Heading1"/>
       </w:pPr>
-      <w:bookmarkStart w:id="15" w:name="_Toc164946306"/>
-      <w:bookmarkStart w:id="16" w:name="_Toc164946393"/>
-      <w:bookmarkStart w:id="17" w:name="_Toc164947852"/>
-      <w:bookmarkStart w:id="18" w:name="_Toc164949068"/>
-      <w:bookmarkStart w:id="19" w:name="_Toc162980680"/>
-      <w:bookmarkStart w:id="20" w:name="_Toc164446291"/>
-      <w:bookmarkStart w:id="21" w:name="_Toc164946307"/>
-      <w:bookmarkStart w:id="22" w:name="_Toc164946394"/>
-      <w:bookmarkStart w:id="23" w:name="_Toc164947853"/>
-      <w:bookmarkStart w:id="24" w:name="_Toc164949069"/>
-      <w:bookmarkStart w:id="25" w:name="_Toc325164358"/>
-      <w:bookmarkEnd w:id="15"/>
-      <w:bookmarkEnd w:id="16"/>
-      <w:bookmarkEnd w:id="17"/>
-      <w:bookmarkEnd w:id="18"/>
-      <w:bookmarkEnd w:id="19"/>
-      <w:bookmarkEnd w:id="20"/>
-      <w:bookmarkEnd w:id="21"/>
-      <w:bookmarkEnd w:id="22"/>
-      <w:bookmarkEnd w:id="23"/>
-      <w:bookmarkEnd w:id="24"/>
+      <w:bookmarkStart w:id="29" w:name="_Toc164946306"/>
+      <w:bookmarkStart w:id="30" w:name="_Toc164946393"/>
+      <w:bookmarkStart w:id="31" w:name="_Toc164947852"/>
+      <w:bookmarkStart w:id="32" w:name="_Toc164949068"/>
+      <w:bookmarkStart w:id="33" w:name="_Toc162980680"/>
+      <w:bookmarkStart w:id="34" w:name="_Toc164446291"/>
+      <w:bookmarkStart w:id="35" w:name="_Toc164946307"/>
+      <w:bookmarkStart w:id="36" w:name="_Toc164946394"/>
+      <w:bookmarkStart w:id="37" w:name="_Toc164947853"/>
+      <w:bookmarkStart w:id="38" w:name="_Toc164949069"/>
+      <w:bookmarkStart w:id="39" w:name="_Toc325315051"/>
+      <w:bookmarkEnd w:id="29"/>
+      <w:bookmarkEnd w:id="30"/>
+      <w:bookmarkEnd w:id="31"/>
+      <w:bookmarkEnd w:id="32"/>
+      <w:bookmarkEnd w:id="33"/>
+      <w:bookmarkEnd w:id="34"/>
+      <w:bookmarkEnd w:id="35"/>
+      <w:bookmarkEnd w:id="36"/>
+      <w:bookmarkEnd w:id="37"/>
+      <w:bookmarkEnd w:id="38"/>
       <w:r>
         <w:lastRenderedPageBreak/>
         <w:t>Understanding e-service concept</w:t>
       </w:r>
-      <w:bookmarkEnd w:id="25"/>
+      <w:bookmarkEnd w:id="39"/>
     </w:p>
     <w:p>
       <w:pPr>
@@ -10441,9 +11723,9 @@
         <w:tblLook w:val="04A0" w:firstRow="1" w:lastRow="0" w:firstColumn="1" w:lastColumn="0" w:noHBand="0" w:noVBand="1"/>
       </w:tblPr>
       <w:tblGrid>
-        <w:gridCol w:w="690"/>
-        <w:gridCol w:w="2911"/>
-        <w:gridCol w:w="5124"/>
+        <w:gridCol w:w="1763"/>
+        <w:gridCol w:w="3811"/>
+        <w:gridCol w:w="2976"/>
       </w:tblGrid>
       <w:tr>
         <w:trPr>
@@ -10451,26 +11733,8 @@
         </w:trPr>
         <w:tc>
           <w:tcPr>
-            <w:tcW w:w="690" w:type="dxa"/>
-          </w:tcPr>
-          <w:p>
-            <w:pPr>
-              <w:jc w:val="center"/>
-              <w:rPr>
-                <w:lang w:val="en-GB"/>
-              </w:rPr>
-            </w:pPr>
-            <w:r>
-              <w:rPr>
-                <w:lang w:val="en-GB"/>
-              </w:rPr>
-              <w:t>No.</w:t>
-            </w:r>
-          </w:p>
-        </w:tc>
-        <w:tc>
-          <w:tcPr>
-            <w:tcW w:w="2911" w:type="dxa"/>
+            <w:tcW w:w="1763" w:type="dxa"/>
+            <w:vAlign w:val="center"/>
           </w:tcPr>
           <w:p>
             <w:pPr>
@@ -10489,7 +11753,8 @@
         </w:tc>
         <w:tc>
           <w:tcPr>
-            <w:tcW w:w="5124" w:type="dxa"/>
+            <w:tcW w:w="3811" w:type="dxa"/>
+            <w:vAlign w:val="center"/>
           </w:tcPr>
           <w:p>
             <w:pPr>
@@ -10506,17 +11771,14 @@
             </w:r>
           </w:p>
         </w:tc>
-      </w:tr>
-      <w:tr>
-        <w:trPr>
-          <w:jc w:val="center"/>
-        </w:trPr>
         <w:tc>
           <w:tcPr>
-            <w:tcW w:w="690" w:type="dxa"/>
+            <w:tcW w:w="2976" w:type="dxa"/>
+            <w:vAlign w:val="center"/>
           </w:tcPr>
           <w:p>
             <w:pPr>
+              <w:jc w:val="center"/>
               <w:rPr>
                 <w:lang w:val="en-GB"/>
               </w:rPr>
@@ -10525,16 +11787,23 @@
               <w:rPr>
                 <w:lang w:val="en-GB"/>
               </w:rPr>
-              <w:t>1</w:t>
+              <w:t>Assess e-SQ on:</w:t>
             </w:r>
           </w:p>
         </w:tc>
+      </w:tr>
+      <w:tr>
+        <w:trPr>
+          <w:jc w:val="center"/>
+        </w:trPr>
         <w:tc>
           <w:tcPr>
-            <w:tcW w:w="2911" w:type="dxa"/>
+            <w:tcW w:w="1763" w:type="dxa"/>
+            <w:vAlign w:val="center"/>
           </w:tcPr>
           <w:p>
             <w:pPr>
+              <w:jc w:val="center"/>
               <w:rPr>
                 <w:lang w:val="en-US"/>
               </w:rPr>
@@ -10555,10 +11824,12 @@
         </w:tc>
         <w:tc>
           <w:tcPr>
-            <w:tcW w:w="5124" w:type="dxa"/>
+            <w:tcW w:w="3811" w:type="dxa"/>
+            <w:vAlign w:val="center"/>
           </w:tcPr>
           <w:p>
             <w:pPr>
+              <w:jc w:val="center"/>
               <w:rPr>
                 <w:lang w:val="en-GB"/>
               </w:rPr>
@@ -10571,6 +11842,82 @@
             </w:r>
           </w:p>
         </w:tc>
+        <w:tc>
+          <w:tcPr>
+            <w:tcW w:w="2976" w:type="dxa"/>
+            <w:vAlign w:val="center"/>
+          </w:tcPr>
+          <w:p>
+            <w:pPr>
+              <w:jc w:val="center"/>
+              <w:rPr>
+                <w:lang w:val="en-GB"/>
+              </w:rPr>
+            </w:pPr>
+            <w:proofErr w:type="gramStart"/>
+            <w:r>
+              <w:rPr>
+                <w:lang w:val="en-GB"/>
+              </w:rPr>
+              <w:t>e</w:t>
+            </w:r>
+            <w:proofErr w:type="gramEnd"/>
+            <w:r>
+              <w:rPr>
+                <w:lang w:val="en-GB"/>
+              </w:rPr>
+              <w:t>-commerce domains, f</w:t>
+            </w:r>
+            <w:r>
+              <w:rPr>
+                <w:lang w:val="en-GB"/>
+              </w:rPr>
+              <w:t>o</w:t>
+            </w:r>
+            <w:r>
+              <w:rPr>
+                <w:lang w:val="en-GB"/>
+              </w:rPr>
+              <w:t>cused on websites sel</w:t>
+            </w:r>
+            <w:r>
+              <w:rPr>
+                <w:lang w:val="en-GB"/>
+              </w:rPr>
+              <w:t>l</w:t>
+            </w:r>
+            <w:r>
+              <w:rPr>
+                <w:lang w:val="en-GB"/>
+              </w:rPr>
+              <w:t>ing physical pro</w:t>
+            </w:r>
+            <w:r>
+              <w:rPr>
+                <w:lang w:val="en-GB"/>
+              </w:rPr>
+              <w:t>d</w:t>
+            </w:r>
+            <w:r>
+              <w:rPr>
+                <w:lang w:val="en-GB"/>
+              </w:rPr>
+              <w:t>uct</w:t>
+            </w:r>
+            <w:r>
+              <w:rPr>
+                <w:lang w:val="en-GB"/>
+              </w:rPr>
+              <w:t>s [100</w:t>
+            </w:r>
+            <w:r>
+              <w:rPr>
+                <w:lang w:val="en-GB"/>
+              </w:rPr>
+              <w:t>].</w:t>
+            </w:r>
+          </w:p>
+        </w:tc>
       </w:tr>
       <w:tr>
         <w:trPr>
@@ -10578,28 +11925,12 @@
         </w:trPr>
         <w:tc>
           <w:tcPr>
-            <w:tcW w:w="690" w:type="dxa"/>
+            <w:tcW w:w="1763" w:type="dxa"/>
+            <w:vAlign w:val="center"/>
           </w:tcPr>
           <w:p>
             <w:pPr>
-              <w:rPr>
-                <w:lang w:val="en-GB"/>
-              </w:rPr>
-            </w:pPr>
-            <w:r>
-              <w:rPr>
-                <w:lang w:val="en-GB"/>
-              </w:rPr>
-              <w:t>2</w:t>
-            </w:r>
-          </w:p>
-        </w:tc>
-        <w:tc>
-          <w:tcPr>
-            <w:tcW w:w="2911" w:type="dxa"/>
-          </w:tcPr>
-          <w:p>
-            <w:pPr>
+              <w:jc w:val="center"/>
               <w:rPr>
                 <w:lang w:val="en-GB"/>
               </w:rPr>
@@ -10616,10 +11947,12 @@
         </w:tc>
         <w:tc>
           <w:tcPr>
-            <w:tcW w:w="5124" w:type="dxa"/>
+            <w:tcW w:w="3811" w:type="dxa"/>
+            <w:vAlign w:val="center"/>
           </w:tcPr>
           <w:p>
             <w:pPr>
+              <w:jc w:val="center"/>
               <w:rPr>
                 <w:lang w:val="en-GB"/>
               </w:rPr>
@@ -10628,7 +11961,39 @@
               <w:rPr>
                 <w:lang w:val="en-GB"/>
               </w:rPr>
-              <w:t>Design, Intuitiveness, Visual appeal</w:t>
+              <w:t>Design, Intuitiveness, Visual a</w:t>
+            </w:r>
+            <w:r>
+              <w:rPr>
+                <w:lang w:val="en-GB"/>
+              </w:rPr>
+              <w:t>p</w:t>
+            </w:r>
+            <w:r>
+              <w:rPr>
+                <w:lang w:val="en-GB"/>
+              </w:rPr>
+              <w:t>peal</w:t>
+            </w:r>
+          </w:p>
+        </w:tc>
+        <w:tc>
+          <w:tcPr>
+            <w:tcW w:w="2976" w:type="dxa"/>
+            <w:vAlign w:val="center"/>
+          </w:tcPr>
+          <w:p>
+            <w:pPr>
+              <w:jc w:val="center"/>
+              <w:rPr>
+                <w:lang w:val="en-GB"/>
+              </w:rPr>
+            </w:pPr>
+            <w:r>
+              <w:rPr>
+                <w:lang w:val="en-GB"/>
+              </w:rPr>
+              <w:t>Consumer evaluation on Web Sites.</w:t>
             </w:r>
           </w:p>
         </w:tc>
@@ -10639,28 +12004,12 @@
         </w:trPr>
         <w:tc>
           <w:tcPr>
-            <w:tcW w:w="690" w:type="dxa"/>
+            <w:tcW w:w="1763" w:type="dxa"/>
+            <w:vAlign w:val="center"/>
           </w:tcPr>
           <w:p>
             <w:pPr>
-              <w:rPr>
-                <w:lang w:val="en-GB"/>
-              </w:rPr>
-            </w:pPr>
-            <w:r>
-              <w:rPr>
-                <w:lang w:val="en-GB"/>
-              </w:rPr>
-              <w:t>3</w:t>
-            </w:r>
-          </w:p>
-        </w:tc>
-        <w:tc>
-          <w:tcPr>
-            <w:tcW w:w="2911" w:type="dxa"/>
-          </w:tcPr>
-          <w:p>
-            <w:pPr>
+              <w:jc w:val="center"/>
               <w:rPr>
                 <w:lang w:val="en-GB"/>
               </w:rPr>
@@ -10683,10 +12032,12 @@
         </w:tc>
         <w:tc>
           <w:tcPr>
-            <w:tcW w:w="5124" w:type="dxa"/>
+            <w:tcW w:w="3811" w:type="dxa"/>
+            <w:vAlign w:val="center"/>
           </w:tcPr>
           <w:p>
             <w:pPr>
+              <w:jc w:val="center"/>
               <w:rPr>
                 <w:lang w:val="en-GB"/>
               </w:rPr>
@@ -10699,6 +12050,20 @@
             </w:r>
           </w:p>
         </w:tc>
+        <w:tc>
+          <w:tcPr>
+            <w:tcW w:w="2976" w:type="dxa"/>
+            <w:vAlign w:val="center"/>
+          </w:tcPr>
+          <w:p>
+            <w:pPr>
+              <w:jc w:val="center"/>
+              <w:rPr>
+                <w:lang w:val="en-GB"/>
+              </w:rPr>
+            </w:pPr>
+          </w:p>
+        </w:tc>
       </w:tr>
       <w:tr>
         <w:trPr>
@@ -10706,28 +12071,12 @@
         </w:trPr>
         <w:tc>
           <w:tcPr>
-            <w:tcW w:w="690" w:type="dxa"/>
+            <w:tcW w:w="1763" w:type="dxa"/>
+            <w:vAlign w:val="center"/>
           </w:tcPr>
           <w:p>
             <w:pPr>
-              <w:rPr>
-                <w:lang w:val="en-GB"/>
-              </w:rPr>
-            </w:pPr>
-            <w:r>
-              <w:rPr>
-                <w:lang w:val="en-GB"/>
-              </w:rPr>
-              <w:t>4</w:t>
-            </w:r>
-          </w:p>
-        </w:tc>
-        <w:tc>
-          <w:tcPr>
-            <w:tcW w:w="2911" w:type="dxa"/>
-          </w:tcPr>
-          <w:p>
-            <w:pPr>
+              <w:jc w:val="center"/>
               <w:rPr>
                 <w:lang w:val="en-GB"/>
               </w:rPr>
@@ -10758,10 +12107,12 @@
         </w:tc>
         <w:tc>
           <w:tcPr>
-            <w:tcW w:w="5124" w:type="dxa"/>
+            <w:tcW w:w="3811" w:type="dxa"/>
+            <w:vAlign w:val="center"/>
           </w:tcPr>
           <w:p>
             <w:pPr>
+              <w:jc w:val="center"/>
               <w:rPr>
                 <w:lang w:val="en-GB"/>
               </w:rPr>
@@ -10774,6 +12125,20 @@
             </w:r>
           </w:p>
         </w:tc>
+        <w:tc>
+          <w:tcPr>
+            <w:tcW w:w="2976" w:type="dxa"/>
+            <w:vAlign w:val="center"/>
+          </w:tcPr>
+          <w:p>
+            <w:pPr>
+              <w:jc w:val="center"/>
+              <w:rPr>
+                <w:lang w:val="en-GB"/>
+              </w:rPr>
+            </w:pPr>
+          </w:p>
+        </w:tc>
       </w:tr>
       <w:tr>
         <w:trPr>
@@ -10781,28 +12146,12 @@
         </w:trPr>
         <w:tc>
           <w:tcPr>
-            <w:tcW w:w="690" w:type="dxa"/>
+            <w:tcW w:w="1763" w:type="dxa"/>
+            <w:vAlign w:val="center"/>
           </w:tcPr>
           <w:p>
             <w:pPr>
-              <w:rPr>
-                <w:lang w:val="en-GB"/>
-              </w:rPr>
-            </w:pPr>
-            <w:r>
-              <w:rPr>
-                <w:lang w:val="en-GB"/>
-              </w:rPr>
-              <w:t>5</w:t>
-            </w:r>
-          </w:p>
-        </w:tc>
-        <w:tc>
-          <w:tcPr>
-            <w:tcW w:w="2911" w:type="dxa"/>
-          </w:tcPr>
-          <w:p>
-            <w:pPr>
+              <w:jc w:val="center"/>
               <w:rPr>
                 <w:lang w:val="en-GB"/>
               </w:rPr>
@@ -10817,10 +12166,12 @@
         </w:tc>
         <w:tc>
           <w:tcPr>
-            <w:tcW w:w="5124" w:type="dxa"/>
+            <w:tcW w:w="3811" w:type="dxa"/>
+            <w:vAlign w:val="center"/>
           </w:tcPr>
           <w:p>
             <w:pPr>
+              <w:jc w:val="center"/>
               <w:rPr>
                 <w:lang w:val="en-GB"/>
               </w:rPr>
@@ -10833,6 +12184,20 @@
             </w:r>
           </w:p>
         </w:tc>
+        <w:tc>
+          <w:tcPr>
+            <w:tcW w:w="2976" w:type="dxa"/>
+            <w:vAlign w:val="center"/>
+          </w:tcPr>
+          <w:p>
+            <w:pPr>
+              <w:jc w:val="center"/>
+              <w:rPr>
+                <w:lang w:val="en-GB"/>
+              </w:rPr>
+            </w:pPr>
+          </w:p>
+        </w:tc>
       </w:tr>
       <w:tr>
         <w:trPr>
@@ -10840,28 +12205,12 @@
         </w:trPr>
         <w:tc>
           <w:tcPr>
-            <w:tcW w:w="690" w:type="dxa"/>
+            <w:tcW w:w="1763" w:type="dxa"/>
+            <w:vAlign w:val="center"/>
           </w:tcPr>
           <w:p>
             <w:pPr>
-              <w:rPr>
-                <w:lang w:val="en-GB"/>
-              </w:rPr>
-            </w:pPr>
-            <w:r>
-              <w:rPr>
-                <w:lang w:val="en-GB"/>
-              </w:rPr>
-              <w:t>6</w:t>
-            </w:r>
-          </w:p>
-        </w:tc>
-        <w:tc>
-          <w:tcPr>
-            <w:tcW w:w="2911" w:type="dxa"/>
-          </w:tcPr>
-          <w:p>
-            <w:pPr>
+              <w:jc w:val="center"/>
               <w:rPr>
                 <w:lang w:val="en-GB"/>
               </w:rPr>
@@ -10878,10 +12227,12 @@
         </w:tc>
         <w:tc>
           <w:tcPr>
-            <w:tcW w:w="5124" w:type="dxa"/>
+            <w:tcW w:w="3811" w:type="dxa"/>
+            <w:vAlign w:val="center"/>
           </w:tcPr>
           <w:p>
             <w:pPr>
+              <w:jc w:val="center"/>
               <w:rPr>
                 <w:lang w:val="en-GB"/>
               </w:rPr>
@@ -10890,8 +12241,34 @@
               <w:rPr>
                 <w:lang w:val="en-GB"/>
               </w:rPr>
-              <w:t>Ease of use, and Security/privacy</w:t>
+              <w:t>Ease of use, and Secur</w:t>
             </w:r>
+            <w:r>
+              <w:rPr>
+                <w:lang w:val="en-GB"/>
+              </w:rPr>
+              <w:t>i</w:t>
+            </w:r>
+            <w:r>
+              <w:rPr>
+                <w:lang w:val="en-GB"/>
+              </w:rPr>
+              <w:t>ty/privacy</w:t>
+            </w:r>
+          </w:p>
+        </w:tc>
+        <w:tc>
+          <w:tcPr>
+            <w:tcW w:w="2976" w:type="dxa"/>
+            <w:vAlign w:val="center"/>
+          </w:tcPr>
+          <w:p>
+            <w:pPr>
+              <w:jc w:val="center"/>
+              <w:rPr>
+                <w:lang w:val="en-GB"/>
+              </w:rPr>
+            </w:pPr>
           </w:p>
         </w:tc>
       </w:tr>
@@ -10902,6 +12279,44 @@
           <w:lang w:val="en-GB"/>
         </w:rPr>
       </w:pPr>
+      <w:r>
+        <w:rPr>
+          <w:lang w:val="en-GB"/>
+        </w:rPr>
+        <w:t xml:space="preserve">Table. </w:t>
+      </w:r>
+      <w:proofErr w:type="gramStart"/>
+      <w:r>
+        <w:rPr>
+          <w:lang w:val="en-GB"/>
+        </w:rPr>
+        <w:t>E-SQ measurement i</w:t>
+      </w:r>
+      <w:r>
+        <w:rPr>
+          <w:lang w:val="en-GB"/>
+        </w:rPr>
+        <w:t>nstruments and</w:t>
+      </w:r>
+      <w:r>
+        <w:rPr>
+          <w:lang w:val="en-GB"/>
+        </w:rPr>
+        <w:t xml:space="preserve"> their</w:t>
+      </w:r>
+      <w:r>
+        <w:rPr>
+          <w:lang w:val="en-GB"/>
+        </w:rPr>
+        <w:t xml:space="preserve"> dimensions</w:t>
+      </w:r>
+      <w:r>
+        <w:rPr>
+          <w:lang w:val="en-GB"/>
+        </w:rPr>
+        <w:t>.</w:t>
+      </w:r>
+      <w:proofErr w:type="gramEnd"/>
     </w:p>
     <w:p>
       <w:pPr>
@@ -10966,7 +12381,7 @@
       <w:pPr>
         <w:pStyle w:val="Heading2"/>
       </w:pPr>
-      <w:bookmarkStart w:id="26" w:name="_Toc325164359"/>
+      <w:bookmarkStart w:id="40" w:name="_Toc325315052"/>
       <w:r>
         <w:t xml:space="preserve">Four </w:t>
       </w:r>
@@ -10985,50 +12400,27 @@
       <w:r>
         <w:t>)</w:t>
       </w:r>
-      <w:bookmarkEnd w:id="26"/>
+      <w:bookmarkEnd w:id="40"/>
     </w:p>
     <w:p>
-      <w:pPr>
-        <w:pStyle w:val="Heading3"/>
-        <w:rPr>
-          <w:lang w:val="en-GB"/>
-        </w:rPr>
-      </w:pPr>
-      <w:bookmarkStart w:id="27" w:name="_Toc325164360"/>
-      <w:r>
-        <w:rPr>
-          <w:lang w:val="en-GB"/>
-        </w:rPr>
-        <w:t>3</w:t>
-      </w:r>
-      <w:r>
-        <w:rPr>
-          <w:lang w:val="en-GB"/>
-        </w:rPr>
-        <w:t>.1.1</w:t>
-      </w:r>
-      <w:r>
-        <w:rPr>
-          <w:lang w:val="en-GB"/>
-        </w:rPr>
-        <w:tab/>
-      </w:r>
-      <w:r>
-        <w:t>Understanding</w:t>
-      </w:r>
-      <w:r>
-        <w:rPr>
-          <w:lang w:val="en-GB"/>
-        </w:rPr>
-        <w:t xml:space="preserve"> </w:t>
-      </w:r>
-      <w:r>
-        <w:rPr>
-          <w:lang w:val="en-GB"/>
-        </w:rPr>
-        <w:t xml:space="preserve">Accessibility </w:t>
-      </w:r>
-      <w:bookmarkEnd w:id="27"/>
+      <w:r>
+        <w:t xml:space="preserve">Diversity on business has created a different kind of e-services, therefore is comon to find different dimensions </w:t>
+      </w:r>
+      <w:r>
+        <w:t>meant</w:t>
+      </w:r>
+      <w:r>
+        <w:t xml:space="preserve"> to understand e-services quality,  </w:t>
+      </w:r>
+      <w:r>
+        <w:t>On this third part we define each of the four dimensions considered for this thesis work</w:t>
+      </w:r>
+      <w:r>
+        <w:t xml:space="preserve">, previous researches related to e-services in different applications as e-commerce, e-government, etc., have shown that Accessibility, Usability, Efficiency and Security as dimensions are the minimum required to </w:t>
+      </w:r>
+      <w:r>
+        <w:t>perform any study on understanding quality on e-services.</w:t>
+      </w:r>
     </w:p>
     <w:p>
       <w:pPr>
@@ -11037,7 +12429,57 @@
           <w:lang w:val="en-GB"/>
         </w:rPr>
       </w:pPr>
-      <w:bookmarkStart w:id="28" w:name="_Toc325164361"/>
+      <w:bookmarkStart w:id="41" w:name="_Toc325315053"/>
+      <w:r>
+        <w:rPr>
+          <w:lang w:val="en-GB"/>
+        </w:rPr>
+        <w:lastRenderedPageBreak/>
+        <w:t>3</w:t>
+      </w:r>
+      <w:r>
+        <w:rPr>
+          <w:lang w:val="en-GB"/>
+        </w:rPr>
+        <w:t>.1.1</w:t>
+      </w:r>
+      <w:r>
+        <w:rPr>
+          <w:lang w:val="en-GB"/>
+        </w:rPr>
+        <w:tab/>
+      </w:r>
+      <w:r>
+        <w:t>Understanding</w:t>
+      </w:r>
+      <w:r>
+        <w:rPr>
+          <w:lang w:val="en-GB"/>
+        </w:rPr>
+        <w:t xml:space="preserve"> </w:t>
+      </w:r>
+      <w:r>
+        <w:rPr>
+          <w:lang w:val="en-GB"/>
+        </w:rPr>
+        <w:t>Accessibility</w:t>
+      </w:r>
+      <w:bookmarkEnd w:id="41"/>
+      <w:r>
+        <w:rPr>
+          <w:lang w:val="en-GB"/>
+        </w:rPr>
+        <w:t xml:space="preserve"> </w:t>
+      </w:r>
+    </w:p>
+    <w:p>
+      <w:pPr>
+        <w:pStyle w:val="Heading3"/>
+        <w:rPr>
+          <w:lang w:val="en-GB"/>
+        </w:rPr>
+      </w:pPr>
+      <w:bookmarkStart w:id="42" w:name="_Toc325315054"/>
       <w:r>
         <w:rPr>
           <w:lang w:val="en-GB"/>
@@ -11057,13 +12499,13 @@
         <w:tab/>
         <w:t xml:space="preserve">Understanding </w:t>
       </w:r>
-      <w:bookmarkEnd w:id="28"/>
       <w:r>
         <w:rPr>
           <w:lang w:val="en-GB"/>
         </w:rPr>
         <w:t>Usability</w:t>
       </w:r>
+      <w:bookmarkEnd w:id="42"/>
     </w:p>
     <w:p>
       <w:pPr>
@@ -11072,7 +12514,7 @@
           <w:lang w:val="en-GB"/>
         </w:rPr>
       </w:pPr>
-      <w:bookmarkStart w:id="29" w:name="_Toc325164362"/>
+      <w:bookmarkStart w:id="43" w:name="_Toc325315055"/>
       <w:r>
         <w:rPr>
           <w:lang w:val="en-GB"/>
@@ -11092,13 +12534,13 @@
         <w:tab/>
         <w:t xml:space="preserve">Understanding </w:t>
       </w:r>
-      <w:bookmarkEnd w:id="29"/>
       <w:r>
         <w:rPr>
           <w:lang w:val="en-GB"/>
         </w:rPr>
         <w:t>Efficiency</w:t>
       </w:r>
+      <w:bookmarkEnd w:id="43"/>
     </w:p>
     <w:p>
       <w:pPr>
@@ -11107,7 +12549,7 @@
           <w:lang w:val="en-GB"/>
         </w:rPr>
       </w:pPr>
-      <w:bookmarkStart w:id="30" w:name="_Toc325164363"/>
+      <w:bookmarkStart w:id="44" w:name="_Toc325315056"/>
       <w:r>
         <w:rPr>
           <w:lang w:val="en-GB"/>
@@ -11127,13 +12569,13 @@
         <w:tab/>
         <w:t xml:space="preserve">Understanding </w:t>
       </w:r>
-      <w:bookmarkEnd w:id="30"/>
       <w:r>
         <w:rPr>
           <w:lang w:val="en-GB"/>
         </w:rPr>
         <w:t>Security</w:t>
       </w:r>
+      <w:bookmarkEnd w:id="44"/>
     </w:p>
     <w:p>
       <w:pPr>
@@ -11146,7 +12588,7 @@
       <w:pPr>
         <w:pStyle w:val="Heading2"/>
       </w:pPr>
-      <w:bookmarkStart w:id="31" w:name="_Toc325164364"/>
+      <w:bookmarkStart w:id="45" w:name="_Toc325315057"/>
       <w:r>
         <w:t xml:space="preserve">Key </w:t>
       </w:r>
@@ -11154,7 +12596,13 @@
         <w:t xml:space="preserve">e-service </w:t>
       </w:r>
       <w:r>
-        <w:t xml:space="preserve">dimension </w:t>
+        <w:t>dimension</w:t>
+      </w:r>
+      <w:r>
+        <w:t>al</w:t>
+      </w:r>
+      <w:r>
+        <w:t xml:space="preserve"> </w:t>
       </w:r>
       <w:r>
         <w:t>components for Q</w:t>
@@ -11162,14 +12610,14 @@
       <w:r>
         <w:t>uality</w:t>
       </w:r>
-      <w:bookmarkEnd w:id="31"/>
+      <w:bookmarkEnd w:id="45"/>
     </w:p>
     <w:p>
       <w:pPr>
         <w:pStyle w:val="Heading1"/>
       </w:pPr>
-      <w:bookmarkStart w:id="32" w:name="_Ref384044614"/>
-      <w:bookmarkStart w:id="33" w:name="_Toc325164365"/>
+      <w:bookmarkStart w:id="46" w:name="_Ref384044614"/>
+      <w:bookmarkStart w:id="47" w:name="_Toc325315058"/>
       <w:r>
         <w:lastRenderedPageBreak/>
         <w:t>C</w:t>
@@ -11183,31 +12631,26 @@
       <w:r>
         <w:t>e</w:t>
       </w:r>
-      <w:bookmarkEnd w:id="32"/>
-      <w:r>
-        <w:t>-serv</w:t>
-      </w:r>
-      <w:bookmarkStart w:id="34" w:name="_GoBack"/>
-      <w:bookmarkEnd w:id="34"/>
-      <w:r>
-        <w:t>ices</w:t>
+      <w:bookmarkEnd w:id="46"/>
+      <w:r>
+        <w:t>-services</w:t>
       </w:r>
       <w:r>
         <w:t xml:space="preserve"> quality</w:t>
       </w:r>
-      <w:bookmarkEnd w:id="33"/>
+      <w:bookmarkEnd w:id="47"/>
     </w:p>
     <w:p>
       <w:pPr>
         <w:pStyle w:val="Heading1"/>
       </w:pPr>
-      <w:bookmarkStart w:id="35" w:name="_Toc165742637"/>
-      <w:bookmarkStart w:id="36" w:name="_Toc165745807"/>
-      <w:bookmarkStart w:id="37" w:name="_Toc165746100"/>
-      <w:bookmarkStart w:id="38" w:name="_Toc325164366"/>
-      <w:bookmarkEnd w:id="35"/>
-      <w:bookmarkEnd w:id="36"/>
-      <w:bookmarkEnd w:id="37"/>
+      <w:bookmarkStart w:id="48" w:name="_Toc165742637"/>
+      <w:bookmarkStart w:id="49" w:name="_Toc165745807"/>
+      <w:bookmarkStart w:id="50" w:name="_Toc165746100"/>
+      <w:bookmarkStart w:id="51" w:name="_Toc325315059"/>
+      <w:bookmarkEnd w:id="48"/>
+      <w:bookmarkEnd w:id="49"/>
+      <w:bookmarkEnd w:id="50"/>
       <w:r>
         <w:lastRenderedPageBreak/>
         <w:t>A</w:t>
@@ -11224,24 +12667,24 @@
       <w:r>
         <w:t>s</w:t>
       </w:r>
-      <w:bookmarkEnd w:id="38"/>
+      <w:bookmarkEnd w:id="51"/>
     </w:p>
     <w:p>
       <w:pPr>
         <w:pStyle w:val="Heading1"/>
       </w:pPr>
-      <w:bookmarkStart w:id="39" w:name="_Toc325164367"/>
+      <w:bookmarkStart w:id="52" w:name="_Toc325315060"/>
       <w:r>
         <w:lastRenderedPageBreak/>
         <w:t>Results</w:t>
       </w:r>
-      <w:bookmarkEnd w:id="39"/>
+      <w:bookmarkEnd w:id="52"/>
     </w:p>
     <w:p>
       <w:pPr>
         <w:pStyle w:val="Heading1"/>
       </w:pPr>
-      <w:bookmarkStart w:id="40" w:name="_Toc325164368"/>
+      <w:bookmarkStart w:id="53" w:name="_Toc325315061"/>
       <w:r>
         <w:lastRenderedPageBreak/>
         <w:t>C</w:t>
@@ -11249,19 +12692,19 @@
       <w:r>
         <w:t>onclusions</w:t>
       </w:r>
-      <w:bookmarkEnd w:id="40"/>
+      <w:bookmarkEnd w:id="53"/>
     </w:p>
     <w:p/>
     <w:p>
       <w:pPr>
         <w:pStyle w:val="Heading1"/>
       </w:pPr>
-      <w:bookmarkStart w:id="41" w:name="_Toc325164369"/>
+      <w:bookmarkStart w:id="54" w:name="_Toc325315062"/>
       <w:r>
         <w:lastRenderedPageBreak/>
         <w:t>References</w:t>
       </w:r>
-      <w:bookmarkEnd w:id="41"/>
+      <w:bookmarkEnd w:id="54"/>
     </w:p>
     <w:sdt>
       <w:sdtPr>
@@ -11889,6 +13332,131 @@
         </w:p>
       </w:sdtContent>
     </w:sdt>
+    <w:p>
+      <w:pPr>
+        <w:keepLines/>
+        <w:rPr>
+          <w:lang w:val="en-GB"/>
+        </w:rPr>
+      </w:pPr>
+      <w:r>
+        <w:rPr>
+          <w:lang w:val="en-GB"/>
+        </w:rPr>
+        <w:lastRenderedPageBreak/>
+        <w:t>[</w:t>
+      </w:r>
+      <w:r>
+        <w:rPr>
+          <w:lang w:val="en-GB"/>
+        </w:rPr>
+        <w:t>100</w:t>
+      </w:r>
+      <w:r>
+        <w:rPr>
+          <w:lang w:val="en-GB"/>
+        </w:rPr>
+        <w:t xml:space="preserve">] </w:t>
+      </w:r>
+      <w:proofErr w:type="spellStart"/>
+      <w:proofErr w:type="gramStart"/>
+      <w:r>
+        <w:rPr>
+          <w:lang w:val="en-GB"/>
+        </w:rPr>
+        <w:t>Ateeq</w:t>
+      </w:r>
+      <w:proofErr w:type="spellEnd"/>
+      <w:r>
+        <w:rPr>
+          <w:lang w:val="en-GB"/>
+        </w:rPr>
+        <w:t xml:space="preserve">, M., </w:t>
+      </w:r>
+      <w:proofErr w:type="spellStart"/>
+      <w:r>
+        <w:rPr>
+          <w:lang w:val="en-GB"/>
+        </w:rPr>
+        <w:t>Kamil</w:t>
+      </w:r>
+      <w:proofErr w:type="spellEnd"/>
+      <w:r>
+        <w:rPr>
+          <w:lang w:val="en-GB"/>
+        </w:rPr>
+        <w:t>, A., &amp;</w:t>
+      </w:r>
+      <w:r>
+        <w:rPr>
+          <w:lang w:val="en-GB"/>
+        </w:rPr>
+        <w:t xml:space="preserve"> </w:t>
+      </w:r>
+      <w:proofErr w:type="spellStart"/>
+      <w:r>
+        <w:rPr>
+          <w:lang w:val="en-GB"/>
+        </w:rPr>
+        <w:t>Basri</w:t>
+      </w:r>
+      <w:proofErr w:type="spellEnd"/>
+      <w:r>
+        <w:rPr>
+          <w:lang w:val="en-GB"/>
+        </w:rPr>
+        <w:t xml:space="preserve"> S. (2012).</w:t>
+      </w:r>
+      <w:proofErr w:type="gramEnd"/>
+      <w:r>
+        <w:rPr>
+          <w:lang w:val="en-GB"/>
+        </w:rPr>
+        <w:t xml:space="preserve"> A Proposed Model for Assessing E-Government Service Quality: An E-S-QUAL Approach.</w:t>
+      </w:r>
+      <w:r>
+        <w:rPr>
+          <w:lang w:val="en-GB"/>
+        </w:rPr>
+        <w:t xml:space="preserve"> </w:t>
+      </w:r>
+      <w:proofErr w:type="spellStart"/>
+      <w:r>
+        <w:rPr>
+          <w:lang w:val="en-GB"/>
+        </w:rPr>
+        <w:t>Universiti</w:t>
+      </w:r>
+      <w:proofErr w:type="spellEnd"/>
+      <w:r>
+        <w:rPr>
+          <w:lang w:val="en-GB"/>
+        </w:rPr>
+        <w:t xml:space="preserve"> </w:t>
+      </w:r>
+      <w:proofErr w:type="spellStart"/>
+      <w:proofErr w:type="gramStart"/>
+      <w:r>
+        <w:rPr>
+          <w:lang w:val="en-GB"/>
+        </w:rPr>
+        <w:t>Teknologi</w:t>
+      </w:r>
+      <w:proofErr w:type="spellEnd"/>
+      <w:r>
+        <w:rPr>
+          <w:lang w:val="en-GB"/>
+        </w:rPr>
+        <w:t xml:space="preserve">  PETRONAS</w:t>
+      </w:r>
+      <w:proofErr w:type="gramEnd"/>
+      <w:r>
+        <w:rPr>
+          <w:lang w:val="en-GB"/>
+        </w:rPr>
+        <w:t>.</w:t>
+      </w:r>
+    </w:p>
     <w:sectPr>
       <w:footerReference w:type="default" r:id="rId11"/>
       <w:pgSz w:w="11907" w:h="16839" w:code="9"/>
@@ -11955,7 +13523,7 @@
           <w:rPr>
             <w:noProof/>
           </w:rPr>
-          <w:t>18</w:t>
+          <w:t>7</w:t>
         </w:r>
         <w:r>
           <w:rPr>
@@ -17453,7 +19021,7 @@
 <file path=customXml/item1.xml><?xml version="1.0" encoding="utf-8"?>
 <CoverPageProperties xmlns="http://schemas.microsoft.com/office/2006/coverPageProps">
   <PublishDate/>
-  <Abstract>With the fast evolution of technology during last decade today it possible to develop and offer services (immaterial goods) through Internet, this concept is known as electronic services (e-services), its relevance due its benefits, getting results remotely, and the role they play on business, drive us to think about it in two points (A) what exactly ‘e-service’ is? and (B) how e-service could be efficiently used, accessed, and utilized? On the other hand what are the key components of e-service, regarding four dimensions: (1) Accessibility, (2) Usability, (3) Efficiency, and (4) Security? This thesis presents a conceptual model in order to understand e-services key components (qualitative characteristics) regarding (1) Accessibility, (2) Usability, (3) Efficiency, and (4) Security (AUES), for this goal a systematic literature review on ‘e-service’ conceptual definition with emphasis on AUES was performed. Presented conceptual model allows to understanding the quality of e-services based on AUES dimensions and their dependability, it also contributes as base reference to cover gaps for understanding both ‘e-service’ concept and quality perception. We conducted a series of tests in order to check how conceptual model performs with selected Estonian e-services. Results show e-services key components relevance in terms of AUES to identify conceptual model applicability, scope and limitations.</Abstract>
+  <Abstract>With the fast evolution of technology during last decades today it is possible to develop and offer services (immaterial goods) through Internet, this concept is known as electronic services (e-services), its relevance due its benefits, getting results remotely, and the role they play on business, drive us to think about it in two points (A) what exactly ‘e-service’ is? and (B) how e-service could be efficiently used, accessed, and utilized? On the other hand what are the key components of e-service, regarding four dimensions: (1) Accessibility, (2) Usability, (3) Efficiency, and (4) Security? This thesis presents a conceptual model in order to understand e-services key components (qualitative characteristics) regarding (1) Accessibility, (2) Usability, (3) Efficiency, and (4) Security (AUES), for this goal a systematic literature review on ‘e-service’ conceptual definition with emphasis on AUES was performed. Presented conceptual model allows understanding the quality of e-services based on AUES dimensions and their dependability, it also contributes as base reference to cover gaps for understanding both ‘e-service’ concept and quality perception. We conducted a series of tests in order to check how conceptual model performs with selected Estonian e-services. Results show e-services key components relevance in terms of AUES to identify conceptual model applicability, scope and limitations.</Abstract>
   <CompanyAddress/>
   <CompanyPhone/>
   <CompanyFax/>
@@ -17667,7 +19235,7 @@
 </file>
 
 <file path=customXml/itemProps2.xml><?xml version="1.0" encoding="utf-8"?>
-<ds:datastoreItem xmlns:ds="http://schemas.openxmlformats.org/officeDocument/2006/customXml" ds:itemID="{B2FE5460-2A7F-D84D-AD96-818DCAA826DB}">
+<ds:datastoreItem xmlns:ds="http://schemas.openxmlformats.org/officeDocument/2006/customXml" ds:itemID="{F2C51984-04B8-024C-AAA1-D2607C1B8630}">
   <ds:schemaRefs>
     <ds:schemaRef ds:uri="http://schemas.openxmlformats.org/officeDocument/2006/bibliography"/>
   </ds:schemaRefs>

</xml_diff>

<commit_message>
Added main document to work on.
</commit_message>
<xml_diff>
--- a/Thesis on progress.docx
+++ b/Thesis on progress.docx
@@ -122,6 +122,7 @@
         <w:dataBinding w:prefixMappings="xmlns:ns0='http://purl.org/dc/elements/1.1/' xmlns:ns1='http://schemas.openxmlformats.org/package/2006/metadata/core-properties' " w:xpath="/ns1:coreProperties[1]/ns0:creator[1]" w:storeItemID="{6C3C8BC8-F283-45AE-878A-BAB7291924A1}"/>
         <w:text/>
       </w:sdtPr>
+      <w:sdtEndPr/>
       <w:sdtContent>
         <w:p>
           <w:pPr>
@@ -137,8 +138,8 @@
         </w:p>
       </w:sdtContent>
     </w:sdt>
-    <w:bookmarkStart w:id="1" w:name="OLE_LINK2" w:displacedByCustomXml="next"/>
-    <w:bookmarkStart w:id="2" w:name="OLE_LINK1" w:displacedByCustomXml="next"/>
+    <w:bookmarkStart w:id="1" w:name="OLE_LINK1" w:displacedByCustomXml="next"/>
+    <w:bookmarkStart w:id="2" w:name="OLE_LINK2" w:displacedByCustomXml="next"/>
     <w:sdt>
       <w:sdtPr>
         <w:alias w:val="Tiitel"/>
@@ -150,6 +151,7 @@
         <w:dataBinding w:prefixMappings="xmlns:ns0='http://purl.org/dc/elements/1.1/' xmlns:ns1='http://schemas.openxmlformats.org/package/2006/metadata/core-properties' " w:xpath="/ns1:coreProperties[1]/ns0:title[1]" w:storeItemID="{6C3C8BC8-F283-45AE-878A-BAB7291924A1}"/>
         <w:text/>
       </w:sdtPr>
+      <w:sdtEndPr/>
       <w:sdtContent>
         <w:p>
           <w:pPr>
@@ -197,6 +199,7 @@
           <w:dataBinding w:prefixMappings="xmlns:ns0='http://purl.org/dc/elements/1.1/' xmlns:ns1='http://schemas.openxmlformats.org/package/2006/metadata/core-properties' " w:xpath="/ns1:coreProperties[1]/ns0:subject[1]" w:storeItemID="{6C3C8BC8-F283-45AE-878A-BAB7291924A1}"/>
           <w:text/>
         </w:sdtPr>
+        <w:sdtEndPr/>
         <w:sdtContent>
           <w:r>
             <w:rPr>
@@ -657,6 +660,7 @@
         <w:dataBinding w:prefixMappings="xmlns:ns0='http://purl.org/dc/elements/1.1/' xmlns:ns1='http://schemas.openxmlformats.org/package/2006/metadata/core-properties' " w:xpath="/ns1:coreProperties[1]/ns0:title[1]" w:storeItemID="{6C3C8BC8-F283-45AE-878A-BAB7291924A1}"/>
         <w:text/>
       </w:sdtPr>
+      <w:sdtEndPr/>
       <w:sdtContent>
         <w:p>
           <w:pPr>
@@ -722,6 +726,7 @@
         <w:dataBinding w:prefixMappings="xmlns:ns0='http://schemas.microsoft.com/office/2006/coverPageProps' " w:xpath="/ns0:CoverPageProperties[1]/ns0:Abstract[1]" w:storeItemID="{55AF091B-3C7A-41E3-B477-F2FDAA23CFDA}"/>
         <w:text/>
       </w:sdtPr>
+      <w:sdtEndPr/>
       <w:sdtContent>
         <w:p>
           <w:pPr>
@@ -1185,19 +1190,7 @@
             <w:rPr>
               <w:lang w:val="en-GB"/>
             </w:rPr>
-            <w:t xml:space="preserve"> how conceptual model performs with s</w:t>
-          </w:r>
-          <w:r>
-            <w:rPr>
-              <w:lang w:val="en-GB"/>
-            </w:rPr>
-            <w:t>e</w:t>
-          </w:r>
-          <w:r>
-            <w:rPr>
-              <w:lang w:val="en-GB"/>
-            </w:rPr>
-            <w:t>lected Estonian e-services. Results show e-services key com</w:t>
+            <w:t xml:space="preserve"> how conceptual model performs with selected Estonian e-services. Results show e-services key com</w:t>
           </w:r>
           <w:r>
             <w:rPr>
@@ -1252,6 +1245,7 @@
         <w:dataBinding w:prefixMappings="xmlns:ns0='http://purl.org/dc/elements/1.1/' xmlns:ns1='http://schemas.openxmlformats.org/package/2006/metadata/core-properties' " w:xpath="/ns1:coreProperties[1]/ns1:keywords[1]" w:storeItemID="{6C3C8BC8-F283-45AE-878A-BAB7291924A1}"/>
         <w:text/>
       </w:sdtPr>
+      <w:sdtEndPr/>
       <w:sdtContent>
         <w:p>
           <w:pPr>
@@ -1357,6 +1351,7 @@
           <w:docPartUnique/>
         </w:docPartObj>
       </w:sdtPr>
+      <w:sdtEndPr/>
       <w:sdtContent>
         <w:p>
           <w:pPr>
@@ -5388,7 +5383,21 @@
           <w:highlight w:val="yellow"/>
           <w:lang w:val="en-GB"/>
         </w:rPr>
-        <w:t>, and give the chance to notice improvement areas on e-services</w:t>
+        <w:t xml:space="preserve">, and give the chance to </w:t>
+      </w:r>
+      <w:r>
+        <w:rPr>
+          <w:highlight w:val="yellow"/>
+          <w:lang w:val="en-GB"/>
+        </w:rPr>
+        <w:t>realize</w:t>
+      </w:r>
+      <w:r>
+        <w:rPr>
+          <w:highlight w:val="yellow"/>
+          <w:lang w:val="en-GB"/>
+        </w:rPr>
+        <w:t xml:space="preserve"> improvement areas on e-services</w:t>
       </w:r>
       <w:r>
         <w:rPr>
@@ -5787,19 +5796,7 @@
         <w:rPr>
           <w:lang w:val="en-GB"/>
         </w:rPr>
-        <w:t>r</w:t>
-      </w:r>
-      <w:r>
-        <w:rPr>
-          <w:lang w:val="en-GB"/>
-        </w:rPr>
-        <w:t>o</w:t>
-      </w:r>
-      <w:r>
-        <w:rPr>
-          <w:lang w:val="en-GB"/>
-        </w:rPr>
-        <w:t>viders.</w:t>
+        <w:t>roviders.</w:t>
       </w:r>
     </w:p>
     <w:p>
@@ -5989,19 +5986,7 @@
         <w:rPr>
           <w:lang w:val="en-GB"/>
         </w:rPr>
-        <w:t>to understand its qua</w:t>
-      </w:r>
-      <w:r>
-        <w:rPr>
-          <w:lang w:val="en-GB"/>
-        </w:rPr>
-        <w:t>l</w:t>
-      </w:r>
-      <w:r>
-        <w:rPr>
-          <w:lang w:val="en-GB"/>
-        </w:rPr>
-        <w:t>ity</w:t>
+        <w:t>to understand its quality</w:t>
       </w:r>
       <w:r>
         <w:rPr>
@@ -6432,8 +6417,6 @@
       <w:r>
         <w:t>lectronic I</w:t>
       </w:r>
-      <w:bookmarkStart w:id="18" w:name="_GoBack"/>
-      <w:bookmarkEnd w:id="18"/>
       <w:r>
         <w:t>nfrastructure (e</w:t>
       </w:r>
@@ -6449,7 +6432,7 @@
       <w:pPr>
         <w:pStyle w:val="Heading2"/>
       </w:pPr>
-      <w:bookmarkStart w:id="19" w:name="_Toc325315041"/>
+      <w:bookmarkStart w:id="18" w:name="_Toc325315041"/>
       <w:proofErr w:type="gramStart"/>
       <w:r>
         <w:t>e</w:t>
@@ -6458,13 +6441,13 @@
       <w:r>
         <w:t>-services Providers</w:t>
       </w:r>
-      <w:bookmarkEnd w:id="19"/>
+      <w:bookmarkEnd w:id="18"/>
     </w:p>
     <w:p>
       <w:pPr>
         <w:pStyle w:val="Heading2"/>
       </w:pPr>
-      <w:bookmarkStart w:id="20" w:name="_Toc325315042"/>
+      <w:bookmarkStart w:id="19" w:name="_Toc325315042"/>
       <w:r>
         <w:t>Information Technology Services (</w:t>
       </w:r>
@@ -6474,7 +6457,7 @@
       <w:r>
         <w:t>)</w:t>
       </w:r>
-      <w:bookmarkEnd w:id="20"/>
+      <w:bookmarkEnd w:id="19"/>
     </w:p>
     <w:p/>
     <w:p/>
@@ -6484,12 +6467,12 @@
       <w:pPr>
         <w:pStyle w:val="Heading1"/>
       </w:pPr>
-      <w:bookmarkStart w:id="21" w:name="_Toc325315043"/>
+      <w:bookmarkStart w:id="20" w:name="_Toc325315043"/>
       <w:r>
         <w:lastRenderedPageBreak/>
         <w:t>The State-of-the-art</w:t>
       </w:r>
-      <w:bookmarkEnd w:id="21"/>
+      <w:bookmarkEnd w:id="20"/>
     </w:p>
     <w:p>
       <w:pPr>
@@ -6574,19 +6557,7 @@
         <w:rPr>
           <w:lang w:val="en-GB"/>
         </w:rPr>
-        <w:t>done r</w:t>
-      </w:r>
-      <w:r>
-        <w:rPr>
-          <w:lang w:val="en-GB"/>
-        </w:rPr>
-        <w:t>e</w:t>
-      </w:r>
-      <w:r>
-        <w:rPr>
-          <w:lang w:val="en-GB"/>
-        </w:rPr>
-        <w:t xml:space="preserve">lated to </w:t>
+        <w:t xml:space="preserve">done related to </w:t>
       </w:r>
       <w:r>
         <w:rPr>
@@ -6777,19 +6748,7 @@
         <w:rPr>
           <w:lang w:val="en-GB"/>
         </w:rPr>
-        <w:t>3, Se</w:t>
-      </w:r>
-      <w:r>
-        <w:rPr>
-          <w:lang w:val="en-GB"/>
-        </w:rPr>
-        <w:t>r</w:t>
-      </w:r>
-      <w:r>
-        <w:rPr>
-          <w:lang w:val="en-GB"/>
-        </w:rPr>
-        <w:t>vice design)</w:t>
+        <w:t>3, Service design)</w:t>
       </w:r>
       <w:r>
         <w:rPr>
@@ -6957,12 +6916,12 @@
       <w:pPr>
         <w:pStyle w:val="Heading2"/>
       </w:pPr>
-      <w:bookmarkStart w:id="22" w:name="_Toc325315044"/>
+      <w:bookmarkStart w:id="21" w:name="_Toc325315044"/>
       <w:r>
         <w:lastRenderedPageBreak/>
         <w:t>IT-Services</w:t>
       </w:r>
-      <w:bookmarkEnd w:id="22"/>
+      <w:bookmarkEnd w:id="21"/>
     </w:p>
     <w:p>
       <w:pPr>
@@ -7298,21 +7257,7 @@
           <w:highlight w:val="yellow"/>
           <w:lang w:val="en-GB"/>
         </w:rPr>
-        <w:t>tinctive success factors for service providers. Quality is used in order to define contract b</w:t>
-      </w:r>
-      <w:r>
-        <w:rPr>
-          <w:highlight w:val="yellow"/>
-          <w:lang w:val="en-GB"/>
-        </w:rPr>
-        <w:t>e</w:t>
-      </w:r>
-      <w:r>
-        <w:rPr>
-          <w:highlight w:val="yellow"/>
-          <w:lang w:val="en-GB"/>
-        </w:rPr>
-        <w:t xml:space="preserve">tween a service user and the service provider, this </w:t>
+        <w:t xml:space="preserve">tinctive success factors for service providers. Quality is used in order to define contract between a service user and the service provider, this </w:t>
       </w:r>
       <w:r>
         <w:rPr>
@@ -7368,7 +7313,88 @@
           <w:highlight w:val="yellow"/>
           <w:lang w:val="en-GB"/>
         </w:rPr>
-        <w:t>considered as relevant to the service-user inte</w:t>
+        <w:t>considered as relevant to the service-user interaction. Service quality could be classified as Quality of Execution (</w:t>
+      </w:r>
+      <w:proofErr w:type="spellStart"/>
+      <w:r>
+        <w:rPr>
+          <w:highlight w:val="yellow"/>
+          <w:lang w:val="en-GB"/>
+        </w:rPr>
+        <w:t>QoE</w:t>
+      </w:r>
+      <w:proofErr w:type="spellEnd"/>
+      <w:r>
+        <w:rPr>
+          <w:highlight w:val="yellow"/>
+          <w:lang w:val="en-GB"/>
+        </w:rPr>
+        <w:t>) and Qual</w:t>
+      </w:r>
+      <w:r>
+        <w:rPr>
+          <w:highlight w:val="yellow"/>
+          <w:lang w:val="en-GB"/>
+        </w:rPr>
+        <w:t>ity of Service (</w:t>
+      </w:r>
+      <w:proofErr w:type="spellStart"/>
+      <w:r>
+        <w:rPr>
+          <w:highlight w:val="yellow"/>
+          <w:lang w:val="en-GB"/>
+        </w:rPr>
+        <w:t>QoS</w:t>
+      </w:r>
+      <w:proofErr w:type="spellEnd"/>
+      <w:r>
+        <w:rPr>
+          <w:highlight w:val="yellow"/>
+          <w:lang w:val="en-GB"/>
+        </w:rPr>
+        <w:t>) which</w:t>
+      </w:r>
+      <w:r>
+        <w:rPr>
+          <w:highlight w:val="yellow"/>
+          <w:lang w:val="en-GB"/>
+        </w:rPr>
+        <w:t xml:space="preserve"> can be measured for example with execution time, and are supported </w:t>
+      </w:r>
+      <w:r>
+        <w:rPr>
+          <w:highlight w:val="yellow"/>
+          <w:lang w:val="en-GB"/>
+        </w:rPr>
+        <w:t>typically</w:t>
+      </w:r>
+      <w:r>
+        <w:rPr>
+          <w:highlight w:val="yellow"/>
+          <w:lang w:val="en-GB"/>
+        </w:rPr>
+        <w:t xml:space="preserve"> with Service Layer Agreements (SLAs)</w:t>
+      </w:r>
+      <w:r>
+        <w:rPr>
+          <w:highlight w:val="yellow"/>
+          <w:lang w:val="en-GB"/>
+        </w:rPr>
+        <w:t xml:space="preserve"> contain</w:t>
+      </w:r>
+      <w:r>
+        <w:rPr>
+          <w:highlight w:val="yellow"/>
+          <w:lang w:val="en-GB"/>
+        </w:rPr>
+        <w:t>ing</w:t>
+      </w:r>
+      <w:r>
+        <w:rPr>
+          <w:highlight w:val="yellow"/>
+          <w:lang w:val="en-GB"/>
+        </w:rPr>
+        <w:t xml:space="preserve"> more information than Quality-based Se</w:t>
       </w:r>
       <w:r>
         <w:rPr>
@@ -7382,7 +7408,21 @@
           <w:highlight w:val="yellow"/>
           <w:lang w:val="en-GB"/>
         </w:rPr>
-        <w:t>action. Service quality could be classified as Quality of Execution (</w:t>
+        <w:t>vice Description in terms of supporting the service ‘is-active’ activ</w:t>
+      </w:r>
+      <w:r>
+        <w:rPr>
+          <w:highlight w:val="yellow"/>
+          <w:lang w:val="en-GB"/>
+        </w:rPr>
+        <w:t>ity</w:t>
+      </w:r>
+      <w:r>
+        <w:rPr>
+          <w:highlight w:val="yellow"/>
+          <w:lang w:val="en-GB"/>
+        </w:rPr>
+        <w:t xml:space="preserve">. On the other hand </w:t>
       </w:r>
       <w:proofErr w:type="spellStart"/>
       <w:r>
@@ -7398,14 +7438,35 @@
           <w:highlight w:val="yellow"/>
           <w:lang w:val="en-GB"/>
         </w:rPr>
-        <w:t>) and Qual</w:t>
-      </w:r>
-      <w:r>
-        <w:rPr>
-          <w:highlight w:val="yellow"/>
-          <w:lang w:val="en-GB"/>
-        </w:rPr>
-        <w:t>ity of Service (</w:t>
+        <w:t xml:space="preserve"> </w:t>
+      </w:r>
+      <w:r>
+        <w:rPr>
+          <w:highlight w:val="yellow"/>
+          <w:lang w:val="en-GB"/>
+        </w:rPr>
+        <w:t>d</w:t>
+      </w:r>
+      <w:r>
+        <w:rPr>
+          <w:highlight w:val="yellow"/>
+          <w:lang w:val="en-GB"/>
+        </w:rPr>
+        <w:t>o measurements</w:t>
+      </w:r>
+      <w:r>
+        <w:rPr>
+          <w:highlight w:val="yellow"/>
+          <w:lang w:val="en-GB"/>
+        </w:rPr>
+        <w:t xml:space="preserve"> in a subjective way</w:t>
+      </w:r>
+      <w:r>
+        <w:rPr>
+          <w:highlight w:val="yellow"/>
+          <w:lang w:val="en-GB"/>
+        </w:rPr>
+        <w:t xml:space="preserve">, for example usability or reputation, both </w:t>
       </w:r>
       <w:proofErr w:type="spellStart"/>
       <w:r>
@@ -7413,6 +7474,22 @@
           <w:highlight w:val="yellow"/>
           <w:lang w:val="en-GB"/>
         </w:rPr>
+        <w:t>QoE</w:t>
+      </w:r>
+      <w:proofErr w:type="spellEnd"/>
+      <w:r>
+        <w:rPr>
+          <w:highlight w:val="yellow"/>
+          <w:lang w:val="en-GB"/>
+        </w:rPr>
+        <w:t xml:space="preserve"> and </w:t>
+      </w:r>
+      <w:proofErr w:type="spellStart"/>
+      <w:r>
+        <w:rPr>
+          <w:highlight w:val="yellow"/>
+          <w:lang w:val="en-GB"/>
+        </w:rPr>
         <w:t>QoS</w:t>
       </w:r>
       <w:proofErr w:type="spellEnd"/>
@@ -7421,91 +7498,21 @@
           <w:highlight w:val="yellow"/>
           <w:lang w:val="en-GB"/>
         </w:rPr>
-        <w:t>) which</w:t>
-      </w:r>
-      <w:r>
-        <w:rPr>
-          <w:highlight w:val="yellow"/>
-          <w:lang w:val="en-GB"/>
-        </w:rPr>
-        <w:t xml:space="preserve"> can be measured for example with execution time, and are supported </w:t>
-      </w:r>
-      <w:r>
-        <w:rPr>
-          <w:highlight w:val="yellow"/>
-          <w:lang w:val="en-GB"/>
-        </w:rPr>
-        <w:t>typically</w:t>
-      </w:r>
-      <w:r>
-        <w:rPr>
-          <w:highlight w:val="yellow"/>
-          <w:lang w:val="en-GB"/>
-        </w:rPr>
-        <w:t xml:space="preserve"> with Service Layer Agreements (SLAs)</w:t>
-      </w:r>
-      <w:r>
-        <w:rPr>
-          <w:highlight w:val="yellow"/>
-          <w:lang w:val="en-GB"/>
-        </w:rPr>
-        <w:t xml:space="preserve"> contain</w:t>
-      </w:r>
-      <w:r>
-        <w:rPr>
-          <w:highlight w:val="yellow"/>
-          <w:lang w:val="en-GB"/>
-        </w:rPr>
-        <w:t>ing</w:t>
-      </w:r>
-      <w:r>
-        <w:rPr>
-          <w:highlight w:val="yellow"/>
-          <w:lang w:val="en-GB"/>
-        </w:rPr>
-        <w:t xml:space="preserve"> more information than Quality-based Se</w:t>
-      </w:r>
-      <w:r>
-        <w:rPr>
-          <w:highlight w:val="yellow"/>
-          <w:lang w:val="en-GB"/>
-        </w:rPr>
-        <w:t>r</w:t>
-      </w:r>
-      <w:r>
-        <w:rPr>
-          <w:highlight w:val="yellow"/>
-          <w:lang w:val="en-GB"/>
-        </w:rPr>
-        <w:t>vice D</w:t>
-      </w:r>
-      <w:r>
-        <w:rPr>
-          <w:highlight w:val="yellow"/>
-          <w:lang w:val="en-GB"/>
-        </w:rPr>
-        <w:t>e</w:t>
-      </w:r>
-      <w:r>
-        <w:rPr>
-          <w:highlight w:val="yellow"/>
-          <w:lang w:val="en-GB"/>
-        </w:rPr>
-        <w:t>scription in terms of supporting the service ‘is-active’ activ</w:t>
-      </w:r>
-      <w:r>
-        <w:rPr>
-          <w:highlight w:val="yellow"/>
-          <w:lang w:val="en-GB"/>
-        </w:rPr>
-        <w:t>ity</w:t>
-      </w:r>
-      <w:r>
-        <w:rPr>
-          <w:highlight w:val="yellow"/>
-          <w:lang w:val="en-GB"/>
-        </w:rPr>
-        <w:t xml:space="preserve">. On the other hand </w:t>
+        <w:t xml:space="preserve"> give a perception to users. According </w:t>
+      </w:r>
+      <w:r>
+        <w:rPr>
+          <w:highlight w:val="yellow"/>
+          <w:lang w:val="en-GB"/>
+        </w:rPr>
+        <w:t>to</w:t>
+      </w:r>
+      <w:r>
+        <w:rPr>
+          <w:highlight w:val="yellow"/>
+          <w:lang w:val="en-GB"/>
+        </w:rPr>
+        <w:t xml:space="preserve"> </w:t>
       </w:r>
       <w:proofErr w:type="spellStart"/>
       <w:r>
@@ -7513,7 +7520,7 @@
           <w:highlight w:val="yellow"/>
           <w:lang w:val="en-GB"/>
         </w:rPr>
-        <w:t>QoE</w:t>
+        <w:t>Kritikos</w:t>
       </w:r>
       <w:proofErr w:type="spellEnd"/>
       <w:r>
@@ -7521,6 +7528,13 @@
           <w:highlight w:val="yellow"/>
           <w:lang w:val="en-GB"/>
         </w:rPr>
+        <w:t xml:space="preserve"> et al.</w:t>
+      </w:r>
+      <w:r>
+        <w:rPr>
+          <w:highlight w:val="yellow"/>
+          <w:lang w:val="en-GB"/>
+        </w:rPr>
         <w:t xml:space="preserve"> </w:t>
       </w:r>
       <w:r>
@@ -7528,6 +7542,57 @@
           <w:highlight w:val="yellow"/>
           <w:lang w:val="en-GB"/>
         </w:rPr>
+        <w:t>(</w:t>
+      </w:r>
+      <w:r>
+        <w:rPr>
+          <w:highlight w:val="yellow"/>
+          <w:lang w:val="en-GB"/>
+        </w:rPr>
+        <w:t>2009), service quality can play significant role during sev</w:t>
+      </w:r>
+      <w:r>
+        <w:rPr>
+          <w:highlight w:val="yellow"/>
+          <w:lang w:val="en-GB"/>
+        </w:rPr>
+        <w:t xml:space="preserve">eral phases of the service </w:t>
+      </w:r>
+      <w:proofErr w:type="gramStart"/>
+      <w:r>
+        <w:rPr>
+          <w:highlight w:val="yellow"/>
+          <w:lang w:val="en-GB"/>
+        </w:rPr>
+        <w:t>life-</w:t>
+      </w:r>
+      <w:r>
+        <w:rPr>
+          <w:highlight w:val="yellow"/>
+          <w:lang w:val="en-GB"/>
+        </w:rPr>
+        <w:t>cycle</w:t>
+      </w:r>
+      <w:proofErr w:type="gramEnd"/>
+      <w:r>
+        <w:rPr>
+          <w:highlight w:val="yellow"/>
+          <w:lang w:val="en-GB"/>
+        </w:rPr>
+        <w:t>.</w:t>
+      </w:r>
+      <w:r>
+        <w:rPr>
+          <w:highlight w:val="yellow"/>
+          <w:lang w:val="en-GB"/>
+        </w:rPr>
+        <w:t xml:space="preserve"> Security Quality Mo</w:t>
+      </w:r>
+      <w:r>
+        <w:rPr>
+          <w:highlight w:val="yellow"/>
+          <w:lang w:val="en-GB"/>
+        </w:rPr>
         <w:t>d</w:t>
       </w:r>
       <w:r>
@@ -7535,21 +7600,51 @@
           <w:highlight w:val="yellow"/>
           <w:lang w:val="en-GB"/>
         </w:rPr>
-        <w:t>o measurements</w:t>
-      </w:r>
-      <w:r>
-        <w:rPr>
-          <w:highlight w:val="yellow"/>
-          <w:lang w:val="en-GB"/>
-        </w:rPr>
-        <w:t xml:space="preserve"> in a subjective way</w:t>
-      </w:r>
-      <w:r>
-        <w:rPr>
-          <w:highlight w:val="yellow"/>
-          <w:lang w:val="en-GB"/>
-        </w:rPr>
-        <w:t xml:space="preserve">, for example usability or reputation, both </w:t>
+        <w:t xml:space="preserve">els </w:t>
+      </w:r>
+      <w:r>
+        <w:rPr>
+          <w:highlight w:val="yellow"/>
+          <w:lang w:val="en-GB"/>
+        </w:rPr>
+        <w:t xml:space="preserve">are used to describe concrete properties regarding </w:t>
+      </w:r>
+      <w:proofErr w:type="gramStart"/>
+      <w:r>
+        <w:rPr>
+          <w:highlight w:val="yellow"/>
+          <w:lang w:val="en-GB"/>
+        </w:rPr>
+        <w:t>quality,</w:t>
+      </w:r>
+      <w:proofErr w:type="gramEnd"/>
+      <w:r>
+        <w:rPr>
+          <w:highlight w:val="yellow"/>
+          <w:lang w:val="en-GB"/>
+        </w:rPr>
+        <w:t xml:space="preserve"> those can be used by another quality document types to make use of service quality capabilities or requirements.</w:t>
+      </w:r>
+      <w:r>
+        <w:rPr>
+          <w:highlight w:val="yellow"/>
+          <w:lang w:val="en-GB"/>
+        </w:rPr>
+        <w:t xml:space="preserve"> It is worth to mention that the most common SLA components are (according </w:t>
+      </w:r>
+      <w:r>
+        <w:rPr>
+          <w:highlight w:val="yellow"/>
+          <w:lang w:val="en-GB"/>
+        </w:rPr>
+        <w:t>to</w:t>
+      </w:r>
+      <w:r>
+        <w:rPr>
+          <w:highlight w:val="yellow"/>
+          <w:lang w:val="en-GB"/>
+        </w:rPr>
+        <w:t xml:space="preserve"> </w:t>
       </w:r>
       <w:proofErr w:type="spellStart"/>
       <w:r>
@@ -7557,7 +7652,7 @@
           <w:highlight w:val="yellow"/>
           <w:lang w:val="en-GB"/>
         </w:rPr>
-        <w:t>QoE</w:t>
+        <w:t>Paschke</w:t>
       </w:r>
       <w:proofErr w:type="spellEnd"/>
       <w:r>
@@ -7565,200 +7660,8 @@
           <w:highlight w:val="yellow"/>
           <w:lang w:val="en-GB"/>
         </w:rPr>
-        <w:t xml:space="preserve"> and </w:t>
-      </w:r>
-      <w:proofErr w:type="spellStart"/>
-      <w:r>
-        <w:rPr>
-          <w:highlight w:val="yellow"/>
-          <w:lang w:val="en-GB"/>
-        </w:rPr>
-        <w:t>QoS</w:t>
-      </w:r>
-      <w:proofErr w:type="spellEnd"/>
-      <w:r>
-        <w:rPr>
-          <w:highlight w:val="yellow"/>
-          <w:lang w:val="en-GB"/>
-        </w:rPr>
-        <w:t xml:space="preserve"> give a perception to users. According </w:t>
-      </w:r>
-      <w:r>
-        <w:rPr>
-          <w:highlight w:val="yellow"/>
-          <w:lang w:val="en-GB"/>
-        </w:rPr>
-        <w:t>to</w:t>
-      </w:r>
-      <w:r>
-        <w:rPr>
-          <w:highlight w:val="yellow"/>
-          <w:lang w:val="en-GB"/>
-        </w:rPr>
         <w:t xml:space="preserve"> </w:t>
       </w:r>
-      <w:proofErr w:type="spellStart"/>
-      <w:r>
-        <w:rPr>
-          <w:highlight w:val="yellow"/>
-          <w:lang w:val="en-GB"/>
-        </w:rPr>
-        <w:t>Kritikos</w:t>
-      </w:r>
-      <w:proofErr w:type="spellEnd"/>
-      <w:r>
-        <w:rPr>
-          <w:highlight w:val="yellow"/>
-          <w:lang w:val="en-GB"/>
-        </w:rPr>
-        <w:t xml:space="preserve"> et al.</w:t>
-      </w:r>
-      <w:r>
-        <w:rPr>
-          <w:highlight w:val="yellow"/>
-          <w:lang w:val="en-GB"/>
-        </w:rPr>
-        <w:t xml:space="preserve"> </w:t>
-      </w:r>
-      <w:r>
-        <w:rPr>
-          <w:highlight w:val="yellow"/>
-          <w:lang w:val="en-GB"/>
-        </w:rPr>
-        <w:t>(</w:t>
-      </w:r>
-      <w:r>
-        <w:rPr>
-          <w:highlight w:val="yellow"/>
-          <w:lang w:val="en-GB"/>
-        </w:rPr>
-        <w:t>2009), service quality can play significant role during sev</w:t>
-      </w:r>
-      <w:r>
-        <w:rPr>
-          <w:highlight w:val="yellow"/>
-          <w:lang w:val="en-GB"/>
-        </w:rPr>
-        <w:t xml:space="preserve">eral phases of the service </w:t>
-      </w:r>
-      <w:proofErr w:type="gramStart"/>
-      <w:r>
-        <w:rPr>
-          <w:highlight w:val="yellow"/>
-          <w:lang w:val="en-GB"/>
-        </w:rPr>
-        <w:t>life-</w:t>
-      </w:r>
-      <w:r>
-        <w:rPr>
-          <w:highlight w:val="yellow"/>
-          <w:lang w:val="en-GB"/>
-        </w:rPr>
-        <w:t>cycle</w:t>
-      </w:r>
-      <w:proofErr w:type="gramEnd"/>
-      <w:r>
-        <w:rPr>
-          <w:highlight w:val="yellow"/>
-          <w:lang w:val="en-GB"/>
-        </w:rPr>
-        <w:t>.</w:t>
-      </w:r>
-      <w:r>
-        <w:rPr>
-          <w:highlight w:val="yellow"/>
-          <w:lang w:val="en-GB"/>
-        </w:rPr>
-        <w:t xml:space="preserve"> Security Quality Mo</w:t>
-      </w:r>
-      <w:r>
-        <w:rPr>
-          <w:highlight w:val="yellow"/>
-          <w:lang w:val="en-GB"/>
-        </w:rPr>
-        <w:t>d</w:t>
-      </w:r>
-      <w:r>
-        <w:rPr>
-          <w:highlight w:val="yellow"/>
-          <w:lang w:val="en-GB"/>
-        </w:rPr>
-        <w:t xml:space="preserve">els </w:t>
-      </w:r>
-      <w:r>
-        <w:rPr>
-          <w:highlight w:val="yellow"/>
-          <w:lang w:val="en-GB"/>
-        </w:rPr>
-        <w:t xml:space="preserve">are used to describe concrete properties regarding </w:t>
-      </w:r>
-      <w:proofErr w:type="gramStart"/>
-      <w:r>
-        <w:rPr>
-          <w:highlight w:val="yellow"/>
-          <w:lang w:val="en-GB"/>
-        </w:rPr>
-        <w:t>quality,</w:t>
-      </w:r>
-      <w:proofErr w:type="gramEnd"/>
-      <w:r>
-        <w:rPr>
-          <w:highlight w:val="yellow"/>
-          <w:lang w:val="en-GB"/>
-        </w:rPr>
-        <w:t xml:space="preserve"> those can be used by another quality document types to make use of service quality capabilities or requirements.</w:t>
-      </w:r>
-      <w:r>
-        <w:rPr>
-          <w:highlight w:val="yellow"/>
-          <w:lang w:val="en-GB"/>
-        </w:rPr>
-        <w:t xml:space="preserve"> It is worth to me</w:t>
-      </w:r>
-      <w:r>
-        <w:rPr>
-          <w:highlight w:val="yellow"/>
-          <w:lang w:val="en-GB"/>
-        </w:rPr>
-        <w:t>n</w:t>
-      </w:r>
-      <w:r>
-        <w:rPr>
-          <w:highlight w:val="yellow"/>
-          <w:lang w:val="en-GB"/>
-        </w:rPr>
-        <w:t xml:space="preserve">tion that the most common SLA components are (according </w:t>
-      </w:r>
-      <w:r>
-        <w:rPr>
-          <w:highlight w:val="yellow"/>
-          <w:lang w:val="en-GB"/>
-        </w:rPr>
-        <w:t>to</w:t>
-      </w:r>
-      <w:r>
-        <w:rPr>
-          <w:highlight w:val="yellow"/>
-          <w:lang w:val="en-GB"/>
-        </w:rPr>
-        <w:t xml:space="preserve"> </w:t>
-      </w:r>
-      <w:proofErr w:type="spellStart"/>
-      <w:r>
-        <w:rPr>
-          <w:highlight w:val="yellow"/>
-          <w:lang w:val="en-GB"/>
-        </w:rPr>
-        <w:t>Paschke</w:t>
-      </w:r>
-      <w:proofErr w:type="spellEnd"/>
-      <w:r>
-        <w:rPr>
-          <w:highlight w:val="yellow"/>
-          <w:lang w:val="en-GB"/>
-        </w:rPr>
-        <w:t xml:space="preserve"> </w:t>
-      </w:r>
       <w:r>
         <w:rPr>
           <w:highlight w:val="yellow"/>
@@ -7778,21 +7681,7 @@
           <w:highlight w:val="yellow"/>
           <w:lang w:val="en-GB"/>
         </w:rPr>
-        <w:t>service definition and action guara</w:t>
-      </w:r>
-      <w:r>
-        <w:rPr>
-          <w:highlight w:val="yellow"/>
-          <w:lang w:val="en-GB"/>
-        </w:rPr>
-        <w:t>n</w:t>
-      </w:r>
-      <w:r>
-        <w:rPr>
-          <w:highlight w:val="yellow"/>
-          <w:lang w:val="en-GB"/>
-        </w:rPr>
-        <w:t>tees</w:t>
+        <w:t>service definition and action guarantees</w:t>
       </w:r>
       <w:r>
         <w:rPr>
@@ -8236,7 +8125,7 @@
       <w:pPr>
         <w:pStyle w:val="Heading2"/>
       </w:pPr>
-      <w:bookmarkStart w:id="23" w:name="_Toc325315045"/>
+      <w:bookmarkStart w:id="22" w:name="_Toc325315045"/>
       <w:proofErr w:type="gramStart"/>
       <w:r>
         <w:t>e</w:t>
@@ -8247,6 +8136,111 @@
       </w:r>
       <w:r>
         <w:t>s</w:t>
+      </w:r>
+      <w:bookmarkEnd w:id="22"/>
+    </w:p>
+    <w:p>
+      <w:pPr>
+        <w:spacing w:line="240" w:lineRule="auto"/>
+        <w:rPr>
+          <w:highlight w:val="yellow"/>
+          <w:lang w:val="en-GB"/>
+        </w:rPr>
+      </w:pPr>
+      <w:r>
+        <w:rPr>
+          <w:highlight w:val="yellow"/>
+          <w:lang w:val="en-GB"/>
+        </w:rPr>
+        <w:t xml:space="preserve">According to the </w:t>
+      </w:r>
+      <w:proofErr w:type="spellStart"/>
+      <w:r>
+        <w:rPr>
+          <w:highlight w:val="yellow"/>
+          <w:lang w:val="en-GB"/>
+        </w:rPr>
+        <w:t>Ruyter</w:t>
+      </w:r>
+      <w:proofErr w:type="spellEnd"/>
+      <w:r>
+        <w:rPr>
+          <w:highlight w:val="yellow"/>
+          <w:lang w:val="en-GB"/>
+        </w:rPr>
+        <w:t xml:space="preserve"> et al.</w:t>
+      </w:r>
+      <w:r>
+        <w:rPr>
+          <w:highlight w:val="yellow"/>
+          <w:lang w:val="en-GB"/>
+        </w:rPr>
+        <w:t xml:space="preserve"> (2001, p. 186)</w:t>
+      </w:r>
+      <w:r>
+        <w:rPr>
+          <w:highlight w:val="yellow"/>
+          <w:lang w:val="en-GB"/>
+        </w:rPr>
+        <w:t xml:space="preserve"> an e-service is an interactive, content-centred and internet-based customer service driven by the customer and integrated with related organisational customer support processes and technologies with the goal of strengthening the customer-service provider relationship.</w:t>
+      </w:r>
+    </w:p>
+    <w:p>
+      <w:pPr>
+        <w:spacing w:line="240" w:lineRule="auto"/>
+        <w:rPr>
+          <w:highlight w:val="yellow"/>
+          <w:lang w:val="en-GB"/>
+        </w:rPr>
+      </w:pPr>
+      <w:r>
+        <w:rPr>
+          <w:highlight w:val="yellow"/>
+          <w:lang w:val="en-GB"/>
+        </w:rPr>
+        <w:t>Hewlett Packard Company defines e-services as “modular, nimble, electronic services that perform work, achieve tasks, or complete transactions”.</w:t>
+      </w:r>
+    </w:p>
+    <w:p>
+      <w:pPr>
+        <w:spacing w:line="240" w:lineRule="auto"/>
+        <w:rPr>
+          <w:highlight w:val="yellow"/>
+          <w:lang w:val="en-GB"/>
+        </w:rPr>
+      </w:pPr>
+      <w:r>
+        <w:rPr>
+          <w:highlight w:val="yellow"/>
+          <w:lang w:val="en-GB"/>
+        </w:rPr>
+        <w:t>An e-service is any asset that is made available via the Internet to drive new revenue streams or create new efficiencies.</w:t>
+      </w:r>
+    </w:p>
+    <w:p>
+      <w:pPr>
+        <w:spacing w:line="240" w:lineRule="auto"/>
+      </w:pPr>
+      <w:r>
+        <w:rPr>
+          <w:highlight w:val="yellow"/>
+        </w:rPr>
+        <w:t>E-service is the result of automation, enhancement and integration of the business processes of the traditional services that are moving towards demand on internet.</w:t>
+      </w:r>
+    </w:p>
+    <w:p/>
+    <w:p>
+      <w:pPr>
+        <w:pStyle w:val="Heading2"/>
+      </w:pPr>
+      <w:bookmarkStart w:id="23" w:name="_Toc325315046"/>
+      <w:proofErr w:type="gramStart"/>
+      <w:r>
+        <w:t>e</w:t>
+      </w:r>
+      <w:proofErr w:type="gramEnd"/>
+      <w:r>
+        <w:t>-commerce</w:t>
       </w:r>
       <w:bookmarkEnd w:id="23"/>
     </w:p>
@@ -8263,37 +8257,99 @@
           <w:highlight w:val="yellow"/>
           <w:lang w:val="en-GB"/>
         </w:rPr>
-        <w:t xml:space="preserve">According to the </w:t>
-      </w:r>
-      <w:proofErr w:type="spellStart"/>
-      <w:r>
-        <w:rPr>
-          <w:highlight w:val="yellow"/>
-          <w:lang w:val="en-GB"/>
-        </w:rPr>
-        <w:t>Ruyter</w:t>
-      </w:r>
-      <w:proofErr w:type="spellEnd"/>
-      <w:r>
-        <w:rPr>
-          <w:highlight w:val="yellow"/>
-          <w:lang w:val="en-GB"/>
-        </w:rPr>
-        <w:t xml:space="preserve"> et al.</w:t>
-      </w:r>
-      <w:r>
-        <w:rPr>
-          <w:highlight w:val="yellow"/>
-          <w:lang w:val="en-GB"/>
-        </w:rPr>
-        <w:t xml:space="preserve"> (2001, p. 186)</w:t>
-      </w:r>
-      <w:r>
-        <w:rPr>
-          <w:highlight w:val="yellow"/>
-          <w:lang w:val="en-GB"/>
-        </w:rPr>
-        <w:t xml:space="preserve"> an e-service is an interactive, content-centred and internet-based customer service driven by the customer and integrated with related organisational customer support processes and technologies with the goal of strengthening the customer-service provider relationship.</w:t>
+        <w:t>D</w:t>
+      </w:r>
+      <w:r>
+        <w:rPr>
+          <w:highlight w:val="yellow"/>
+          <w:lang w:val="en-GB"/>
+        </w:rPr>
+        <w:t>efinition f</w:t>
+      </w:r>
+      <w:r>
+        <w:rPr>
+          <w:highlight w:val="yellow"/>
+          <w:lang w:val="en-GB"/>
+        </w:rPr>
+        <w:t>or</w:t>
+      </w:r>
+      <w:r>
+        <w:rPr>
+          <w:highlight w:val="yellow"/>
+          <w:lang w:val="en-GB"/>
+        </w:rPr>
+        <w:t xml:space="preserve"> e-commerce</w:t>
+      </w:r>
+      <w:r>
+        <w:rPr>
+          <w:highlight w:val="yellow"/>
+          <w:lang w:val="en-GB"/>
+        </w:rPr>
+        <w:t xml:space="preserve"> has been stated as</w:t>
+      </w:r>
+      <w:r>
+        <w:rPr>
+          <w:highlight w:val="yellow"/>
+          <w:lang w:val="en-GB"/>
+        </w:rPr>
+        <w:t xml:space="preserve"> buying and selling of products and services by businesses and consumers through an electronic medium, without using any paper do</w:t>
+      </w:r>
+      <w:r>
+        <w:rPr>
+          <w:highlight w:val="yellow"/>
+          <w:lang w:val="en-GB"/>
+        </w:rPr>
+        <w:t>c</w:t>
+      </w:r>
+      <w:r>
+        <w:rPr>
+          <w:highlight w:val="yellow"/>
+          <w:lang w:val="en-GB"/>
+        </w:rPr>
+        <w:t>uments.</w:t>
+      </w:r>
+      <w:r>
+        <w:rPr>
+          <w:highlight w:val="yellow"/>
+          <w:lang w:val="en-GB"/>
+        </w:rPr>
+        <w:t xml:space="preserve"> E-commerce is widely considered as the buying an</w:t>
+      </w:r>
+      <w:r>
+        <w:rPr>
+          <w:highlight w:val="yellow"/>
+          <w:lang w:val="en-GB"/>
+        </w:rPr>
+        <w:t>d selling of products over the I</w:t>
+      </w:r>
+      <w:r>
+        <w:rPr>
+          <w:highlight w:val="yellow"/>
+          <w:lang w:val="en-GB"/>
+        </w:rPr>
+        <w:t>nternet</w:t>
+      </w:r>
+      <w:r>
+        <w:rPr>
+          <w:highlight w:val="yellow"/>
+          <w:lang w:val="en-GB"/>
+        </w:rPr>
+        <w:t xml:space="preserve"> (</w:t>
+      </w:r>
+      <w:r>
+        <w:rPr>
+          <w:rFonts w:eastAsiaTheme="minorEastAsia"/>
+          <w:noProof/>
+          <w:highlight w:val="yellow"/>
+        </w:rPr>
+        <w:t>InvestorWords, 2015)</w:t>
+      </w:r>
+      <w:r>
+        <w:rPr>
+          <w:highlight w:val="yellow"/>
+          <w:lang w:val="en-GB"/>
+        </w:rPr>
+        <w:t>.</w:t>
       </w:r>
     </w:p>
     <w:p>
@@ -8309,187 +8365,6 @@
           <w:highlight w:val="yellow"/>
           <w:lang w:val="en-GB"/>
         </w:rPr>
-        <w:t>Hewlett Packard Company defines e-services as “modular, nimble, electronic services that perform work, achieve tasks, or complete transactions”.</w:t>
-      </w:r>
-    </w:p>
-    <w:p>
-      <w:pPr>
-        <w:spacing w:line="240" w:lineRule="auto"/>
-        <w:rPr>
-          <w:highlight w:val="yellow"/>
-          <w:lang w:val="en-GB"/>
-        </w:rPr>
-      </w:pPr>
-      <w:r>
-        <w:rPr>
-          <w:highlight w:val="yellow"/>
-          <w:lang w:val="en-GB"/>
-        </w:rPr>
-        <w:t>An e-service is any asset that is made available via the Internet to drive new revenue streams or create new efficiencies.</w:t>
-      </w:r>
-    </w:p>
-    <w:p>
-      <w:pPr>
-        <w:spacing w:line="240" w:lineRule="auto"/>
-      </w:pPr>
-      <w:r>
-        <w:rPr>
-          <w:highlight w:val="yellow"/>
-        </w:rPr>
-        <w:t>E-service is the result of automation, enhancement and integration of the business processes of the traditional services that are moving towards demand on internet.</w:t>
-      </w:r>
-    </w:p>
-    <w:p/>
-    <w:p>
-      <w:pPr>
-        <w:pStyle w:val="Heading2"/>
-      </w:pPr>
-      <w:bookmarkStart w:id="24" w:name="_Toc325315046"/>
-      <w:proofErr w:type="gramStart"/>
-      <w:r>
-        <w:t>e</w:t>
-      </w:r>
-      <w:proofErr w:type="gramEnd"/>
-      <w:r>
-        <w:t>-commerce</w:t>
-      </w:r>
-      <w:bookmarkEnd w:id="24"/>
-    </w:p>
-    <w:p>
-      <w:pPr>
-        <w:spacing w:line="240" w:lineRule="auto"/>
-        <w:rPr>
-          <w:highlight w:val="yellow"/>
-          <w:lang w:val="en-GB"/>
-        </w:rPr>
-      </w:pPr>
-      <w:r>
-        <w:rPr>
-          <w:highlight w:val="yellow"/>
-          <w:lang w:val="en-GB"/>
-        </w:rPr>
-        <w:t>D</w:t>
-      </w:r>
-      <w:r>
-        <w:rPr>
-          <w:highlight w:val="yellow"/>
-          <w:lang w:val="en-GB"/>
-        </w:rPr>
-        <w:t>efinition f</w:t>
-      </w:r>
-      <w:r>
-        <w:rPr>
-          <w:highlight w:val="yellow"/>
-          <w:lang w:val="en-GB"/>
-        </w:rPr>
-        <w:t>or</w:t>
-      </w:r>
-      <w:r>
-        <w:rPr>
-          <w:highlight w:val="yellow"/>
-          <w:lang w:val="en-GB"/>
-        </w:rPr>
-        <w:t xml:space="preserve"> e-commerce</w:t>
-      </w:r>
-      <w:r>
-        <w:rPr>
-          <w:highlight w:val="yellow"/>
-          <w:lang w:val="en-GB"/>
-        </w:rPr>
-        <w:t xml:space="preserve"> has been stated as</w:t>
-      </w:r>
-      <w:r>
-        <w:rPr>
-          <w:highlight w:val="yellow"/>
-          <w:lang w:val="en-GB"/>
-        </w:rPr>
-        <w:t xml:space="preserve"> buying and selling of products and se</w:t>
-      </w:r>
-      <w:r>
-        <w:rPr>
-          <w:highlight w:val="yellow"/>
-          <w:lang w:val="en-GB"/>
-        </w:rPr>
-        <w:t>r</w:t>
-      </w:r>
-      <w:r>
-        <w:rPr>
-          <w:highlight w:val="yellow"/>
-          <w:lang w:val="en-GB"/>
-        </w:rPr>
-        <w:t>vices by businesses and consumers through an electronic medium, without using any paper do</w:t>
-      </w:r>
-      <w:r>
-        <w:rPr>
-          <w:highlight w:val="yellow"/>
-          <w:lang w:val="en-GB"/>
-        </w:rPr>
-        <w:t>c</w:t>
-      </w:r>
-      <w:r>
-        <w:rPr>
-          <w:highlight w:val="yellow"/>
-          <w:lang w:val="en-GB"/>
-        </w:rPr>
-        <w:t>uments.</w:t>
-      </w:r>
-      <w:r>
-        <w:rPr>
-          <w:highlight w:val="yellow"/>
-          <w:lang w:val="en-GB"/>
-        </w:rPr>
-        <w:t xml:space="preserve"> E-commerce is widely considered as the buying an</w:t>
-      </w:r>
-      <w:r>
-        <w:rPr>
-          <w:highlight w:val="yellow"/>
-          <w:lang w:val="en-GB"/>
-        </w:rPr>
-        <w:t>d selling of products over the I</w:t>
-      </w:r>
-      <w:r>
-        <w:rPr>
-          <w:highlight w:val="yellow"/>
-          <w:lang w:val="en-GB"/>
-        </w:rPr>
-        <w:t>nternet</w:t>
-      </w:r>
-      <w:r>
-        <w:rPr>
-          <w:highlight w:val="yellow"/>
-          <w:lang w:val="en-GB"/>
-        </w:rPr>
-        <w:t xml:space="preserve"> (</w:t>
-      </w:r>
-      <w:r>
-        <w:rPr>
-          <w:rFonts w:eastAsiaTheme="minorEastAsia"/>
-          <w:noProof/>
-          <w:highlight w:val="yellow"/>
-        </w:rPr>
-        <w:t>InvestorWords, 2015)</w:t>
-      </w:r>
-      <w:r>
-        <w:rPr>
-          <w:highlight w:val="yellow"/>
-          <w:lang w:val="en-GB"/>
-        </w:rPr>
-        <w:t>.</w:t>
-      </w:r>
-    </w:p>
-    <w:p>
-      <w:pPr>
-        <w:spacing w:line="240" w:lineRule="auto"/>
-        <w:rPr>
-          <w:highlight w:val="yellow"/>
-          <w:lang w:val="en-GB"/>
-        </w:rPr>
-      </w:pPr>
-      <w:r>
-        <w:rPr>
-          <w:highlight w:val="yellow"/>
-          <w:lang w:val="en-GB"/>
-        </w:rPr>
         <w:t>O</w:t>
       </w:r>
       <w:r>
@@ -8595,35 +8470,7 @@
           <w:highlight w:val="yellow"/>
           <w:lang w:val="en-GB"/>
         </w:rPr>
-        <w:t xml:space="preserve"> want choice, conve</w:t>
-      </w:r>
-      <w:r>
-        <w:rPr>
-          <w:highlight w:val="yellow"/>
-          <w:lang w:val="en-GB"/>
-        </w:rPr>
-        <w:t>n</w:t>
-      </w:r>
-      <w:r>
-        <w:rPr>
-          <w:highlight w:val="yellow"/>
-          <w:lang w:val="en-GB"/>
-        </w:rPr>
-        <w:t>ience, and a responsive service with sp</w:t>
-      </w:r>
-      <w:r>
-        <w:rPr>
-          <w:highlight w:val="yellow"/>
-          <w:lang w:val="en-GB"/>
-        </w:rPr>
-        <w:t>e</w:t>
-      </w:r>
-      <w:r>
-        <w:rPr>
-          <w:highlight w:val="yellow"/>
-          <w:lang w:val="en-GB"/>
-        </w:rPr>
-        <w:t xml:space="preserve">cial </w:t>
+        <w:t xml:space="preserve"> want choice, convenience, and a responsive service with special </w:t>
       </w:r>
       <w:r>
         <w:rPr>
@@ -8991,7 +8838,7 @@
       <w:pPr>
         <w:pStyle w:val="Heading2"/>
       </w:pPr>
-      <w:bookmarkStart w:id="25" w:name="_Toc325315047"/>
+      <w:bookmarkStart w:id="24" w:name="_Toc325315047"/>
       <w:r>
         <w:t xml:space="preserve">Quality </w:t>
       </w:r>
@@ -9001,7 +8848,7 @@
       <w:r>
         <w:t>e-services</w:t>
       </w:r>
-      <w:bookmarkEnd w:id="25"/>
+      <w:bookmarkEnd w:id="24"/>
     </w:p>
     <w:p>
       <w:pPr>
@@ -9120,7 +8967,23 @@
           <w:noProof/>
           <w:highlight w:val="yellow"/>
         </w:rPr>
-        <w:t>Herrera, M., et all. (?)</w:t>
+        <w:t>Herrera, M., et all. (</w:t>
+      </w:r>
+      <w:r>
+        <w:rPr>
+          <w:rFonts w:eastAsiaTheme="minorEastAsia"/>
+          <w:noProof/>
+          <w:highlight w:val="yellow"/>
+        </w:rPr>
+        <w:t>n.d.</w:t>
+      </w:r>
+      <w:r>
+        <w:rPr>
+          <w:rFonts w:eastAsiaTheme="minorEastAsia"/>
+          <w:noProof/>
+          <w:highlight w:val="yellow"/>
+        </w:rPr>
+        <w:t>)</w:t>
       </w:r>
       <w:r>
         <w:rPr>
@@ -9580,7 +9443,7 @@
       <w:pPr>
         <w:pStyle w:val="Heading2"/>
       </w:pPr>
-      <w:bookmarkStart w:id="26" w:name="_Toc325315048"/>
+      <w:bookmarkStart w:id="25" w:name="_Toc325315048"/>
       <w:proofErr w:type="gramStart"/>
       <w:r>
         <w:t>e</w:t>
@@ -9589,7 +9452,7 @@
       <w:r>
         <w:t>-government</w:t>
       </w:r>
-      <w:bookmarkEnd w:id="26"/>
+      <w:bookmarkEnd w:id="25"/>
     </w:p>
     <w:p>
       <w:pPr>
@@ -9733,21 +9596,7 @@
           <w:highlight w:val="yellow"/>
           <w:lang w:val="en-GB"/>
         </w:rPr>
-        <w:t xml:space="preserve"> Customer perspe</w:t>
-      </w:r>
-      <w:r>
-        <w:rPr>
-          <w:highlight w:val="yellow"/>
-          <w:lang w:val="en-GB"/>
-        </w:rPr>
-        <w:t>c</w:t>
-      </w:r>
-      <w:r>
-        <w:rPr>
-          <w:highlight w:val="yellow"/>
-          <w:lang w:val="en-GB"/>
-        </w:rPr>
-        <w:t xml:space="preserve">tive </w:t>
+        <w:t xml:space="preserve"> Customer perspective </w:t>
       </w:r>
       <w:r>
         <w:rPr>
@@ -10276,7 +10125,7 @@
       <w:pPr>
         <w:pStyle w:val="Heading2"/>
       </w:pPr>
-      <w:bookmarkStart w:id="27" w:name="_Toc325315049"/>
+      <w:bookmarkStart w:id="26" w:name="_Toc325315049"/>
       <w:proofErr w:type="gramStart"/>
       <w:r>
         <w:t>e</w:t>
@@ -10285,7 +10134,7 @@
       <w:r>
         <w:t>-infrastructure</w:t>
       </w:r>
-      <w:bookmarkEnd w:id="27"/>
+      <w:bookmarkEnd w:id="26"/>
     </w:p>
     <w:p>
       <w:pPr>
@@ -10624,21 +10473,7 @@
           <w:highlight w:val="yellow"/>
           <w:lang w:val="en-GB"/>
         </w:rPr>
-        <w:t>Interoperability is accomplished by e-infrastructure. Knowledge of how to deve</w:t>
-      </w:r>
-      <w:r>
-        <w:rPr>
-          <w:highlight w:val="yellow"/>
-          <w:lang w:val="en-GB"/>
-        </w:rPr>
-        <w:t>l</w:t>
-      </w:r>
-      <w:r>
-        <w:rPr>
-          <w:highlight w:val="yellow"/>
-          <w:lang w:val="en-GB"/>
-        </w:rPr>
-        <w:t>op e-infrastructures in the public sector is still limited.</w:t>
+        <w:t>Interoperability is accomplished by e-infrastructure. Knowledge of how to develop e-infrastructures in the public sector is still limited.</w:t>
       </w:r>
     </w:p>
     <w:p>
@@ -10792,7 +10627,7 @@
       <w:pPr>
         <w:pStyle w:val="Heading2"/>
       </w:pPr>
-      <w:bookmarkStart w:id="28" w:name="_Toc325315050"/>
+      <w:bookmarkStart w:id="27" w:name="_Toc325315050"/>
       <w:proofErr w:type="gramStart"/>
       <w:r>
         <w:t>e</w:t>
@@ -10801,7 +10636,7 @@
       <w:r>
         <w:t>-services Providers</w:t>
       </w:r>
-      <w:bookmarkEnd w:id="28"/>
+      <w:bookmarkEnd w:id="27"/>
     </w:p>
     <w:p>
       <w:pPr>
@@ -11136,21 +10971,7 @@
           <w:highlight w:val="yellow"/>
           <w:lang w:val="en-GB"/>
         </w:rPr>
-        <w:t>ther part to assess the e-service provider from the user's pe</w:t>
-      </w:r>
-      <w:r>
-        <w:rPr>
-          <w:highlight w:val="yellow"/>
-          <w:lang w:val="en-GB"/>
-        </w:rPr>
-        <w:t>r</w:t>
-      </w:r>
-      <w:r>
-        <w:rPr>
-          <w:highlight w:val="yellow"/>
-          <w:lang w:val="en-GB"/>
-        </w:rPr>
-        <w:t>spective</w:t>
+        <w:t>ther part to assess the e-service provider from the user's perspective</w:t>
       </w:r>
       <w:r>
         <w:rPr>
@@ -11263,21 +11084,7 @@
           <w:highlight w:val="yellow"/>
           <w:lang w:val="en-GB"/>
         </w:rPr>
-        <w:t>nd contrary, the higher sophist</w:t>
-      </w:r>
-      <w:r>
-        <w:rPr>
-          <w:highlight w:val="yellow"/>
-          <w:lang w:val="en-GB"/>
-        </w:rPr>
-        <w:t>i</w:t>
-      </w:r>
-      <w:r>
-        <w:rPr>
-          <w:highlight w:val="yellow"/>
-          <w:lang w:val="en-GB"/>
-        </w:rPr>
-        <w:t>cation level means the simpler e-servi</w:t>
+        <w:t>nd contrary, the higher sophistication level means the simpler e-servi</w:t>
       </w:r>
       <w:r>
         <w:rPr>
@@ -11651,17 +11458,18 @@
       <w:pPr>
         <w:pStyle w:val="Heading1"/>
       </w:pPr>
-      <w:bookmarkStart w:id="29" w:name="_Toc164946306"/>
-      <w:bookmarkStart w:id="30" w:name="_Toc164946393"/>
-      <w:bookmarkStart w:id="31" w:name="_Toc164947852"/>
-      <w:bookmarkStart w:id="32" w:name="_Toc164949068"/>
-      <w:bookmarkStart w:id="33" w:name="_Toc162980680"/>
-      <w:bookmarkStart w:id="34" w:name="_Toc164446291"/>
-      <w:bookmarkStart w:id="35" w:name="_Toc164946307"/>
-      <w:bookmarkStart w:id="36" w:name="_Toc164946394"/>
-      <w:bookmarkStart w:id="37" w:name="_Toc164947853"/>
-      <w:bookmarkStart w:id="38" w:name="_Toc164949069"/>
-      <w:bookmarkStart w:id="39" w:name="_Toc325315051"/>
+      <w:bookmarkStart w:id="28" w:name="_Toc164946306"/>
+      <w:bookmarkStart w:id="29" w:name="_Toc164946393"/>
+      <w:bookmarkStart w:id="30" w:name="_Toc164947852"/>
+      <w:bookmarkStart w:id="31" w:name="_Toc164949068"/>
+      <w:bookmarkStart w:id="32" w:name="_Toc162980680"/>
+      <w:bookmarkStart w:id="33" w:name="_Toc164446291"/>
+      <w:bookmarkStart w:id="34" w:name="_Toc164946307"/>
+      <w:bookmarkStart w:id="35" w:name="_Toc164946394"/>
+      <w:bookmarkStart w:id="36" w:name="_Toc164947853"/>
+      <w:bookmarkStart w:id="37" w:name="_Toc164949069"/>
+      <w:bookmarkStart w:id="38" w:name="_Toc325315051"/>
+      <w:bookmarkEnd w:id="28"/>
       <w:bookmarkEnd w:id="29"/>
       <w:bookmarkEnd w:id="30"/>
       <w:bookmarkEnd w:id="31"/>
@@ -11671,12 +11479,11 @@
       <w:bookmarkEnd w:id="35"/>
       <w:bookmarkEnd w:id="36"/>
       <w:bookmarkEnd w:id="37"/>
-      <w:bookmarkEnd w:id="38"/>
       <w:r>
         <w:lastRenderedPageBreak/>
         <w:t>Understanding e-service concept</w:t>
       </w:r>
-      <w:bookmarkEnd w:id="39"/>
+      <w:bookmarkEnd w:id="38"/>
     </w:p>
     <w:p>
       <w:pPr>
@@ -11878,31 +11685,7 @@
               <w:rPr>
                 <w:lang w:val="en-GB"/>
               </w:rPr>
-              <w:t>cused on websites sel</w:t>
-            </w:r>
-            <w:r>
-              <w:rPr>
-                <w:lang w:val="en-GB"/>
-              </w:rPr>
-              <w:t>l</w:t>
-            </w:r>
-            <w:r>
-              <w:rPr>
-                <w:lang w:val="en-GB"/>
-              </w:rPr>
-              <w:t>ing physical pro</w:t>
-            </w:r>
-            <w:r>
-              <w:rPr>
-                <w:lang w:val="en-GB"/>
-              </w:rPr>
-              <w:t>d</w:t>
-            </w:r>
-            <w:r>
-              <w:rPr>
-                <w:lang w:val="en-GB"/>
-              </w:rPr>
-              <w:t>uct</w:t>
+              <w:t>cused on websites selling physical product</w:t>
             </w:r>
             <w:r>
               <w:rPr>
@@ -11961,19 +11744,7 @@
               <w:rPr>
                 <w:lang w:val="en-GB"/>
               </w:rPr>
-              <w:t>Design, Intuitiveness, Visual a</w:t>
-            </w:r>
-            <w:r>
-              <w:rPr>
-                <w:lang w:val="en-GB"/>
-              </w:rPr>
-              <w:t>p</w:t>
-            </w:r>
-            <w:r>
-              <w:rPr>
-                <w:lang w:val="en-GB"/>
-              </w:rPr>
-              <w:t>peal</w:t>
+              <w:t>Design, Intuitiveness, Visual appeal</w:t>
             </w:r>
           </w:p>
         </w:tc>
@@ -12241,19 +12012,7 @@
               <w:rPr>
                 <w:lang w:val="en-GB"/>
               </w:rPr>
-              <w:t>Ease of use, and Secur</w:t>
-            </w:r>
-            <w:r>
-              <w:rPr>
-                <w:lang w:val="en-GB"/>
-              </w:rPr>
-              <w:t>i</w:t>
-            </w:r>
-            <w:r>
-              <w:rPr>
-                <w:lang w:val="en-GB"/>
-              </w:rPr>
-              <w:t>ty/privacy</w:t>
+              <w:t>Ease of use, and Security/privacy</w:t>
             </w:r>
           </w:p>
         </w:tc>
@@ -12381,7 +12140,7 @@
       <w:pPr>
         <w:pStyle w:val="Heading2"/>
       </w:pPr>
-      <w:bookmarkStart w:id="40" w:name="_Toc325315052"/>
+      <w:bookmarkStart w:id="39" w:name="_Toc325315052"/>
       <w:r>
         <w:t xml:space="preserve">Four </w:t>
       </w:r>
@@ -12400,7 +12159,7 @@
       <w:r>
         <w:t>)</w:t>
       </w:r>
-      <w:bookmarkEnd w:id="40"/>
+      <w:bookmarkEnd w:id="39"/>
     </w:p>
     <w:p>
       <w:r>
@@ -12429,7 +12188,7 @@
           <w:lang w:val="en-GB"/>
         </w:rPr>
       </w:pPr>
-      <w:bookmarkStart w:id="41" w:name="_Toc325315053"/>
+      <w:bookmarkStart w:id="40" w:name="_Toc325315053"/>
       <w:r>
         <w:rPr>
           <w:lang w:val="en-GB"/>
@@ -12464,7 +12223,7 @@
         </w:rPr>
         <w:t>Accessibility</w:t>
       </w:r>
-      <w:bookmarkEnd w:id="41"/>
+      <w:bookmarkEnd w:id="40"/>
       <w:r>
         <w:rPr>
           <w:lang w:val="en-GB"/>
@@ -12479,7 +12238,7 @@
           <w:lang w:val="en-GB"/>
         </w:rPr>
       </w:pPr>
-      <w:bookmarkStart w:id="42" w:name="_Toc325315054"/>
+      <w:bookmarkStart w:id="41" w:name="_Toc325315054"/>
       <w:r>
         <w:rPr>
           <w:lang w:val="en-GB"/>
@@ -12504,6 +12263,41 @@
           <w:lang w:val="en-GB"/>
         </w:rPr>
         <w:t>Usability</w:t>
+      </w:r>
+      <w:bookmarkEnd w:id="41"/>
+    </w:p>
+    <w:p>
+      <w:pPr>
+        <w:pStyle w:val="Heading3"/>
+        <w:rPr>
+          <w:lang w:val="en-GB"/>
+        </w:rPr>
+      </w:pPr>
+      <w:bookmarkStart w:id="42" w:name="_Toc325315055"/>
+      <w:r>
+        <w:rPr>
+          <w:lang w:val="en-GB"/>
+        </w:rPr>
+        <w:t>3</w:t>
+      </w:r>
+      <w:r>
+        <w:rPr>
+          <w:lang w:val="en-GB"/>
+        </w:rPr>
+        <w:t>.1.3</w:t>
+      </w:r>
+      <w:r>
+        <w:rPr>
+          <w:lang w:val="en-GB"/>
+        </w:rPr>
+        <w:tab/>
+        <w:t xml:space="preserve">Understanding </w:t>
+      </w:r>
+      <w:r>
+        <w:rPr>
+          <w:lang w:val="en-GB"/>
+        </w:rPr>
+        <w:t>Efficiency</w:t>
       </w:r>
       <w:bookmarkEnd w:id="42"/>
     </w:p>
@@ -12514,7 +12308,7 @@
           <w:lang w:val="en-GB"/>
         </w:rPr>
       </w:pPr>
-      <w:bookmarkStart w:id="43" w:name="_Toc325315055"/>
+      <w:bookmarkStart w:id="43" w:name="_Toc325315056"/>
       <w:r>
         <w:rPr>
           <w:lang w:val="en-GB"/>
@@ -12525,7 +12319,7 @@
         <w:rPr>
           <w:lang w:val="en-GB"/>
         </w:rPr>
-        <w:t>.1.3</w:t>
+        <w:t>.1.4</w:t>
       </w:r>
       <w:r>
         <w:rPr>
@@ -12538,134 +12332,110 @@
         <w:rPr>
           <w:lang w:val="en-GB"/>
         </w:rPr>
-        <w:t>Efficiency</w:t>
+        <w:t>Security</w:t>
       </w:r>
       <w:bookmarkEnd w:id="43"/>
     </w:p>
     <w:p>
       <w:pPr>
-        <w:pStyle w:val="Heading3"/>
-        <w:rPr>
-          <w:lang w:val="en-GB"/>
-        </w:rPr>
-      </w:pPr>
-      <w:bookmarkStart w:id="44" w:name="_Toc325315056"/>
-      <w:r>
-        <w:rPr>
-          <w:lang w:val="en-GB"/>
-        </w:rPr>
-        <w:t>3</w:t>
-      </w:r>
-      <w:r>
-        <w:rPr>
-          <w:lang w:val="en-GB"/>
-        </w:rPr>
-        <w:t>.1.4</w:t>
-      </w:r>
-      <w:r>
-        <w:rPr>
-          <w:lang w:val="en-GB"/>
-        </w:rPr>
-        <w:tab/>
-        <w:t xml:space="preserve">Understanding </w:t>
-      </w:r>
-      <w:r>
-        <w:rPr>
-          <w:lang w:val="en-GB"/>
-        </w:rPr>
-        <w:t>Security</w:t>
+        <w:rPr>
+          <w:lang w:val="en-GB"/>
+        </w:rPr>
+      </w:pPr>
+    </w:p>
+    <w:p>
+      <w:pPr>
+        <w:pStyle w:val="Heading2"/>
+      </w:pPr>
+      <w:bookmarkStart w:id="44" w:name="_Toc325315057"/>
+      <w:r>
+        <w:t xml:space="preserve">Key </w:t>
+      </w:r>
+      <w:r>
+        <w:t xml:space="preserve">e-service </w:t>
+      </w:r>
+      <w:r>
+        <w:t>dimension</w:t>
+      </w:r>
+      <w:r>
+        <w:t>al</w:t>
+      </w:r>
+      <w:r>
+        <w:t xml:space="preserve"> </w:t>
+      </w:r>
+      <w:r>
+        <w:t>components for Q</w:t>
+      </w:r>
+      <w:r>
+        <w:t>uality</w:t>
       </w:r>
       <w:bookmarkEnd w:id="44"/>
     </w:p>
     <w:p>
       <w:pPr>
-        <w:rPr>
-          <w:lang w:val="en-GB"/>
-        </w:rPr>
-      </w:pPr>
+        <w:pStyle w:val="Heading1"/>
+      </w:pPr>
+      <w:bookmarkStart w:id="45" w:name="_Ref384044614"/>
+      <w:bookmarkStart w:id="46" w:name="_Toc325315058"/>
+      <w:r>
+        <w:lastRenderedPageBreak/>
+        <w:t>C</w:t>
+      </w:r>
+      <w:r>
+        <w:t xml:space="preserve">onceptual model for </w:t>
+      </w:r>
+      <w:r>
+        <w:t xml:space="preserve">understanding </w:t>
+      </w:r>
+      <w:r>
+        <w:t>e</w:t>
+      </w:r>
+      <w:bookmarkEnd w:id="45"/>
+      <w:r>
+        <w:t>-services</w:t>
+      </w:r>
+      <w:r>
+        <w:t xml:space="preserve"> quality</w:t>
+      </w:r>
+      <w:bookmarkEnd w:id="46"/>
     </w:p>
     <w:p>
       <w:pPr>
-        <w:pStyle w:val="Heading2"/>
-      </w:pPr>
-      <w:bookmarkStart w:id="45" w:name="_Toc325315057"/>
-      <w:r>
-        <w:t xml:space="preserve">Key </w:t>
-      </w:r>
-      <w:r>
-        <w:t xml:space="preserve">e-service </w:t>
-      </w:r>
-      <w:r>
-        <w:t>dimension</w:t>
-      </w:r>
-      <w:r>
-        <w:t>al</w:t>
-      </w:r>
-      <w:r>
-        <w:t xml:space="preserve"> </w:t>
-      </w:r>
-      <w:r>
-        <w:t>components for Q</w:t>
-      </w:r>
-      <w:r>
-        <w:t>uality</w:t>
-      </w:r>
-      <w:bookmarkEnd w:id="45"/>
+        <w:pStyle w:val="Heading1"/>
+      </w:pPr>
+      <w:bookmarkStart w:id="47" w:name="_Toc165742637"/>
+      <w:bookmarkStart w:id="48" w:name="_Toc165745807"/>
+      <w:bookmarkStart w:id="49" w:name="_Toc165746100"/>
+      <w:bookmarkStart w:id="50" w:name="_Toc325315059"/>
+      <w:bookmarkEnd w:id="47"/>
+      <w:bookmarkEnd w:id="48"/>
+      <w:bookmarkEnd w:id="49"/>
+      <w:r>
+        <w:lastRenderedPageBreak/>
+        <w:t>A</w:t>
+      </w:r>
+      <w:r>
+        <w:t>pplying conceptual model on selected</w:t>
+      </w:r>
+      <w:r>
+        <w:t xml:space="preserve"> Estonian</w:t>
+      </w:r>
+      <w:r>
+        <w:t xml:space="preserve"> e-service</w:t>
+      </w:r>
+      <w:r>
+        <w:t>s</w:t>
+      </w:r>
+      <w:bookmarkEnd w:id="50"/>
     </w:p>
     <w:p>
       <w:pPr>
         <w:pStyle w:val="Heading1"/>
       </w:pPr>
-      <w:bookmarkStart w:id="46" w:name="_Ref384044614"/>
-      <w:bookmarkStart w:id="47" w:name="_Toc325315058"/>
+      <w:bookmarkStart w:id="51" w:name="_Toc325315060"/>
       <w:r>
         <w:lastRenderedPageBreak/>
-        <w:t>C</w:t>
-      </w:r>
-      <w:r>
-        <w:t xml:space="preserve">onceptual model for </w:t>
-      </w:r>
-      <w:r>
-        <w:t xml:space="preserve">understanding </w:t>
-      </w:r>
-      <w:r>
-        <w:t>e</w:t>
-      </w:r>
-      <w:bookmarkEnd w:id="46"/>
-      <w:r>
-        <w:t>-services</w:t>
-      </w:r>
-      <w:r>
-        <w:t xml:space="preserve"> quality</w:t>
-      </w:r>
-      <w:bookmarkEnd w:id="47"/>
-    </w:p>
-    <w:p>
-      <w:pPr>
-        <w:pStyle w:val="Heading1"/>
-      </w:pPr>
-      <w:bookmarkStart w:id="48" w:name="_Toc165742637"/>
-      <w:bookmarkStart w:id="49" w:name="_Toc165745807"/>
-      <w:bookmarkStart w:id="50" w:name="_Toc165746100"/>
-      <w:bookmarkStart w:id="51" w:name="_Toc325315059"/>
-      <w:bookmarkEnd w:id="48"/>
-      <w:bookmarkEnd w:id="49"/>
-      <w:bookmarkEnd w:id="50"/>
-      <w:r>
-        <w:lastRenderedPageBreak/>
-        <w:t>A</w:t>
-      </w:r>
-      <w:r>
-        <w:t>pplying conceptual model on selected</w:t>
-      </w:r>
-      <w:r>
-        <w:t xml:space="preserve"> Estonian</w:t>
-      </w:r>
-      <w:r>
-        <w:t xml:space="preserve"> e-service</w:t>
-      </w:r>
-      <w:r>
-        <w:t>s</w:t>
+        <w:t>Results</w:t>
       </w:r>
       <w:bookmarkEnd w:id="51"/>
     </w:p>
@@ -12673,18 +12443,7 @@
       <w:pPr>
         <w:pStyle w:val="Heading1"/>
       </w:pPr>
-      <w:bookmarkStart w:id="52" w:name="_Toc325315060"/>
-      <w:r>
-        <w:lastRenderedPageBreak/>
-        <w:t>Results</w:t>
-      </w:r>
-      <w:bookmarkEnd w:id="52"/>
-    </w:p>
-    <w:p>
-      <w:pPr>
-        <w:pStyle w:val="Heading1"/>
-      </w:pPr>
-      <w:bookmarkStart w:id="53" w:name="_Toc325315061"/>
+      <w:bookmarkStart w:id="52" w:name="_Toc325315061"/>
       <w:r>
         <w:lastRenderedPageBreak/>
         <w:t>C</w:t>
@@ -12692,19 +12451,19 @@
       <w:r>
         <w:t>onclusions</w:t>
       </w:r>
-      <w:bookmarkEnd w:id="53"/>
+      <w:bookmarkEnd w:id="52"/>
     </w:p>
     <w:p/>
     <w:p>
       <w:pPr>
         <w:pStyle w:val="Heading1"/>
       </w:pPr>
-      <w:bookmarkStart w:id="54" w:name="_Toc325315062"/>
+      <w:bookmarkStart w:id="53" w:name="_Toc325315062"/>
       <w:r>
         <w:lastRenderedPageBreak/>
         <w:t>References</w:t>
       </w:r>
-      <w:bookmarkEnd w:id="54"/>
+      <w:bookmarkEnd w:id="53"/>
     </w:p>
     <w:sdt>
       <w:sdtPr>
@@ -12714,6 +12473,7 @@
         <w:id w:val="25567878"/>
         <w:bibliography/>
       </w:sdtPr>
+      <w:sdtEndPr/>
       <w:sdtContent>
         <w:p>
           <w:pPr>
@@ -13067,7 +12827,23 @@
                     <w:rFonts w:eastAsiaTheme="minorEastAsia"/>
                     <w:noProof/>
                   </w:rPr>
-                  <w:t>Herrera, M., Moraga, A., Caballero, I., &amp; Claero, C. (?). Quality in use Model for web portals. University of Castilla.</w:t>
+                  <w:t>Herrera, M., Moraga, A., Caballero, I., &amp; Claero, C. (</w:t>
+                </w:r>
+                <w:r>
+                  <w:rPr>
+                    <w:rFonts w:eastAsiaTheme="minorEastAsia"/>
+                    <w:noProof/>
+                  </w:rPr>
+                  <w:t>n.d.</w:t>
+                </w:r>
+                <w:bookmarkStart w:id="54" w:name="_GoBack"/>
+                <w:bookmarkEnd w:id="54"/>
+                <w:r>
+                  <w:rPr>
+                    <w:rFonts w:eastAsiaTheme="minorEastAsia"/>
+                    <w:noProof/>
+                  </w:rPr>
+                  <w:t>). Quality in use Model for web portals. University of Castilla.</w:t>
                 </w:r>
               </w:p>
             </w:tc>
@@ -13504,6 +13280,7 @@
         <w:docPartUnique/>
       </w:docPartObj>
     </w:sdtPr>
+    <w:sdtEndPr/>
     <w:sdtContent>
       <w:p>
         <w:pPr>
@@ -13523,7 +13300,7 @@
           <w:rPr>
             <w:noProof/>
           </w:rPr>
-          <w:t>7</w:t>
+          <w:t>21</w:t>
         </w:r>
         <w:r>
           <w:rPr>
@@ -19235,7 +19012,7 @@
 </file>
 
 <file path=customXml/itemProps2.xml><?xml version="1.0" encoding="utf-8"?>
-<ds:datastoreItem xmlns:ds="http://schemas.openxmlformats.org/officeDocument/2006/customXml" ds:itemID="{F2C51984-04B8-024C-AAA1-D2607C1B8630}">
+<ds:datastoreItem xmlns:ds="http://schemas.openxmlformats.org/officeDocument/2006/customXml" ds:itemID="{619E9A06-F98B-B84B-AF69-C6B698B0C1E7}">
   <ds:schemaRefs>
     <ds:schemaRef ds:uri="http://schemas.openxmlformats.org/officeDocument/2006/bibliography"/>
   </ds:schemaRefs>

</xml_diff>

<commit_message>
Added backup file, improved main thesis file and previous thesis file aswell.
</commit_message>
<xml_diff>
--- a/Thesis on progress.docx
+++ b/Thesis on progress.docx
@@ -137,8 +137,8 @@
         </w:p>
       </w:sdtContent>
     </w:sdt>
-    <w:bookmarkStart w:id="1" w:name="OLE_LINK2" w:displacedByCustomXml="next"/>
-    <w:bookmarkStart w:id="2" w:name="OLE_LINK1" w:displacedByCustomXml="next"/>
+    <w:bookmarkStart w:id="1" w:name="OLE_LINK1" w:displacedByCustomXml="next"/>
+    <w:bookmarkStart w:id="2" w:name="OLE_LINK2" w:displacedByCustomXml="next"/>
     <w:sdt>
       <w:sdtPr>
         <w:alias w:val="Tiitel"/>
@@ -848,13 +848,27 @@
             <w:rPr>
               <w:lang w:val="en-GB"/>
             </w:rPr>
-            <w:t>‘e-service’ is? a</w:t>
-          </w:r>
+            <w:t xml:space="preserve">‘e-service’ is? </w:t>
+          </w:r>
+          <w:proofErr w:type="gramStart"/>
           <w:r>
             <w:rPr>
               <w:lang w:val="en-GB"/>
             </w:rPr>
-            <w:t>nd (B) how e-service could be efficiently used, accessed, and utilized? On the other hand what are the key components of e-service</w:t>
+            <w:t>a</w:t>
+          </w:r>
+          <w:r>
+            <w:rPr>
+              <w:lang w:val="en-GB"/>
+            </w:rPr>
+            <w:t>nd</w:t>
+          </w:r>
+          <w:proofErr w:type="gramEnd"/>
+          <w:r>
+            <w:rPr>
+              <w:lang w:val="en-GB"/>
+            </w:rPr>
+            <w:t xml:space="preserve"> (B) how e-service could be efficiently used, accessed, and utilized? On the other hand what are the key components of e-service</w:t>
           </w:r>
           <w:r>
             <w:rPr>
@@ -931,6 +945,7 @@
             </w:rPr>
             <w:t>) Security</w:t>
           </w:r>
+          <w:proofErr w:type="gramStart"/>
           <w:r>
             <w:rPr>
               <w:rFonts w:asciiTheme="minorHAnsi" w:eastAsiaTheme="minorEastAsia" w:hAnsiTheme="minorHAnsi"/>
@@ -945,11 +960,26 @@
             </w:rPr>
             <w:t>.</w:t>
           </w:r>
+          <w:proofErr w:type="gramEnd"/>
           <w:r>
             <w:rPr>
               <w:lang w:val="en-GB"/>
             </w:rPr>
-            <w:t xml:space="preserve"> This thesis presents a conceptual model in order to understand e-services key components </w:t>
+            <w:t xml:space="preserve"> This thesis presents a </w:t>
+          </w:r>
+          <w:proofErr w:type="gramStart"/>
+          <w:r>
+            <w:rPr>
+              <w:lang w:val="en-GB"/>
+            </w:rPr>
+            <w:t>conceptual</w:t>
+          </w:r>
+          <w:proofErr w:type="gramEnd"/>
+          <w:r>
+            <w:rPr>
+              <w:lang w:val="en-GB"/>
+            </w:rPr>
+            <w:t xml:space="preserve"> model in order to understand e-services key components </w:t>
           </w:r>
           <w:r>
             <w:rPr>
@@ -1327,11 +1357,19 @@
               <w:lang w:val="en-GB"/>
             </w:rPr>
           </w:pPr>
+          <w:proofErr w:type="gramStart"/>
           <w:r>
             <w:rPr>
               <w:lang w:val="en-GB"/>
             </w:rPr>
-            <w:t>e-service q</w:t>
+            <w:t>e</w:t>
+          </w:r>
+          <w:proofErr w:type="gramEnd"/>
+          <w:r>
+            <w:rPr>
+              <w:lang w:val="en-GB"/>
+            </w:rPr>
+            <w:t>-service q</w:t>
           </w:r>
           <w:r>
             <w:rPr>
@@ -6081,7 +6119,21 @@
         <w:rPr>
           <w:lang w:val="en-GB"/>
         </w:rPr>
-        <w:t xml:space="preserve"> // dependability on dime</w:t>
+        <w:t xml:space="preserve"> // </w:t>
+      </w:r>
+      <w:proofErr w:type="gramStart"/>
+      <w:r>
+        <w:rPr>
+          <w:lang w:val="en-GB"/>
+        </w:rPr>
+        <w:t>dependability</w:t>
+      </w:r>
+      <w:proofErr w:type="gramEnd"/>
+      <w:r>
+        <w:rPr>
+          <w:lang w:val="en-GB"/>
+        </w:rPr>
+        <w:t xml:space="preserve"> on dime</w:t>
       </w:r>
       <w:r>
         <w:rPr>
@@ -6504,8 +6556,13 @@
         <w:pStyle w:val="Heading2"/>
       </w:pPr>
       <w:bookmarkStart w:id="18" w:name="_Toc325315041"/>
-      <w:r>
-        <w:t>e-services Providers</w:t>
+      <w:proofErr w:type="gramStart"/>
+      <w:r>
+        <w:t>e</w:t>
+      </w:r>
+      <w:proofErr w:type="gramEnd"/>
+      <w:r>
+        <w:t>-services Providers</w:t>
       </w:r>
       <w:bookmarkEnd w:id="18"/>
     </w:p>
@@ -7421,14 +7478,46 @@
           <w:highlight w:val="yellow"/>
           <w:lang w:val="en-GB"/>
         </w:rPr>
-        <w:t>considered as relevant to the service-user interaction. Service quality could be classified as Quality of Execution (QoE) and Qual</w:t>
-      </w:r>
-      <w:r>
-        <w:rPr>
-          <w:highlight w:val="yellow"/>
-          <w:lang w:val="en-GB"/>
-        </w:rPr>
-        <w:t>ity of Service (QoS) which</w:t>
+        <w:t>considered as relevant to the service-user interaction. Service quality could be classified as Quality of Execution (</w:t>
+      </w:r>
+      <w:proofErr w:type="spellStart"/>
+      <w:r>
+        <w:rPr>
+          <w:highlight w:val="yellow"/>
+          <w:lang w:val="en-GB"/>
+        </w:rPr>
+        <w:t>QoE</w:t>
+      </w:r>
+      <w:proofErr w:type="spellEnd"/>
+      <w:r>
+        <w:rPr>
+          <w:highlight w:val="yellow"/>
+          <w:lang w:val="en-GB"/>
+        </w:rPr>
+        <w:t>) and Qual</w:t>
+      </w:r>
+      <w:r>
+        <w:rPr>
+          <w:highlight w:val="yellow"/>
+          <w:lang w:val="en-GB"/>
+        </w:rPr>
+        <w:t>ity of Service (</w:t>
+      </w:r>
+      <w:proofErr w:type="spellStart"/>
+      <w:r>
+        <w:rPr>
+          <w:highlight w:val="yellow"/>
+          <w:lang w:val="en-GB"/>
+        </w:rPr>
+        <w:t>QoS</w:t>
+      </w:r>
+      <w:proofErr w:type="spellEnd"/>
+      <w:r>
+        <w:rPr>
+          <w:highlight w:val="yellow"/>
+          <w:lang w:val="en-GB"/>
+        </w:rPr>
+        <w:t>) which</w:t>
       </w:r>
       <w:r>
         <w:rPr>
@@ -7498,7 +7587,23 @@
           <w:highlight w:val="yellow"/>
           <w:lang w:val="en-GB"/>
         </w:rPr>
-        <w:t xml:space="preserve">. On the other hand QoE </w:t>
+        <w:t xml:space="preserve">. On the other hand </w:t>
+      </w:r>
+      <w:proofErr w:type="spellStart"/>
+      <w:r>
+        <w:rPr>
+          <w:highlight w:val="yellow"/>
+          <w:lang w:val="en-GB"/>
+        </w:rPr>
+        <w:t>QoE</w:t>
+      </w:r>
+      <w:proofErr w:type="spellEnd"/>
+      <w:r>
+        <w:rPr>
+          <w:highlight w:val="yellow"/>
+          <w:lang w:val="en-GB"/>
+        </w:rPr>
+        <w:t xml:space="preserve"> </w:t>
       </w:r>
       <w:r>
         <w:rPr>
@@ -7526,7 +7631,39 @@
           <w:highlight w:val="yellow"/>
           <w:lang w:val="en-GB"/>
         </w:rPr>
-        <w:t xml:space="preserve">, for example usability or reputation, both QoE and QoS give a perception to users. According </w:t>
+        <w:t xml:space="preserve">, for example usability or reputation, both </w:t>
+      </w:r>
+      <w:proofErr w:type="spellStart"/>
+      <w:r>
+        <w:rPr>
+          <w:highlight w:val="yellow"/>
+          <w:lang w:val="en-GB"/>
+        </w:rPr>
+        <w:t>QoE</w:t>
+      </w:r>
+      <w:proofErr w:type="spellEnd"/>
+      <w:r>
+        <w:rPr>
+          <w:highlight w:val="yellow"/>
+          <w:lang w:val="en-GB"/>
+        </w:rPr>
+        <w:t xml:space="preserve"> and </w:t>
+      </w:r>
+      <w:proofErr w:type="spellStart"/>
+      <w:r>
+        <w:rPr>
+          <w:highlight w:val="yellow"/>
+          <w:lang w:val="en-GB"/>
+        </w:rPr>
+        <w:t>QoS</w:t>
+      </w:r>
+      <w:proofErr w:type="spellEnd"/>
+      <w:r>
+        <w:rPr>
+          <w:highlight w:val="yellow"/>
+          <w:lang w:val="en-GB"/>
+        </w:rPr>
+        <w:t xml:space="preserve"> give a perception to users. According </w:t>
       </w:r>
       <w:r>
         <w:rPr>
@@ -7620,14 +7757,30 @@
           <w:highlight w:val="yellow"/>
           <w:lang w:val="en-GB"/>
         </w:rPr>
-        <w:t>eral phases of the service life-</w:t>
-      </w:r>
-      <w:r>
-        <w:rPr>
-          <w:highlight w:val="yellow"/>
-          <w:lang w:val="en-GB"/>
-        </w:rPr>
-        <w:t>cycle.</w:t>
+        <w:t xml:space="preserve">eral phases of the service </w:t>
+      </w:r>
+      <w:proofErr w:type="gramStart"/>
+      <w:r>
+        <w:rPr>
+          <w:highlight w:val="yellow"/>
+          <w:lang w:val="en-GB"/>
+        </w:rPr>
+        <w:t>life-</w:t>
+      </w:r>
+      <w:r>
+        <w:rPr>
+          <w:highlight w:val="yellow"/>
+          <w:lang w:val="en-GB"/>
+        </w:rPr>
+        <w:t>cycle</w:t>
+      </w:r>
+      <w:proofErr w:type="gramEnd"/>
+      <w:r>
+        <w:rPr>
+          <w:highlight w:val="yellow"/>
+          <w:lang w:val="en-GB"/>
+        </w:rPr>
+        <w:t>.</w:t>
       </w:r>
       <w:r>
         <w:rPr>
@@ -7641,7 +7794,23 @@
           <w:highlight w:val="yellow"/>
           <w:lang w:val="en-GB"/>
         </w:rPr>
-        <w:t>are used to describe concrete properties regarding quality, those can be used by another quality document types to make use of service quality capabilities or requirements.</w:t>
+        <w:t xml:space="preserve">are used to describe concrete properties regarding </w:t>
+      </w:r>
+      <w:proofErr w:type="gramStart"/>
+      <w:r>
+        <w:rPr>
+          <w:highlight w:val="yellow"/>
+          <w:lang w:val="en-GB"/>
+        </w:rPr>
+        <w:t>quality,</w:t>
+      </w:r>
+      <w:proofErr w:type="gramEnd"/>
+      <w:r>
+        <w:rPr>
+          <w:highlight w:val="yellow"/>
+          <w:lang w:val="en-GB"/>
+        </w:rPr>
+        <w:t xml:space="preserve"> those can be used by another quality document types to make use of service quality capabilities or requirements.</w:t>
       </w:r>
       <w:r>
         <w:rPr>
@@ -7662,7 +7831,23 @@
           <w:highlight w:val="yellow"/>
           <w:lang w:val="en-GB"/>
         </w:rPr>
-        <w:t xml:space="preserve"> Paschke </w:t>
+        <w:t xml:space="preserve"> </w:t>
+      </w:r>
+      <w:proofErr w:type="spellStart"/>
+      <w:r>
+        <w:rPr>
+          <w:highlight w:val="yellow"/>
+          <w:lang w:val="en-GB"/>
+        </w:rPr>
+        <w:t>Paschke</w:t>
+      </w:r>
+      <w:proofErr w:type="spellEnd"/>
+      <w:r>
+        <w:rPr>
+          <w:highlight w:val="yellow"/>
+          <w:lang w:val="en-GB"/>
+        </w:rPr>
+        <w:t xml:space="preserve"> </w:t>
       </w:r>
       <w:r>
         <w:rPr>
@@ -8404,9 +8589,11 @@
         <w:pStyle w:val="Heading2"/>
       </w:pPr>
       <w:bookmarkStart w:id="22" w:name="_Toc325315045"/>
+      <w:proofErr w:type="gramStart"/>
       <w:r>
         <w:t>e</w:t>
       </w:r>
+      <w:proofErr w:type="gramEnd"/>
       <w:r>
         <w:t>-service</w:t>
       </w:r>
@@ -8428,7 +8615,23 @@
           <w:highlight w:val="yellow"/>
           <w:lang w:val="en-GB"/>
         </w:rPr>
-        <w:t>According to the Ruyter et al.</w:t>
+        <w:t xml:space="preserve">According to the </w:t>
+      </w:r>
+      <w:proofErr w:type="spellStart"/>
+      <w:r>
+        <w:rPr>
+          <w:highlight w:val="yellow"/>
+          <w:lang w:val="en-GB"/>
+        </w:rPr>
+        <w:t>Ruyter</w:t>
+      </w:r>
+      <w:proofErr w:type="spellEnd"/>
+      <w:r>
+        <w:rPr>
+          <w:highlight w:val="yellow"/>
+          <w:lang w:val="en-GB"/>
+        </w:rPr>
+        <w:t xml:space="preserve"> et al.</w:t>
       </w:r>
       <w:r>
         <w:rPr>
@@ -8494,9 +8697,11 @@
         <w:pStyle w:val="Heading2"/>
       </w:pPr>
       <w:bookmarkStart w:id="23" w:name="_Toc325315046"/>
+      <w:proofErr w:type="gramStart"/>
       <w:r>
         <w:t>e</w:t>
       </w:r>
+      <w:proofErr w:type="gramEnd"/>
       <w:r>
         <w:t>-commerce</w:t>
       </w:r>
@@ -10026,10 +10231,12 @@
         <w:pStyle w:val="Heading2"/>
       </w:pPr>
       <w:bookmarkStart w:id="25" w:name="_Toc325315048"/>
+      <w:proofErr w:type="gramStart"/>
       <w:r>
         <w:lastRenderedPageBreak/>
         <w:t>e</w:t>
       </w:r>
+      <w:proofErr w:type="gramEnd"/>
       <w:r>
         <w:t>-government</w:t>
       </w:r>
@@ -10152,7 +10359,39 @@
           <w:highlight w:val="yellow"/>
           <w:lang w:val="en-GB"/>
         </w:rPr>
-        <w:t>uate become intangible (Parasuraman, Zeithaml and Berry, 1985).</w:t>
+        <w:t>uate become intangible (</w:t>
+      </w:r>
+      <w:proofErr w:type="spellStart"/>
+      <w:r>
+        <w:rPr>
+          <w:highlight w:val="yellow"/>
+          <w:lang w:val="en-GB"/>
+        </w:rPr>
+        <w:t>Parasuraman</w:t>
+      </w:r>
+      <w:proofErr w:type="spellEnd"/>
+      <w:r>
+        <w:rPr>
+          <w:highlight w:val="yellow"/>
+          <w:lang w:val="en-GB"/>
+        </w:rPr>
+        <w:t xml:space="preserve">, </w:t>
+      </w:r>
+      <w:proofErr w:type="spellStart"/>
+      <w:r>
+        <w:rPr>
+          <w:highlight w:val="yellow"/>
+          <w:lang w:val="en-GB"/>
+        </w:rPr>
+        <w:t>Zeithaml</w:t>
+      </w:r>
+      <w:proofErr w:type="spellEnd"/>
+      <w:r>
+        <w:rPr>
+          <w:highlight w:val="yellow"/>
+          <w:lang w:val="en-GB"/>
+        </w:rPr>
+        <w:t xml:space="preserve"> and Berry, 1985).</w:t>
       </w:r>
       <w:r>
         <w:rPr>
@@ -10823,10 +11062,12 @@
         <w:pStyle w:val="Heading2"/>
       </w:pPr>
       <w:bookmarkStart w:id="26" w:name="_Toc325315049"/>
+      <w:proofErr w:type="gramStart"/>
       <w:r>
         <w:lastRenderedPageBreak/>
         <w:t>e</w:t>
       </w:r>
+      <w:proofErr w:type="gramEnd"/>
       <w:r>
         <w:t>-infrastructure</w:t>
       </w:r>
@@ -11329,8 +11570,13 @@
         <w:pStyle w:val="Heading2"/>
       </w:pPr>
       <w:bookmarkStart w:id="27" w:name="_Toc325315050"/>
-      <w:r>
-        <w:t>e-services Providers</w:t>
+      <w:proofErr w:type="gramStart"/>
+      <w:r>
+        <w:t>e</w:t>
+      </w:r>
+      <w:proofErr w:type="gramEnd"/>
+      <w:r>
+        <w:t>-services Providers</w:t>
       </w:r>
       <w:bookmarkEnd w:id="27"/>
     </w:p>
@@ -12369,14 +12615,20 @@
               </w:rPr>
               <w:t xml:space="preserve">Efficiency, </w:t>
             </w:r>
+            <w:proofErr w:type="spellStart"/>
             <w:r>
               <w:rPr>
                 <w:lang w:val="en-GB"/>
               </w:rPr>
-              <w:t xml:space="preserve">Fulfillment, System availability and </w:t>
+              <w:t>Fulfillment</w:t>
             </w:r>
-            <w:bookmarkStart w:id="39" w:name="_GoBack"/>
-            <w:bookmarkEnd w:id="39"/>
+            <w:proofErr w:type="spellEnd"/>
+            <w:r>
+              <w:rPr>
+                <w:lang w:val="en-GB"/>
+              </w:rPr>
+              <w:t xml:space="preserve">, System availability and </w:t>
+            </w:r>
             <w:r>
               <w:rPr>
                 <w:lang w:val="en-GB"/>
@@ -12397,11 +12649,19 @@
                 <w:lang w:val="en-GB"/>
               </w:rPr>
             </w:pPr>
+            <w:proofErr w:type="gramStart"/>
             <w:r>
               <w:rPr>
                 <w:lang w:val="en-GB"/>
               </w:rPr>
-              <w:t>e-commerce domains, f</w:t>
+              <w:t>e</w:t>
+            </w:r>
+            <w:proofErr w:type="gramEnd"/>
+            <w:r>
+              <w:rPr>
+                <w:lang w:val="en-GB"/>
+              </w:rPr>
+              <w:t>-commerce domains, f</w:t>
             </w:r>
             <w:r>
               <w:rPr>
@@ -12446,12 +12706,14 @@
                 <w:lang w:val="en-GB"/>
               </w:rPr>
             </w:pPr>
+            <w:proofErr w:type="spellStart"/>
             <w:r>
               <w:rPr>
                 <w:lang w:val="en-GB"/>
               </w:rPr>
               <w:t>WebQual</w:t>
             </w:r>
+            <w:proofErr w:type="spellEnd"/>
           </w:p>
         </w:tc>
         <w:tc>
@@ -12547,11 +12809,19 @@
                 <w:lang w:val="en-GB"/>
               </w:rPr>
             </w:pPr>
+            <w:proofErr w:type="spellStart"/>
             <w:r>
               <w:rPr>
                 <w:lang w:val="en-GB"/>
               </w:rPr>
-              <w:t>WebQual 4</w:t>
+              <w:t>WebQual</w:t>
+            </w:r>
+            <w:proofErr w:type="spellEnd"/>
+            <w:r>
+              <w:rPr>
+                <w:lang w:val="en-GB"/>
+              </w:rPr>
+              <w:t xml:space="preserve"> 4</w:t>
             </w:r>
           </w:p>
         </w:tc>
@@ -12606,12 +12876,28 @@
                 <w:lang w:val="en-GB"/>
               </w:rPr>
             </w:pPr>
+            <w:proofErr w:type="gramStart"/>
             <w:r>
               <w:rPr>
                 <w:lang w:val="en-GB"/>
               </w:rPr>
-              <w:t>e-TailQ</w:t>
+              <w:t>e</w:t>
             </w:r>
+            <w:proofErr w:type="gramEnd"/>
+            <w:r>
+              <w:rPr>
+                <w:lang w:val="en-GB"/>
+              </w:rPr>
+              <w:t>-</w:t>
+            </w:r>
+            <w:proofErr w:type="spellStart"/>
+            <w:r>
+              <w:rPr>
+                <w:lang w:val="en-GB"/>
+              </w:rPr>
+              <w:t>TailQ</w:t>
+            </w:r>
+            <w:proofErr w:type="spellEnd"/>
           </w:p>
         </w:tc>
         <w:tc>
@@ -12725,19 +13011,7 @@
               <w:rPr>
                 <w:lang w:val="en-GB"/>
               </w:rPr>
-              <w:t xml:space="preserve"> S</w:t>
-            </w:r>
-            <w:r>
-              <w:rPr>
-                <w:lang w:val="en-GB"/>
-              </w:rPr>
-              <w:t>e</w:t>
-            </w:r>
-            <w:r>
-              <w:rPr>
-                <w:lang w:val="en-GB"/>
-              </w:rPr>
-              <w:t>curity</w:t>
+              <w:t xml:space="preserve"> Security</w:t>
             </w:r>
           </w:p>
         </w:tc>
@@ -12763,19 +13037,7 @@
               <w:rPr>
                 <w:lang w:val="en-GB"/>
               </w:rPr>
-              <w:t>(paper 14 re</w:t>
-            </w:r>
-            <w:r>
-              <w:rPr>
-                <w:lang w:val="en-GB"/>
-              </w:rPr>
-              <w:t>f</w:t>
-            </w:r>
-            <w:r>
-              <w:rPr>
-                <w:lang w:val="en-GB"/>
-              </w:rPr>
-              <w:t>erence [17])</w:t>
+              <w:t>(paper 14 reference [17])</w:t>
             </w:r>
           </w:p>
         </w:tc>
@@ -12796,12 +13058,14 @@
                 <w:lang w:val="en-GB"/>
               </w:rPr>
             </w:pPr>
+            <w:proofErr w:type="spellStart"/>
             <w:r>
               <w:rPr>
                 <w:lang w:val="en-GB"/>
               </w:rPr>
               <w:t>NetQual</w:t>
             </w:r>
+            <w:proofErr w:type="spellEnd"/>
           </w:p>
         </w:tc>
         <w:tc>
@@ -12908,11 +13172,19 @@
                 <w:lang w:val="en-GB"/>
               </w:rPr>
             </w:pPr>
+            <w:proofErr w:type="gramStart"/>
             <w:r>
               <w:rPr>
                 <w:lang w:val="en-GB"/>
               </w:rPr>
-              <w:t>e-SERVQUAL</w:t>
+              <w:t>e</w:t>
+            </w:r>
+            <w:proofErr w:type="gramEnd"/>
+            <w:r>
+              <w:rPr>
+                <w:lang w:val="en-GB"/>
+              </w:rPr>
+              <w:t>-SERVQUAL</w:t>
             </w:r>
           </w:p>
         </w:tc>
@@ -12974,7 +13246,14 @@
         <w:rPr>
           <w:lang w:val="en-GB"/>
         </w:rPr>
-        <w:t>Table. E-SQ measurement i</w:t>
+        <w:t xml:space="preserve">Table. </w:t>
+      </w:r>
+      <w:proofErr w:type="gramStart"/>
+      <w:r>
+        <w:rPr>
+          <w:lang w:val="en-GB"/>
+        </w:rPr>
+        <w:t>E-SQ measurement i</w:t>
       </w:r>
       <w:r>
         <w:rPr>
@@ -13000,6 +13279,7 @@
         </w:rPr>
         <w:t>.</w:t>
       </w:r>
+      <w:proofErr w:type="gramEnd"/>
     </w:p>
     <w:p>
       <w:pPr>
@@ -13011,13 +13291,27 @@
         <w:rPr>
           <w:lang w:val="en-GB"/>
         </w:rPr>
-        <w:t>Accessibility as Instrument</w:t>
-      </w:r>
-      <w:r>
-        <w:rPr>
-          <w:lang w:val="en-GB"/>
-        </w:rPr>
-        <w:t xml:space="preserve">, has no </w:t>
+        <w:t xml:space="preserve">Accessibility as </w:t>
+      </w:r>
+      <w:proofErr w:type="gramStart"/>
+      <w:r>
+        <w:rPr>
+          <w:lang w:val="en-GB"/>
+        </w:rPr>
+        <w:t>Instrument</w:t>
+      </w:r>
+      <w:r>
+        <w:rPr>
+          <w:lang w:val="en-GB"/>
+        </w:rPr>
+        <w:t>,</w:t>
+      </w:r>
+      <w:proofErr w:type="gramEnd"/>
+      <w:r>
+        <w:rPr>
+          <w:lang w:val="en-GB"/>
+        </w:rPr>
+        <w:t xml:space="preserve"> has no </w:t>
       </w:r>
       <w:r>
         <w:rPr>
@@ -13039,6 +13333,2657 @@
         </w:rPr>
       </w:pPr>
     </w:p>
+    <w:tbl>
+      <w:tblPr>
+        <w:tblW w:w="7220" w:type="dxa"/>
+        <w:tblInd w:w="93" w:type="dxa"/>
+        <w:tblLook w:val="04A0" w:firstRow="1" w:lastRow="0" w:firstColumn="1" w:lastColumn="0" w:noHBand="0" w:noVBand="1"/>
+      </w:tblPr>
+      <w:tblGrid>
+        <w:gridCol w:w="540"/>
+        <w:gridCol w:w="1634"/>
+        <w:gridCol w:w="2353"/>
+        <w:gridCol w:w="2693"/>
+      </w:tblGrid>
+      <w:tr>
+        <w:trPr>
+          <w:trHeight w:val="320"/>
+        </w:trPr>
+        <w:tc>
+          <w:tcPr>
+            <w:tcW w:w="540" w:type="dxa"/>
+            <w:tcBorders>
+              <w:top w:val="single" w:sz="8" w:space="0" w:color="002C63"/>
+              <w:left w:val="single" w:sz="8" w:space="0" w:color="002C63"/>
+              <w:bottom w:val="single" w:sz="8" w:space="0" w:color="002C63"/>
+              <w:right w:val="single" w:sz="8" w:space="0" w:color="002C63"/>
+            </w:tcBorders>
+            <w:shd w:val="clear" w:color="auto" w:fill="auto"/>
+            <w:vAlign w:val="center"/>
+            <w:hideMark/>
+          </w:tcPr>
+          <w:p>
+            <w:pPr>
+              <w:autoSpaceDE/>
+              <w:spacing w:before="0" w:after="0" w:line="240" w:lineRule="auto"/>
+              <w:jc w:val="center"/>
+              <w:rPr>
+                <w:rFonts w:eastAsia="Times New Roman" w:cs="Times New Roman"/>
+                <w:color w:val="000000"/>
+                <w:sz w:val="22"/>
+                <w:szCs w:val="22"/>
+                <w:lang w:val="en-US" w:eastAsia="en-US"/>
+              </w:rPr>
+            </w:pPr>
+            <w:bookmarkStart w:id="39" w:name="_GoBack"/>
+            <w:bookmarkEnd w:id="39"/>
+            <w:r>
+              <w:rPr>
+                <w:rFonts w:eastAsia="Times New Roman" w:cs="Times New Roman"/>
+                <w:color w:val="000000"/>
+                <w:sz w:val="22"/>
+                <w:szCs w:val="22"/>
+                <w:lang w:val="en-US" w:eastAsia="en-US"/>
+              </w:rPr>
+              <w:lastRenderedPageBreak/>
+              <w:t>No.</w:t>
+            </w:r>
+          </w:p>
+        </w:tc>
+        <w:tc>
+          <w:tcPr>
+            <w:tcW w:w="1634" w:type="dxa"/>
+            <w:tcBorders>
+              <w:top w:val="single" w:sz="8" w:space="0" w:color="002C63"/>
+              <w:left w:val="nil"/>
+              <w:bottom w:val="single" w:sz="8" w:space="0" w:color="002C63"/>
+              <w:right w:val="single" w:sz="8" w:space="0" w:color="002C63"/>
+            </w:tcBorders>
+            <w:shd w:val="clear" w:color="auto" w:fill="auto"/>
+            <w:vAlign w:val="center"/>
+            <w:hideMark/>
+          </w:tcPr>
+          <w:p>
+            <w:pPr>
+              <w:autoSpaceDE/>
+              <w:spacing w:before="0" w:after="0" w:line="240" w:lineRule="auto"/>
+              <w:jc w:val="center"/>
+              <w:rPr>
+                <w:rFonts w:eastAsia="Times New Roman" w:cs="Times New Roman"/>
+                <w:color w:val="000000"/>
+                <w:sz w:val="22"/>
+                <w:szCs w:val="22"/>
+                <w:lang w:val="en-US" w:eastAsia="en-US"/>
+              </w:rPr>
+            </w:pPr>
+            <w:r>
+              <w:rPr>
+                <w:rFonts w:eastAsia="Times New Roman" w:cs="Times New Roman"/>
+                <w:color w:val="000000"/>
+                <w:sz w:val="22"/>
+                <w:szCs w:val="22"/>
+                <w:lang w:val="en-US" w:eastAsia="en-US"/>
+              </w:rPr>
+              <w:t>INSTRUMENT</w:t>
+            </w:r>
+          </w:p>
+        </w:tc>
+        <w:tc>
+          <w:tcPr>
+            <w:tcW w:w="5046" w:type="dxa"/>
+            <w:gridSpan w:val="2"/>
+            <w:tcBorders>
+              <w:top w:val="single" w:sz="8" w:space="0" w:color="002C63"/>
+              <w:left w:val="nil"/>
+              <w:bottom w:val="single" w:sz="8" w:space="0" w:color="002C63"/>
+              <w:right w:val="single" w:sz="8" w:space="0" w:color="002C63"/>
+            </w:tcBorders>
+            <w:shd w:val="clear" w:color="auto" w:fill="auto"/>
+            <w:vAlign w:val="center"/>
+            <w:hideMark/>
+          </w:tcPr>
+          <w:p>
+            <w:pPr>
+              <w:autoSpaceDE/>
+              <w:spacing w:before="0" w:after="0" w:line="240" w:lineRule="auto"/>
+              <w:jc w:val="center"/>
+              <w:rPr>
+                <w:rFonts w:eastAsia="Times New Roman" w:cs="Times New Roman"/>
+                <w:color w:val="000000"/>
+                <w:sz w:val="22"/>
+                <w:szCs w:val="22"/>
+                <w:lang w:val="en-US" w:eastAsia="en-US"/>
+              </w:rPr>
+            </w:pPr>
+            <w:r>
+              <w:rPr>
+                <w:rFonts w:eastAsia="Times New Roman" w:cs="Times New Roman"/>
+                <w:color w:val="000000"/>
+                <w:sz w:val="22"/>
+                <w:szCs w:val="22"/>
+                <w:lang w:val="en-US" w:eastAsia="en-US"/>
+              </w:rPr>
+              <w:t>DIMENSIONS</w:t>
+            </w:r>
+          </w:p>
+        </w:tc>
+      </w:tr>
+      <w:tr>
+        <w:trPr>
+          <w:trHeight w:val="300"/>
+        </w:trPr>
+        <w:tc>
+          <w:tcPr>
+            <w:tcW w:w="540" w:type="dxa"/>
+            <w:vMerge w:val="restart"/>
+            <w:tcBorders>
+              <w:top w:val="nil"/>
+              <w:left w:val="single" w:sz="8" w:space="0" w:color="002C63"/>
+              <w:bottom w:val="single" w:sz="8" w:space="0" w:color="002C63"/>
+              <w:right w:val="single" w:sz="8" w:space="0" w:color="002C63"/>
+            </w:tcBorders>
+            <w:shd w:val="clear" w:color="auto" w:fill="auto"/>
+            <w:vAlign w:val="center"/>
+            <w:hideMark/>
+          </w:tcPr>
+          <w:p>
+            <w:pPr>
+              <w:autoSpaceDE/>
+              <w:spacing w:before="0" w:after="0" w:line="240" w:lineRule="auto"/>
+              <w:jc w:val="center"/>
+              <w:rPr>
+                <w:rFonts w:eastAsia="Times New Roman" w:cs="Times New Roman"/>
+                <w:color w:val="000000"/>
+                <w:sz w:val="22"/>
+                <w:szCs w:val="22"/>
+                <w:lang w:val="en-US" w:eastAsia="en-US"/>
+              </w:rPr>
+            </w:pPr>
+            <w:r>
+              <w:rPr>
+                <w:rFonts w:eastAsia="Times New Roman" w:cs="Times New Roman"/>
+                <w:color w:val="000000"/>
+                <w:sz w:val="22"/>
+                <w:szCs w:val="22"/>
+                <w:lang w:val="en-US" w:eastAsia="en-US"/>
+              </w:rPr>
+              <w:t>1</w:t>
+            </w:r>
+          </w:p>
+        </w:tc>
+        <w:tc>
+          <w:tcPr>
+            <w:tcW w:w="1634" w:type="dxa"/>
+            <w:vMerge w:val="restart"/>
+            <w:tcBorders>
+              <w:top w:val="nil"/>
+              <w:left w:val="single" w:sz="8" w:space="0" w:color="002C63"/>
+              <w:bottom w:val="single" w:sz="8" w:space="0" w:color="002C63"/>
+              <w:right w:val="single" w:sz="8" w:space="0" w:color="002C63"/>
+            </w:tcBorders>
+            <w:shd w:val="clear" w:color="auto" w:fill="auto"/>
+            <w:vAlign w:val="center"/>
+            <w:hideMark/>
+          </w:tcPr>
+          <w:p>
+            <w:pPr>
+              <w:autoSpaceDE/>
+              <w:spacing w:before="0" w:after="0" w:line="240" w:lineRule="auto"/>
+              <w:jc w:val="center"/>
+              <w:rPr>
+                <w:rFonts w:eastAsia="Times New Roman" w:cs="Times New Roman"/>
+                <w:color w:val="000000"/>
+                <w:sz w:val="22"/>
+                <w:szCs w:val="22"/>
+                <w:lang w:val="en-US" w:eastAsia="en-US"/>
+              </w:rPr>
+            </w:pPr>
+            <w:r>
+              <w:rPr>
+                <w:rFonts w:eastAsia="Times New Roman" w:cs="Times New Roman"/>
+                <w:color w:val="000000"/>
+                <w:sz w:val="22"/>
+                <w:szCs w:val="22"/>
+                <w:lang w:val="en-US" w:eastAsia="en-US"/>
+              </w:rPr>
+              <w:t>E-S-QUAL</w:t>
+            </w:r>
+          </w:p>
+        </w:tc>
+        <w:tc>
+          <w:tcPr>
+            <w:tcW w:w="2353" w:type="dxa"/>
+            <w:tcBorders>
+              <w:top w:val="nil"/>
+              <w:left w:val="nil"/>
+              <w:bottom w:val="nil"/>
+              <w:right w:val="nil"/>
+            </w:tcBorders>
+            <w:shd w:val="clear" w:color="auto" w:fill="auto"/>
+            <w:vAlign w:val="center"/>
+            <w:hideMark/>
+          </w:tcPr>
+          <w:p>
+            <w:pPr>
+              <w:autoSpaceDE/>
+              <w:spacing w:before="0" w:after="0" w:line="240" w:lineRule="auto"/>
+              <w:jc w:val="left"/>
+              <w:rPr>
+                <w:rFonts w:eastAsia="Times New Roman" w:cs="Times New Roman"/>
+                <w:color w:val="000000"/>
+                <w:sz w:val="22"/>
+                <w:szCs w:val="22"/>
+                <w:lang w:val="en-US" w:eastAsia="en-US"/>
+              </w:rPr>
+            </w:pPr>
+            <w:r>
+              <w:rPr>
+                <w:rFonts w:eastAsia="Times New Roman" w:cs="Times New Roman"/>
+                <w:color w:val="000000"/>
+                <w:sz w:val="22"/>
+                <w:szCs w:val="22"/>
+                <w:lang w:val="en-US" w:eastAsia="en-US"/>
+              </w:rPr>
+              <w:t>1. Efficiency</w:t>
+            </w:r>
+          </w:p>
+        </w:tc>
+        <w:tc>
+          <w:tcPr>
+            <w:tcW w:w="2693" w:type="dxa"/>
+            <w:tcBorders>
+              <w:top w:val="nil"/>
+              <w:left w:val="nil"/>
+              <w:bottom w:val="nil"/>
+              <w:right w:val="single" w:sz="8" w:space="0" w:color="002C63"/>
+            </w:tcBorders>
+            <w:shd w:val="clear" w:color="auto" w:fill="auto"/>
+            <w:vAlign w:val="center"/>
+            <w:hideMark/>
+          </w:tcPr>
+          <w:p>
+            <w:pPr>
+              <w:autoSpaceDE/>
+              <w:spacing w:before="0" w:after="0" w:line="240" w:lineRule="auto"/>
+              <w:jc w:val="left"/>
+              <w:rPr>
+                <w:rFonts w:eastAsia="Times New Roman" w:cs="Times New Roman"/>
+                <w:color w:val="000000"/>
+                <w:sz w:val="22"/>
+                <w:szCs w:val="22"/>
+                <w:lang w:val="en-US" w:eastAsia="en-US"/>
+              </w:rPr>
+            </w:pPr>
+            <w:r>
+              <w:rPr>
+                <w:rFonts w:eastAsia="Times New Roman" w:cs="Times New Roman"/>
+                <w:color w:val="000000"/>
+                <w:sz w:val="22"/>
+                <w:szCs w:val="22"/>
+                <w:lang w:val="en-US" w:eastAsia="en-US"/>
+              </w:rPr>
+              <w:t>3. Fulfillment</w:t>
+            </w:r>
+          </w:p>
+        </w:tc>
+      </w:tr>
+      <w:tr>
+        <w:trPr>
+          <w:trHeight w:val="320"/>
+        </w:trPr>
+        <w:tc>
+          <w:tcPr>
+            <w:tcW w:w="540" w:type="dxa"/>
+            <w:vMerge/>
+            <w:tcBorders>
+              <w:top w:val="nil"/>
+              <w:left w:val="single" w:sz="8" w:space="0" w:color="002C63"/>
+              <w:bottom w:val="single" w:sz="8" w:space="0" w:color="002C63"/>
+              <w:right w:val="single" w:sz="8" w:space="0" w:color="002C63"/>
+            </w:tcBorders>
+            <w:vAlign w:val="center"/>
+            <w:hideMark/>
+          </w:tcPr>
+          <w:p>
+            <w:pPr>
+              <w:autoSpaceDE/>
+              <w:spacing w:before="0" w:after="0" w:line="240" w:lineRule="auto"/>
+              <w:jc w:val="left"/>
+              <w:rPr>
+                <w:rFonts w:eastAsia="Times New Roman" w:cs="Times New Roman"/>
+                <w:color w:val="000000"/>
+                <w:sz w:val="22"/>
+                <w:szCs w:val="22"/>
+                <w:lang w:val="en-US" w:eastAsia="en-US"/>
+              </w:rPr>
+            </w:pPr>
+          </w:p>
+        </w:tc>
+        <w:tc>
+          <w:tcPr>
+            <w:tcW w:w="1634" w:type="dxa"/>
+            <w:vMerge/>
+            <w:tcBorders>
+              <w:top w:val="nil"/>
+              <w:left w:val="single" w:sz="8" w:space="0" w:color="002C63"/>
+              <w:bottom w:val="single" w:sz="8" w:space="0" w:color="002C63"/>
+              <w:right w:val="single" w:sz="8" w:space="0" w:color="002C63"/>
+            </w:tcBorders>
+            <w:vAlign w:val="center"/>
+            <w:hideMark/>
+          </w:tcPr>
+          <w:p>
+            <w:pPr>
+              <w:autoSpaceDE/>
+              <w:spacing w:before="0" w:after="0" w:line="240" w:lineRule="auto"/>
+              <w:jc w:val="left"/>
+              <w:rPr>
+                <w:rFonts w:eastAsia="Times New Roman" w:cs="Times New Roman"/>
+                <w:color w:val="000000"/>
+                <w:sz w:val="22"/>
+                <w:szCs w:val="22"/>
+                <w:lang w:val="en-US" w:eastAsia="en-US"/>
+              </w:rPr>
+            </w:pPr>
+          </w:p>
+        </w:tc>
+        <w:tc>
+          <w:tcPr>
+            <w:tcW w:w="2353" w:type="dxa"/>
+            <w:tcBorders>
+              <w:top w:val="nil"/>
+              <w:left w:val="nil"/>
+              <w:bottom w:val="single" w:sz="8" w:space="0" w:color="002C63"/>
+              <w:right w:val="nil"/>
+            </w:tcBorders>
+            <w:shd w:val="clear" w:color="auto" w:fill="auto"/>
+            <w:vAlign w:val="center"/>
+            <w:hideMark/>
+          </w:tcPr>
+          <w:p>
+            <w:pPr>
+              <w:autoSpaceDE/>
+              <w:spacing w:before="0" w:after="0" w:line="240" w:lineRule="auto"/>
+              <w:jc w:val="left"/>
+              <w:rPr>
+                <w:rFonts w:eastAsia="Times New Roman" w:cs="Times New Roman"/>
+                <w:color w:val="000000"/>
+                <w:sz w:val="22"/>
+                <w:szCs w:val="22"/>
+                <w:lang w:val="en-US" w:eastAsia="en-US"/>
+              </w:rPr>
+            </w:pPr>
+            <w:r>
+              <w:rPr>
+                <w:rFonts w:eastAsia="Times New Roman" w:cs="Times New Roman"/>
+                <w:color w:val="000000"/>
+                <w:sz w:val="22"/>
+                <w:szCs w:val="22"/>
+                <w:lang w:val="en-US" w:eastAsia="en-US"/>
+              </w:rPr>
+              <w:t>2. Availability</w:t>
+            </w:r>
+          </w:p>
+        </w:tc>
+        <w:tc>
+          <w:tcPr>
+            <w:tcW w:w="2693" w:type="dxa"/>
+            <w:tcBorders>
+              <w:top w:val="nil"/>
+              <w:left w:val="nil"/>
+              <w:bottom w:val="single" w:sz="8" w:space="0" w:color="002C63"/>
+              <w:right w:val="single" w:sz="8" w:space="0" w:color="002C63"/>
+            </w:tcBorders>
+            <w:shd w:val="clear" w:color="auto" w:fill="auto"/>
+            <w:vAlign w:val="center"/>
+            <w:hideMark/>
+          </w:tcPr>
+          <w:p>
+            <w:pPr>
+              <w:autoSpaceDE/>
+              <w:spacing w:before="0" w:after="0" w:line="240" w:lineRule="auto"/>
+              <w:jc w:val="left"/>
+              <w:rPr>
+                <w:rFonts w:eastAsia="Times New Roman" w:cs="Times New Roman"/>
+                <w:color w:val="000000"/>
+                <w:sz w:val="22"/>
+                <w:szCs w:val="22"/>
+                <w:lang w:val="en-US" w:eastAsia="en-US"/>
+              </w:rPr>
+            </w:pPr>
+            <w:r>
+              <w:rPr>
+                <w:rFonts w:eastAsia="Times New Roman" w:cs="Times New Roman"/>
+                <w:color w:val="000000"/>
+                <w:sz w:val="22"/>
+                <w:szCs w:val="22"/>
+                <w:lang w:val="en-US" w:eastAsia="en-US"/>
+              </w:rPr>
+              <w:t>4. Privacy</w:t>
+            </w:r>
+          </w:p>
+        </w:tc>
+      </w:tr>
+      <w:tr>
+        <w:trPr>
+          <w:trHeight w:val="300"/>
+        </w:trPr>
+        <w:tc>
+          <w:tcPr>
+            <w:tcW w:w="540" w:type="dxa"/>
+            <w:vMerge w:val="restart"/>
+            <w:tcBorders>
+              <w:top w:val="nil"/>
+              <w:left w:val="single" w:sz="8" w:space="0" w:color="002C63"/>
+              <w:bottom w:val="single" w:sz="8" w:space="0" w:color="002C63"/>
+              <w:right w:val="single" w:sz="8" w:space="0" w:color="002C63"/>
+            </w:tcBorders>
+            <w:shd w:val="clear" w:color="auto" w:fill="auto"/>
+            <w:vAlign w:val="center"/>
+            <w:hideMark/>
+          </w:tcPr>
+          <w:p>
+            <w:pPr>
+              <w:autoSpaceDE/>
+              <w:spacing w:before="0" w:after="0" w:line="240" w:lineRule="auto"/>
+              <w:jc w:val="center"/>
+              <w:rPr>
+                <w:rFonts w:eastAsia="Times New Roman" w:cs="Times New Roman"/>
+                <w:color w:val="000000"/>
+                <w:sz w:val="22"/>
+                <w:szCs w:val="22"/>
+                <w:lang w:val="en-US" w:eastAsia="en-US"/>
+              </w:rPr>
+            </w:pPr>
+            <w:r>
+              <w:rPr>
+                <w:rFonts w:eastAsia="Times New Roman" w:cs="Times New Roman"/>
+                <w:color w:val="000000"/>
+                <w:sz w:val="22"/>
+                <w:szCs w:val="22"/>
+                <w:lang w:val="en-US" w:eastAsia="en-US"/>
+              </w:rPr>
+              <w:t>2</w:t>
+            </w:r>
+          </w:p>
+        </w:tc>
+        <w:tc>
+          <w:tcPr>
+            <w:tcW w:w="1634" w:type="dxa"/>
+            <w:vMerge w:val="restart"/>
+            <w:tcBorders>
+              <w:top w:val="nil"/>
+              <w:left w:val="single" w:sz="8" w:space="0" w:color="002C63"/>
+              <w:bottom w:val="single" w:sz="8" w:space="0" w:color="002C63"/>
+              <w:right w:val="single" w:sz="8" w:space="0" w:color="002C63"/>
+            </w:tcBorders>
+            <w:shd w:val="clear" w:color="auto" w:fill="auto"/>
+            <w:vAlign w:val="center"/>
+            <w:hideMark/>
+          </w:tcPr>
+          <w:p>
+            <w:pPr>
+              <w:autoSpaceDE/>
+              <w:spacing w:before="0" w:after="0" w:line="240" w:lineRule="auto"/>
+              <w:jc w:val="center"/>
+              <w:rPr>
+                <w:rFonts w:eastAsia="Times New Roman" w:cs="Times New Roman"/>
+                <w:color w:val="000000"/>
+                <w:sz w:val="22"/>
+                <w:szCs w:val="22"/>
+                <w:lang w:val="en-US" w:eastAsia="en-US"/>
+              </w:rPr>
+            </w:pPr>
+            <w:proofErr w:type="spellStart"/>
+            <w:r>
+              <w:rPr>
+                <w:rFonts w:eastAsia="Times New Roman" w:cs="Times New Roman"/>
+                <w:color w:val="000000"/>
+                <w:sz w:val="22"/>
+                <w:szCs w:val="22"/>
+                <w:lang w:val="en-US" w:eastAsia="en-US"/>
+              </w:rPr>
+              <w:t>WebQual</w:t>
+            </w:r>
+            <w:proofErr w:type="spellEnd"/>
+          </w:p>
+        </w:tc>
+        <w:tc>
+          <w:tcPr>
+            <w:tcW w:w="2353" w:type="dxa"/>
+            <w:tcBorders>
+              <w:top w:val="nil"/>
+              <w:left w:val="nil"/>
+              <w:bottom w:val="nil"/>
+              <w:right w:val="nil"/>
+            </w:tcBorders>
+            <w:shd w:val="clear" w:color="auto" w:fill="auto"/>
+            <w:vAlign w:val="center"/>
+            <w:hideMark/>
+          </w:tcPr>
+          <w:p>
+            <w:pPr>
+              <w:autoSpaceDE/>
+              <w:spacing w:before="0" w:after="0" w:line="240" w:lineRule="auto"/>
+              <w:jc w:val="left"/>
+              <w:rPr>
+                <w:rFonts w:eastAsia="Times New Roman" w:cs="Times New Roman"/>
+                <w:color w:val="000000"/>
+                <w:sz w:val="22"/>
+                <w:szCs w:val="22"/>
+                <w:lang w:val="en-US" w:eastAsia="en-US"/>
+              </w:rPr>
+            </w:pPr>
+            <w:r>
+              <w:rPr>
+                <w:rFonts w:eastAsia="Times New Roman" w:cs="Times New Roman"/>
+                <w:color w:val="000000"/>
+                <w:sz w:val="22"/>
+                <w:szCs w:val="22"/>
+                <w:lang w:val="en-US" w:eastAsia="en-US"/>
+              </w:rPr>
+              <w:t>1. Fit to task</w:t>
+            </w:r>
+          </w:p>
+        </w:tc>
+        <w:tc>
+          <w:tcPr>
+            <w:tcW w:w="2693" w:type="dxa"/>
+            <w:tcBorders>
+              <w:top w:val="nil"/>
+              <w:left w:val="nil"/>
+              <w:bottom w:val="nil"/>
+              <w:right w:val="single" w:sz="8" w:space="0" w:color="002C63"/>
+            </w:tcBorders>
+            <w:shd w:val="clear" w:color="auto" w:fill="auto"/>
+            <w:vAlign w:val="center"/>
+            <w:hideMark/>
+          </w:tcPr>
+          <w:p>
+            <w:pPr>
+              <w:autoSpaceDE/>
+              <w:spacing w:before="0" w:after="0" w:line="240" w:lineRule="auto"/>
+              <w:jc w:val="left"/>
+              <w:rPr>
+                <w:rFonts w:eastAsia="Times New Roman" w:cs="Times New Roman"/>
+                <w:color w:val="000000"/>
+                <w:sz w:val="22"/>
+                <w:szCs w:val="22"/>
+                <w:lang w:val="en-US" w:eastAsia="en-US"/>
+              </w:rPr>
+            </w:pPr>
+            <w:r>
+              <w:rPr>
+                <w:rFonts w:eastAsia="Times New Roman" w:cs="Times New Roman"/>
+                <w:color w:val="000000"/>
+                <w:sz w:val="22"/>
+                <w:szCs w:val="22"/>
+                <w:lang w:val="en-US" w:eastAsia="en-US"/>
+              </w:rPr>
+              <w:t>7. Visual appeal</w:t>
+            </w:r>
+          </w:p>
+        </w:tc>
+      </w:tr>
+      <w:tr>
+        <w:trPr>
+          <w:trHeight w:val="300"/>
+        </w:trPr>
+        <w:tc>
+          <w:tcPr>
+            <w:tcW w:w="540" w:type="dxa"/>
+            <w:vMerge/>
+            <w:tcBorders>
+              <w:top w:val="nil"/>
+              <w:left w:val="single" w:sz="8" w:space="0" w:color="002C63"/>
+              <w:bottom w:val="single" w:sz="8" w:space="0" w:color="002C63"/>
+              <w:right w:val="single" w:sz="8" w:space="0" w:color="002C63"/>
+            </w:tcBorders>
+            <w:vAlign w:val="center"/>
+            <w:hideMark/>
+          </w:tcPr>
+          <w:p>
+            <w:pPr>
+              <w:autoSpaceDE/>
+              <w:spacing w:before="0" w:after="0" w:line="240" w:lineRule="auto"/>
+              <w:jc w:val="left"/>
+              <w:rPr>
+                <w:rFonts w:eastAsia="Times New Roman" w:cs="Times New Roman"/>
+                <w:color w:val="000000"/>
+                <w:sz w:val="22"/>
+                <w:szCs w:val="22"/>
+                <w:lang w:val="en-US" w:eastAsia="en-US"/>
+              </w:rPr>
+            </w:pPr>
+          </w:p>
+        </w:tc>
+        <w:tc>
+          <w:tcPr>
+            <w:tcW w:w="1634" w:type="dxa"/>
+            <w:vMerge/>
+            <w:tcBorders>
+              <w:top w:val="nil"/>
+              <w:left w:val="single" w:sz="8" w:space="0" w:color="002C63"/>
+              <w:bottom w:val="single" w:sz="8" w:space="0" w:color="002C63"/>
+              <w:right w:val="single" w:sz="8" w:space="0" w:color="002C63"/>
+            </w:tcBorders>
+            <w:vAlign w:val="center"/>
+            <w:hideMark/>
+          </w:tcPr>
+          <w:p>
+            <w:pPr>
+              <w:autoSpaceDE/>
+              <w:spacing w:before="0" w:after="0" w:line="240" w:lineRule="auto"/>
+              <w:jc w:val="left"/>
+              <w:rPr>
+                <w:rFonts w:eastAsia="Times New Roman" w:cs="Times New Roman"/>
+                <w:color w:val="000000"/>
+                <w:sz w:val="22"/>
+                <w:szCs w:val="22"/>
+                <w:lang w:val="en-US" w:eastAsia="en-US"/>
+              </w:rPr>
+            </w:pPr>
+          </w:p>
+        </w:tc>
+        <w:tc>
+          <w:tcPr>
+            <w:tcW w:w="2353" w:type="dxa"/>
+            <w:tcBorders>
+              <w:top w:val="nil"/>
+              <w:left w:val="nil"/>
+              <w:bottom w:val="nil"/>
+              <w:right w:val="nil"/>
+            </w:tcBorders>
+            <w:shd w:val="clear" w:color="auto" w:fill="auto"/>
+            <w:vAlign w:val="center"/>
+            <w:hideMark/>
+          </w:tcPr>
+          <w:p>
+            <w:pPr>
+              <w:autoSpaceDE/>
+              <w:spacing w:before="0" w:after="0" w:line="240" w:lineRule="auto"/>
+              <w:jc w:val="left"/>
+              <w:rPr>
+                <w:rFonts w:eastAsia="Times New Roman" w:cs="Times New Roman"/>
+                <w:color w:val="000000"/>
+                <w:sz w:val="22"/>
+                <w:szCs w:val="22"/>
+                <w:lang w:val="en-US" w:eastAsia="en-US"/>
+              </w:rPr>
+            </w:pPr>
+            <w:r>
+              <w:rPr>
+                <w:rFonts w:eastAsia="Times New Roman" w:cs="Times New Roman"/>
+                <w:color w:val="000000"/>
+                <w:sz w:val="22"/>
+                <w:szCs w:val="22"/>
+                <w:lang w:val="en-US" w:eastAsia="en-US"/>
+              </w:rPr>
+              <w:t>2. Interaction</w:t>
+            </w:r>
+          </w:p>
+        </w:tc>
+        <w:tc>
+          <w:tcPr>
+            <w:tcW w:w="2693" w:type="dxa"/>
+            <w:tcBorders>
+              <w:top w:val="nil"/>
+              <w:left w:val="nil"/>
+              <w:bottom w:val="nil"/>
+              <w:right w:val="single" w:sz="8" w:space="0" w:color="002C63"/>
+            </w:tcBorders>
+            <w:shd w:val="clear" w:color="auto" w:fill="auto"/>
+            <w:vAlign w:val="center"/>
+            <w:hideMark/>
+          </w:tcPr>
+          <w:p>
+            <w:pPr>
+              <w:autoSpaceDE/>
+              <w:spacing w:before="0" w:after="0" w:line="240" w:lineRule="auto"/>
+              <w:jc w:val="left"/>
+              <w:rPr>
+                <w:rFonts w:eastAsia="Times New Roman" w:cs="Times New Roman"/>
+                <w:color w:val="000000"/>
+                <w:sz w:val="22"/>
+                <w:szCs w:val="22"/>
+                <w:lang w:val="en-US" w:eastAsia="en-US"/>
+              </w:rPr>
+            </w:pPr>
+            <w:r>
+              <w:rPr>
+                <w:rFonts w:eastAsia="Times New Roman" w:cs="Times New Roman"/>
+                <w:color w:val="000000"/>
+                <w:sz w:val="22"/>
+                <w:szCs w:val="22"/>
+                <w:lang w:val="en-US" w:eastAsia="en-US"/>
+              </w:rPr>
+              <w:t>8. Innovativeness</w:t>
+            </w:r>
+          </w:p>
+        </w:tc>
+      </w:tr>
+      <w:tr>
+        <w:trPr>
+          <w:trHeight w:val="300"/>
+        </w:trPr>
+        <w:tc>
+          <w:tcPr>
+            <w:tcW w:w="540" w:type="dxa"/>
+            <w:vMerge/>
+            <w:tcBorders>
+              <w:top w:val="nil"/>
+              <w:left w:val="single" w:sz="8" w:space="0" w:color="002C63"/>
+              <w:bottom w:val="single" w:sz="8" w:space="0" w:color="002C63"/>
+              <w:right w:val="single" w:sz="8" w:space="0" w:color="002C63"/>
+            </w:tcBorders>
+            <w:vAlign w:val="center"/>
+            <w:hideMark/>
+          </w:tcPr>
+          <w:p>
+            <w:pPr>
+              <w:autoSpaceDE/>
+              <w:spacing w:before="0" w:after="0" w:line="240" w:lineRule="auto"/>
+              <w:jc w:val="left"/>
+              <w:rPr>
+                <w:rFonts w:eastAsia="Times New Roman" w:cs="Times New Roman"/>
+                <w:color w:val="000000"/>
+                <w:sz w:val="22"/>
+                <w:szCs w:val="22"/>
+                <w:lang w:val="en-US" w:eastAsia="en-US"/>
+              </w:rPr>
+            </w:pPr>
+          </w:p>
+        </w:tc>
+        <w:tc>
+          <w:tcPr>
+            <w:tcW w:w="1634" w:type="dxa"/>
+            <w:vMerge/>
+            <w:tcBorders>
+              <w:top w:val="nil"/>
+              <w:left w:val="single" w:sz="8" w:space="0" w:color="002C63"/>
+              <w:bottom w:val="single" w:sz="8" w:space="0" w:color="002C63"/>
+              <w:right w:val="single" w:sz="8" w:space="0" w:color="002C63"/>
+            </w:tcBorders>
+            <w:vAlign w:val="center"/>
+            <w:hideMark/>
+          </w:tcPr>
+          <w:p>
+            <w:pPr>
+              <w:autoSpaceDE/>
+              <w:spacing w:before="0" w:after="0" w:line="240" w:lineRule="auto"/>
+              <w:jc w:val="left"/>
+              <w:rPr>
+                <w:rFonts w:eastAsia="Times New Roman" w:cs="Times New Roman"/>
+                <w:color w:val="000000"/>
+                <w:sz w:val="22"/>
+                <w:szCs w:val="22"/>
+                <w:lang w:val="en-US" w:eastAsia="en-US"/>
+              </w:rPr>
+            </w:pPr>
+          </w:p>
+        </w:tc>
+        <w:tc>
+          <w:tcPr>
+            <w:tcW w:w="2353" w:type="dxa"/>
+            <w:tcBorders>
+              <w:top w:val="nil"/>
+              <w:left w:val="nil"/>
+              <w:bottom w:val="nil"/>
+              <w:right w:val="nil"/>
+            </w:tcBorders>
+            <w:shd w:val="clear" w:color="auto" w:fill="auto"/>
+            <w:vAlign w:val="center"/>
+            <w:hideMark/>
+          </w:tcPr>
+          <w:p>
+            <w:pPr>
+              <w:autoSpaceDE/>
+              <w:spacing w:before="0" w:after="0" w:line="240" w:lineRule="auto"/>
+              <w:jc w:val="left"/>
+              <w:rPr>
+                <w:rFonts w:eastAsia="Times New Roman" w:cs="Times New Roman"/>
+                <w:color w:val="000000"/>
+                <w:sz w:val="22"/>
+                <w:szCs w:val="22"/>
+                <w:lang w:val="en-US" w:eastAsia="en-US"/>
+              </w:rPr>
+            </w:pPr>
+            <w:r>
+              <w:rPr>
+                <w:rFonts w:eastAsia="Times New Roman" w:cs="Times New Roman"/>
+                <w:color w:val="000000"/>
+                <w:sz w:val="22"/>
+                <w:szCs w:val="22"/>
+                <w:lang w:val="en-US" w:eastAsia="en-US"/>
+              </w:rPr>
+              <w:t>3. Trust</w:t>
+            </w:r>
+          </w:p>
+        </w:tc>
+        <w:tc>
+          <w:tcPr>
+            <w:tcW w:w="2693" w:type="dxa"/>
+            <w:tcBorders>
+              <w:top w:val="nil"/>
+              <w:left w:val="nil"/>
+              <w:bottom w:val="nil"/>
+              <w:right w:val="single" w:sz="8" w:space="0" w:color="002C63"/>
+            </w:tcBorders>
+            <w:shd w:val="clear" w:color="auto" w:fill="auto"/>
+            <w:vAlign w:val="center"/>
+            <w:hideMark/>
+          </w:tcPr>
+          <w:p>
+            <w:pPr>
+              <w:autoSpaceDE/>
+              <w:spacing w:before="0" w:after="0" w:line="240" w:lineRule="auto"/>
+              <w:jc w:val="left"/>
+              <w:rPr>
+                <w:rFonts w:eastAsia="Times New Roman" w:cs="Times New Roman"/>
+                <w:color w:val="000000"/>
+                <w:sz w:val="22"/>
+                <w:szCs w:val="22"/>
+                <w:lang w:val="en-US" w:eastAsia="en-US"/>
+              </w:rPr>
+            </w:pPr>
+            <w:r>
+              <w:rPr>
+                <w:rFonts w:eastAsia="Times New Roman" w:cs="Times New Roman"/>
+                <w:color w:val="000000"/>
+                <w:sz w:val="22"/>
+                <w:szCs w:val="22"/>
+                <w:lang w:val="en-US" w:eastAsia="en-US"/>
+              </w:rPr>
+              <w:t>9. Flow-emotional appeal</w:t>
+            </w:r>
+          </w:p>
+        </w:tc>
+      </w:tr>
+      <w:tr>
+        <w:trPr>
+          <w:trHeight w:val="520"/>
+        </w:trPr>
+        <w:tc>
+          <w:tcPr>
+            <w:tcW w:w="540" w:type="dxa"/>
+            <w:vMerge/>
+            <w:tcBorders>
+              <w:top w:val="nil"/>
+              <w:left w:val="single" w:sz="8" w:space="0" w:color="002C63"/>
+              <w:bottom w:val="single" w:sz="8" w:space="0" w:color="002C63"/>
+              <w:right w:val="single" w:sz="8" w:space="0" w:color="002C63"/>
+            </w:tcBorders>
+            <w:vAlign w:val="center"/>
+            <w:hideMark/>
+          </w:tcPr>
+          <w:p>
+            <w:pPr>
+              <w:autoSpaceDE/>
+              <w:spacing w:before="0" w:after="0" w:line="240" w:lineRule="auto"/>
+              <w:jc w:val="left"/>
+              <w:rPr>
+                <w:rFonts w:eastAsia="Times New Roman" w:cs="Times New Roman"/>
+                <w:color w:val="000000"/>
+                <w:sz w:val="22"/>
+                <w:szCs w:val="22"/>
+                <w:lang w:val="en-US" w:eastAsia="en-US"/>
+              </w:rPr>
+            </w:pPr>
+          </w:p>
+        </w:tc>
+        <w:tc>
+          <w:tcPr>
+            <w:tcW w:w="1634" w:type="dxa"/>
+            <w:vMerge/>
+            <w:tcBorders>
+              <w:top w:val="nil"/>
+              <w:left w:val="single" w:sz="8" w:space="0" w:color="002C63"/>
+              <w:bottom w:val="single" w:sz="8" w:space="0" w:color="002C63"/>
+              <w:right w:val="single" w:sz="8" w:space="0" w:color="002C63"/>
+            </w:tcBorders>
+            <w:vAlign w:val="center"/>
+            <w:hideMark/>
+          </w:tcPr>
+          <w:p>
+            <w:pPr>
+              <w:autoSpaceDE/>
+              <w:spacing w:before="0" w:after="0" w:line="240" w:lineRule="auto"/>
+              <w:jc w:val="left"/>
+              <w:rPr>
+                <w:rFonts w:eastAsia="Times New Roman" w:cs="Times New Roman"/>
+                <w:color w:val="000000"/>
+                <w:sz w:val="22"/>
+                <w:szCs w:val="22"/>
+                <w:lang w:val="en-US" w:eastAsia="en-US"/>
+              </w:rPr>
+            </w:pPr>
+          </w:p>
+        </w:tc>
+        <w:tc>
+          <w:tcPr>
+            <w:tcW w:w="2353" w:type="dxa"/>
+            <w:tcBorders>
+              <w:top w:val="nil"/>
+              <w:left w:val="nil"/>
+              <w:bottom w:val="nil"/>
+              <w:right w:val="nil"/>
+            </w:tcBorders>
+            <w:shd w:val="clear" w:color="auto" w:fill="auto"/>
+            <w:vAlign w:val="center"/>
+            <w:hideMark/>
+          </w:tcPr>
+          <w:p>
+            <w:pPr>
+              <w:autoSpaceDE/>
+              <w:spacing w:before="0" w:after="0" w:line="240" w:lineRule="auto"/>
+              <w:jc w:val="left"/>
+              <w:rPr>
+                <w:rFonts w:eastAsia="Times New Roman" w:cs="Times New Roman"/>
+                <w:color w:val="000000"/>
+                <w:sz w:val="22"/>
+                <w:szCs w:val="22"/>
+                <w:lang w:val="en-US" w:eastAsia="en-US"/>
+              </w:rPr>
+            </w:pPr>
+            <w:r>
+              <w:rPr>
+                <w:rFonts w:eastAsia="Times New Roman" w:cs="Times New Roman"/>
+                <w:color w:val="000000"/>
+                <w:sz w:val="22"/>
+                <w:szCs w:val="22"/>
+                <w:lang w:val="en-US" w:eastAsia="en-US"/>
+              </w:rPr>
+              <w:t>4. Response Time</w:t>
+            </w:r>
+          </w:p>
+        </w:tc>
+        <w:tc>
+          <w:tcPr>
+            <w:tcW w:w="2693" w:type="dxa"/>
+            <w:tcBorders>
+              <w:top w:val="nil"/>
+              <w:left w:val="nil"/>
+              <w:bottom w:val="nil"/>
+              <w:right w:val="single" w:sz="8" w:space="0" w:color="002C63"/>
+            </w:tcBorders>
+            <w:shd w:val="clear" w:color="auto" w:fill="auto"/>
+            <w:vAlign w:val="center"/>
+            <w:hideMark/>
+          </w:tcPr>
+          <w:p>
+            <w:pPr>
+              <w:autoSpaceDE/>
+              <w:spacing w:before="0" w:after="0" w:line="240" w:lineRule="auto"/>
+              <w:jc w:val="left"/>
+              <w:rPr>
+                <w:rFonts w:eastAsia="Times New Roman" w:cs="Times New Roman"/>
+                <w:color w:val="000000"/>
+                <w:sz w:val="22"/>
+                <w:szCs w:val="22"/>
+                <w:lang w:val="en-US" w:eastAsia="en-US"/>
+              </w:rPr>
+            </w:pPr>
+            <w:r>
+              <w:rPr>
+                <w:rFonts w:eastAsia="Times New Roman" w:cs="Times New Roman"/>
+                <w:color w:val="000000"/>
+                <w:sz w:val="22"/>
+                <w:szCs w:val="22"/>
+                <w:lang w:val="en-US" w:eastAsia="en-US"/>
+              </w:rPr>
+              <w:t>10. Integrated communic</w:t>
+            </w:r>
+            <w:r>
+              <w:rPr>
+                <w:rFonts w:eastAsia="Times New Roman" w:cs="Times New Roman"/>
+                <w:color w:val="000000"/>
+                <w:sz w:val="22"/>
+                <w:szCs w:val="22"/>
+                <w:lang w:val="en-US" w:eastAsia="en-US"/>
+              </w:rPr>
+              <w:t>a</w:t>
+            </w:r>
+            <w:r>
+              <w:rPr>
+                <w:rFonts w:eastAsia="Times New Roman" w:cs="Times New Roman"/>
+                <w:color w:val="000000"/>
+                <w:sz w:val="22"/>
+                <w:szCs w:val="22"/>
+                <w:lang w:val="en-US" w:eastAsia="en-US"/>
+              </w:rPr>
+              <w:t>tion</w:t>
+            </w:r>
+          </w:p>
+        </w:tc>
+      </w:tr>
+      <w:tr>
+        <w:trPr>
+          <w:trHeight w:val="300"/>
+        </w:trPr>
+        <w:tc>
+          <w:tcPr>
+            <w:tcW w:w="540" w:type="dxa"/>
+            <w:vMerge/>
+            <w:tcBorders>
+              <w:top w:val="nil"/>
+              <w:left w:val="single" w:sz="8" w:space="0" w:color="002C63"/>
+              <w:bottom w:val="single" w:sz="8" w:space="0" w:color="002C63"/>
+              <w:right w:val="single" w:sz="8" w:space="0" w:color="002C63"/>
+            </w:tcBorders>
+            <w:vAlign w:val="center"/>
+            <w:hideMark/>
+          </w:tcPr>
+          <w:p>
+            <w:pPr>
+              <w:autoSpaceDE/>
+              <w:spacing w:before="0" w:after="0" w:line="240" w:lineRule="auto"/>
+              <w:jc w:val="left"/>
+              <w:rPr>
+                <w:rFonts w:eastAsia="Times New Roman" w:cs="Times New Roman"/>
+                <w:color w:val="000000"/>
+                <w:sz w:val="22"/>
+                <w:szCs w:val="22"/>
+                <w:lang w:val="en-US" w:eastAsia="en-US"/>
+              </w:rPr>
+            </w:pPr>
+          </w:p>
+        </w:tc>
+        <w:tc>
+          <w:tcPr>
+            <w:tcW w:w="1634" w:type="dxa"/>
+            <w:vMerge/>
+            <w:tcBorders>
+              <w:top w:val="nil"/>
+              <w:left w:val="single" w:sz="8" w:space="0" w:color="002C63"/>
+              <w:bottom w:val="single" w:sz="8" w:space="0" w:color="002C63"/>
+              <w:right w:val="single" w:sz="8" w:space="0" w:color="002C63"/>
+            </w:tcBorders>
+            <w:vAlign w:val="center"/>
+            <w:hideMark/>
+          </w:tcPr>
+          <w:p>
+            <w:pPr>
+              <w:autoSpaceDE/>
+              <w:spacing w:before="0" w:after="0" w:line="240" w:lineRule="auto"/>
+              <w:jc w:val="left"/>
+              <w:rPr>
+                <w:rFonts w:eastAsia="Times New Roman" w:cs="Times New Roman"/>
+                <w:color w:val="000000"/>
+                <w:sz w:val="22"/>
+                <w:szCs w:val="22"/>
+                <w:lang w:val="en-US" w:eastAsia="en-US"/>
+              </w:rPr>
+            </w:pPr>
+          </w:p>
+        </w:tc>
+        <w:tc>
+          <w:tcPr>
+            <w:tcW w:w="2353" w:type="dxa"/>
+            <w:tcBorders>
+              <w:top w:val="nil"/>
+              <w:left w:val="nil"/>
+              <w:bottom w:val="nil"/>
+              <w:right w:val="nil"/>
+            </w:tcBorders>
+            <w:shd w:val="clear" w:color="auto" w:fill="auto"/>
+            <w:vAlign w:val="center"/>
+            <w:hideMark/>
+          </w:tcPr>
+          <w:p>
+            <w:pPr>
+              <w:autoSpaceDE/>
+              <w:spacing w:before="0" w:after="0" w:line="240" w:lineRule="auto"/>
+              <w:jc w:val="left"/>
+              <w:rPr>
+                <w:rFonts w:eastAsia="Times New Roman" w:cs="Times New Roman"/>
+                <w:color w:val="000000"/>
+                <w:sz w:val="22"/>
+                <w:szCs w:val="22"/>
+                <w:lang w:val="en-US" w:eastAsia="en-US"/>
+              </w:rPr>
+            </w:pPr>
+            <w:r>
+              <w:rPr>
+                <w:rFonts w:eastAsia="Times New Roman" w:cs="Times New Roman"/>
+                <w:color w:val="000000"/>
+                <w:sz w:val="22"/>
+                <w:szCs w:val="22"/>
+                <w:lang w:val="en-US" w:eastAsia="en-US"/>
+              </w:rPr>
+              <w:t>5. Design</w:t>
+            </w:r>
+          </w:p>
+        </w:tc>
+        <w:tc>
+          <w:tcPr>
+            <w:tcW w:w="2693" w:type="dxa"/>
+            <w:tcBorders>
+              <w:top w:val="nil"/>
+              <w:left w:val="nil"/>
+              <w:bottom w:val="nil"/>
+              <w:right w:val="single" w:sz="8" w:space="0" w:color="002C63"/>
+            </w:tcBorders>
+            <w:shd w:val="clear" w:color="auto" w:fill="auto"/>
+            <w:vAlign w:val="center"/>
+            <w:hideMark/>
+          </w:tcPr>
+          <w:p>
+            <w:pPr>
+              <w:autoSpaceDE/>
+              <w:spacing w:before="0" w:after="0" w:line="240" w:lineRule="auto"/>
+              <w:jc w:val="left"/>
+              <w:rPr>
+                <w:rFonts w:eastAsia="Times New Roman" w:cs="Times New Roman"/>
+                <w:color w:val="000000"/>
+                <w:sz w:val="22"/>
+                <w:szCs w:val="22"/>
+                <w:lang w:val="en-US" w:eastAsia="en-US"/>
+              </w:rPr>
+            </w:pPr>
+            <w:r>
+              <w:rPr>
+                <w:rFonts w:eastAsia="Times New Roman" w:cs="Times New Roman"/>
+                <w:color w:val="000000"/>
+                <w:sz w:val="22"/>
+                <w:szCs w:val="22"/>
+                <w:lang w:val="en-US" w:eastAsia="en-US"/>
+              </w:rPr>
+              <w:t>11. Business processes</w:t>
+            </w:r>
+          </w:p>
+        </w:tc>
+      </w:tr>
+      <w:tr>
+        <w:trPr>
+          <w:trHeight w:val="320"/>
+        </w:trPr>
+        <w:tc>
+          <w:tcPr>
+            <w:tcW w:w="540" w:type="dxa"/>
+            <w:vMerge/>
+            <w:tcBorders>
+              <w:top w:val="nil"/>
+              <w:left w:val="single" w:sz="8" w:space="0" w:color="002C63"/>
+              <w:bottom w:val="single" w:sz="8" w:space="0" w:color="002C63"/>
+              <w:right w:val="single" w:sz="8" w:space="0" w:color="002C63"/>
+            </w:tcBorders>
+            <w:vAlign w:val="center"/>
+            <w:hideMark/>
+          </w:tcPr>
+          <w:p>
+            <w:pPr>
+              <w:autoSpaceDE/>
+              <w:spacing w:before="0" w:after="0" w:line="240" w:lineRule="auto"/>
+              <w:jc w:val="left"/>
+              <w:rPr>
+                <w:rFonts w:eastAsia="Times New Roman" w:cs="Times New Roman"/>
+                <w:color w:val="000000"/>
+                <w:sz w:val="22"/>
+                <w:szCs w:val="22"/>
+                <w:lang w:val="en-US" w:eastAsia="en-US"/>
+              </w:rPr>
+            </w:pPr>
+          </w:p>
+        </w:tc>
+        <w:tc>
+          <w:tcPr>
+            <w:tcW w:w="1634" w:type="dxa"/>
+            <w:vMerge/>
+            <w:tcBorders>
+              <w:top w:val="nil"/>
+              <w:left w:val="single" w:sz="8" w:space="0" w:color="002C63"/>
+              <w:bottom w:val="single" w:sz="8" w:space="0" w:color="002C63"/>
+              <w:right w:val="single" w:sz="8" w:space="0" w:color="002C63"/>
+            </w:tcBorders>
+            <w:vAlign w:val="center"/>
+            <w:hideMark/>
+          </w:tcPr>
+          <w:p>
+            <w:pPr>
+              <w:autoSpaceDE/>
+              <w:spacing w:before="0" w:after="0" w:line="240" w:lineRule="auto"/>
+              <w:jc w:val="left"/>
+              <w:rPr>
+                <w:rFonts w:eastAsia="Times New Roman" w:cs="Times New Roman"/>
+                <w:color w:val="000000"/>
+                <w:sz w:val="22"/>
+                <w:szCs w:val="22"/>
+                <w:lang w:val="en-US" w:eastAsia="en-US"/>
+              </w:rPr>
+            </w:pPr>
+          </w:p>
+        </w:tc>
+        <w:tc>
+          <w:tcPr>
+            <w:tcW w:w="2353" w:type="dxa"/>
+            <w:tcBorders>
+              <w:top w:val="nil"/>
+              <w:left w:val="nil"/>
+              <w:bottom w:val="single" w:sz="4" w:space="0" w:color="auto"/>
+              <w:right w:val="nil"/>
+            </w:tcBorders>
+            <w:shd w:val="clear" w:color="auto" w:fill="auto"/>
+            <w:vAlign w:val="center"/>
+            <w:hideMark/>
+          </w:tcPr>
+          <w:p>
+            <w:pPr>
+              <w:autoSpaceDE/>
+              <w:spacing w:before="0" w:after="0" w:line="240" w:lineRule="auto"/>
+              <w:jc w:val="left"/>
+              <w:rPr>
+                <w:rFonts w:eastAsia="Times New Roman" w:cs="Times New Roman"/>
+                <w:color w:val="000000"/>
+                <w:sz w:val="22"/>
+                <w:szCs w:val="22"/>
+                <w:lang w:val="en-US" w:eastAsia="en-US"/>
+              </w:rPr>
+            </w:pPr>
+            <w:r>
+              <w:rPr>
+                <w:rFonts w:eastAsia="Times New Roman" w:cs="Times New Roman"/>
+                <w:color w:val="000000"/>
+                <w:sz w:val="22"/>
+                <w:szCs w:val="22"/>
+                <w:lang w:val="en-US" w:eastAsia="en-US"/>
+              </w:rPr>
+              <w:t>6. Intuitiveness</w:t>
+            </w:r>
+          </w:p>
+        </w:tc>
+        <w:tc>
+          <w:tcPr>
+            <w:tcW w:w="2693" w:type="dxa"/>
+            <w:tcBorders>
+              <w:top w:val="nil"/>
+              <w:left w:val="nil"/>
+              <w:bottom w:val="single" w:sz="4" w:space="0" w:color="auto"/>
+              <w:right w:val="single" w:sz="8" w:space="0" w:color="002C63"/>
+            </w:tcBorders>
+            <w:shd w:val="clear" w:color="auto" w:fill="auto"/>
+            <w:vAlign w:val="center"/>
+            <w:hideMark/>
+          </w:tcPr>
+          <w:p>
+            <w:pPr>
+              <w:autoSpaceDE/>
+              <w:spacing w:before="0" w:after="0" w:line="240" w:lineRule="auto"/>
+              <w:jc w:val="left"/>
+              <w:rPr>
+                <w:rFonts w:eastAsia="Times New Roman" w:cs="Times New Roman"/>
+                <w:color w:val="000000"/>
+                <w:sz w:val="22"/>
+                <w:szCs w:val="22"/>
+                <w:lang w:val="en-US" w:eastAsia="en-US"/>
+              </w:rPr>
+            </w:pPr>
+            <w:r>
+              <w:rPr>
+                <w:rFonts w:eastAsia="Times New Roman" w:cs="Times New Roman"/>
+                <w:color w:val="000000"/>
+                <w:sz w:val="22"/>
+                <w:szCs w:val="22"/>
+                <w:lang w:val="en-US" w:eastAsia="en-US"/>
+              </w:rPr>
+              <w:t>12. Substitutability</w:t>
+            </w:r>
+          </w:p>
+        </w:tc>
+      </w:tr>
+      <w:tr>
+        <w:trPr>
+          <w:trHeight w:val="320"/>
+        </w:trPr>
+        <w:tc>
+          <w:tcPr>
+            <w:tcW w:w="540" w:type="dxa"/>
+            <w:vMerge w:val="restart"/>
+            <w:tcBorders>
+              <w:top w:val="nil"/>
+              <w:left w:val="single" w:sz="8" w:space="0" w:color="002C63"/>
+              <w:bottom w:val="single" w:sz="8" w:space="0" w:color="002C63"/>
+              <w:right w:val="single" w:sz="8" w:space="0" w:color="002C63"/>
+            </w:tcBorders>
+            <w:shd w:val="clear" w:color="auto" w:fill="auto"/>
+            <w:vAlign w:val="center"/>
+            <w:hideMark/>
+          </w:tcPr>
+          <w:p>
+            <w:pPr>
+              <w:autoSpaceDE/>
+              <w:spacing w:before="0" w:after="0" w:line="240" w:lineRule="auto"/>
+              <w:jc w:val="center"/>
+              <w:rPr>
+                <w:rFonts w:eastAsia="Times New Roman" w:cs="Times New Roman"/>
+                <w:color w:val="000000"/>
+                <w:sz w:val="22"/>
+                <w:szCs w:val="22"/>
+                <w:lang w:val="en-US" w:eastAsia="en-US"/>
+              </w:rPr>
+            </w:pPr>
+            <w:r>
+              <w:rPr>
+                <w:rFonts w:eastAsia="Times New Roman" w:cs="Times New Roman"/>
+                <w:color w:val="000000"/>
+                <w:sz w:val="22"/>
+                <w:szCs w:val="22"/>
+                <w:lang w:val="en-US" w:eastAsia="en-US"/>
+              </w:rPr>
+              <w:t>3</w:t>
+            </w:r>
+          </w:p>
+        </w:tc>
+        <w:tc>
+          <w:tcPr>
+            <w:tcW w:w="1634" w:type="dxa"/>
+            <w:vMerge w:val="restart"/>
+            <w:tcBorders>
+              <w:top w:val="nil"/>
+              <w:left w:val="single" w:sz="8" w:space="0" w:color="002C63"/>
+              <w:bottom w:val="single" w:sz="8" w:space="0" w:color="002C63"/>
+              <w:right w:val="single" w:sz="4" w:space="0" w:color="auto"/>
+            </w:tcBorders>
+            <w:shd w:val="clear" w:color="auto" w:fill="auto"/>
+            <w:vAlign w:val="center"/>
+            <w:hideMark/>
+          </w:tcPr>
+          <w:p>
+            <w:pPr>
+              <w:autoSpaceDE/>
+              <w:spacing w:before="0" w:after="0" w:line="240" w:lineRule="auto"/>
+              <w:jc w:val="center"/>
+              <w:rPr>
+                <w:rFonts w:eastAsia="Times New Roman" w:cs="Times New Roman"/>
+                <w:color w:val="000000"/>
+                <w:sz w:val="22"/>
+                <w:szCs w:val="22"/>
+                <w:lang w:val="en-US" w:eastAsia="en-US"/>
+              </w:rPr>
+            </w:pPr>
+            <w:proofErr w:type="spellStart"/>
+            <w:r>
+              <w:rPr>
+                <w:rFonts w:eastAsia="Times New Roman" w:cs="Times New Roman"/>
+                <w:color w:val="000000"/>
+                <w:sz w:val="22"/>
+                <w:szCs w:val="22"/>
+                <w:lang w:val="en-US" w:eastAsia="en-US"/>
+              </w:rPr>
+              <w:t>WebQual</w:t>
+            </w:r>
+            <w:proofErr w:type="spellEnd"/>
+            <w:r>
+              <w:rPr>
+                <w:rFonts w:eastAsia="Times New Roman" w:cs="Times New Roman"/>
+                <w:color w:val="000000"/>
+                <w:sz w:val="22"/>
+                <w:szCs w:val="22"/>
+                <w:lang w:val="en-US" w:eastAsia="en-US"/>
+              </w:rPr>
+              <w:t xml:space="preserve"> 4</w:t>
+            </w:r>
+          </w:p>
+        </w:tc>
+        <w:tc>
+          <w:tcPr>
+            <w:tcW w:w="2353" w:type="dxa"/>
+            <w:tcBorders>
+              <w:top w:val="single" w:sz="4" w:space="0" w:color="auto"/>
+              <w:left w:val="single" w:sz="4" w:space="0" w:color="auto"/>
+            </w:tcBorders>
+            <w:shd w:val="clear" w:color="auto" w:fill="auto"/>
+            <w:vAlign w:val="center"/>
+            <w:hideMark/>
+          </w:tcPr>
+          <w:p>
+            <w:pPr>
+              <w:autoSpaceDE/>
+              <w:spacing w:before="0" w:after="0" w:line="240" w:lineRule="auto"/>
+              <w:jc w:val="left"/>
+              <w:rPr>
+                <w:rFonts w:eastAsia="Times New Roman" w:cs="Times New Roman"/>
+                <w:color w:val="000000"/>
+                <w:sz w:val="22"/>
+                <w:szCs w:val="22"/>
+                <w:lang w:val="en-US" w:eastAsia="en-US"/>
+              </w:rPr>
+            </w:pPr>
+            <w:r>
+              <w:rPr>
+                <w:rFonts w:eastAsia="Times New Roman" w:cs="Times New Roman"/>
+                <w:color w:val="000000"/>
+                <w:sz w:val="22"/>
+                <w:szCs w:val="22"/>
+                <w:lang w:val="en-US" w:eastAsia="en-US"/>
+              </w:rPr>
+              <w:t>1. Usability</w:t>
+            </w:r>
+          </w:p>
+        </w:tc>
+        <w:tc>
+          <w:tcPr>
+            <w:tcW w:w="2693" w:type="dxa"/>
+            <w:tcBorders>
+              <w:top w:val="single" w:sz="4" w:space="0" w:color="auto"/>
+              <w:right w:val="single" w:sz="4" w:space="0" w:color="auto"/>
+            </w:tcBorders>
+            <w:shd w:val="clear" w:color="auto" w:fill="auto"/>
+            <w:vAlign w:val="center"/>
+            <w:hideMark/>
+          </w:tcPr>
+          <w:p>
+            <w:pPr>
+              <w:autoSpaceDE/>
+              <w:spacing w:before="0" w:after="0" w:line="240" w:lineRule="auto"/>
+              <w:jc w:val="left"/>
+              <w:rPr>
+                <w:rFonts w:eastAsia="Times New Roman" w:cs="Times New Roman"/>
+                <w:color w:val="000000"/>
+                <w:sz w:val="22"/>
+                <w:szCs w:val="22"/>
+                <w:lang w:val="en-US" w:eastAsia="en-US"/>
+              </w:rPr>
+            </w:pPr>
+            <w:r>
+              <w:rPr>
+                <w:rFonts w:eastAsia="Times New Roman" w:cs="Times New Roman"/>
+                <w:color w:val="000000"/>
+                <w:sz w:val="22"/>
+                <w:szCs w:val="22"/>
+                <w:lang w:val="en-US" w:eastAsia="en-US"/>
+              </w:rPr>
+              <w:t>3. Interaction</w:t>
+            </w:r>
+          </w:p>
+        </w:tc>
+      </w:tr>
+      <w:tr>
+        <w:trPr>
+          <w:trHeight w:val="320"/>
+        </w:trPr>
+        <w:tc>
+          <w:tcPr>
+            <w:tcW w:w="540" w:type="dxa"/>
+            <w:vMerge/>
+            <w:tcBorders>
+              <w:top w:val="nil"/>
+              <w:left w:val="single" w:sz="8" w:space="0" w:color="002C63"/>
+              <w:bottom w:val="single" w:sz="8" w:space="0" w:color="002C63"/>
+              <w:right w:val="single" w:sz="8" w:space="0" w:color="002C63"/>
+            </w:tcBorders>
+            <w:vAlign w:val="center"/>
+            <w:hideMark/>
+          </w:tcPr>
+          <w:p>
+            <w:pPr>
+              <w:autoSpaceDE/>
+              <w:spacing w:before="0" w:after="0" w:line="240" w:lineRule="auto"/>
+              <w:jc w:val="left"/>
+              <w:rPr>
+                <w:rFonts w:eastAsia="Times New Roman" w:cs="Times New Roman"/>
+                <w:color w:val="000000"/>
+                <w:sz w:val="22"/>
+                <w:szCs w:val="22"/>
+                <w:lang w:val="en-US" w:eastAsia="en-US"/>
+              </w:rPr>
+            </w:pPr>
+          </w:p>
+        </w:tc>
+        <w:tc>
+          <w:tcPr>
+            <w:tcW w:w="1634" w:type="dxa"/>
+            <w:vMerge/>
+            <w:tcBorders>
+              <w:top w:val="nil"/>
+              <w:left w:val="single" w:sz="8" w:space="0" w:color="002C63"/>
+              <w:bottom w:val="single" w:sz="8" w:space="0" w:color="002C63"/>
+              <w:right w:val="single" w:sz="4" w:space="0" w:color="auto"/>
+            </w:tcBorders>
+            <w:vAlign w:val="center"/>
+            <w:hideMark/>
+          </w:tcPr>
+          <w:p>
+            <w:pPr>
+              <w:autoSpaceDE/>
+              <w:spacing w:before="0" w:after="0" w:line="240" w:lineRule="auto"/>
+              <w:jc w:val="left"/>
+              <w:rPr>
+                <w:rFonts w:eastAsia="Times New Roman" w:cs="Times New Roman"/>
+                <w:color w:val="000000"/>
+                <w:sz w:val="22"/>
+                <w:szCs w:val="22"/>
+                <w:lang w:val="en-US" w:eastAsia="en-US"/>
+              </w:rPr>
+            </w:pPr>
+          </w:p>
+        </w:tc>
+        <w:tc>
+          <w:tcPr>
+            <w:tcW w:w="2353" w:type="dxa"/>
+            <w:tcBorders>
+              <w:top w:val="nil"/>
+              <w:left w:val="single" w:sz="4" w:space="0" w:color="auto"/>
+              <w:bottom w:val="single" w:sz="4" w:space="0" w:color="auto"/>
+            </w:tcBorders>
+            <w:shd w:val="clear" w:color="auto" w:fill="auto"/>
+            <w:vAlign w:val="center"/>
+            <w:hideMark/>
+          </w:tcPr>
+          <w:p>
+            <w:pPr>
+              <w:autoSpaceDE/>
+              <w:spacing w:before="0" w:after="0" w:line="240" w:lineRule="auto"/>
+              <w:jc w:val="left"/>
+              <w:rPr>
+                <w:rFonts w:eastAsia="Times New Roman" w:cs="Times New Roman"/>
+                <w:color w:val="000000"/>
+                <w:sz w:val="22"/>
+                <w:szCs w:val="22"/>
+                <w:lang w:val="en-US" w:eastAsia="en-US"/>
+              </w:rPr>
+            </w:pPr>
+            <w:r>
+              <w:rPr>
+                <w:rFonts w:eastAsia="Times New Roman" w:cs="Times New Roman"/>
+                <w:color w:val="000000"/>
+                <w:sz w:val="22"/>
+                <w:szCs w:val="22"/>
+                <w:lang w:val="en-US" w:eastAsia="en-US"/>
+              </w:rPr>
+              <w:t>2. Information</w:t>
+            </w:r>
+          </w:p>
+        </w:tc>
+        <w:tc>
+          <w:tcPr>
+            <w:tcW w:w="2693" w:type="dxa"/>
+            <w:tcBorders>
+              <w:top w:val="nil"/>
+              <w:bottom w:val="single" w:sz="4" w:space="0" w:color="auto"/>
+              <w:right w:val="single" w:sz="4" w:space="0" w:color="auto"/>
+            </w:tcBorders>
+            <w:shd w:val="clear" w:color="auto" w:fill="auto"/>
+            <w:vAlign w:val="center"/>
+            <w:hideMark/>
+          </w:tcPr>
+          <w:p>
+            <w:pPr>
+              <w:autoSpaceDE/>
+              <w:spacing w:before="0" w:after="0" w:line="240" w:lineRule="auto"/>
+              <w:jc w:val="left"/>
+              <w:rPr>
+                <w:rFonts w:eastAsia="Times New Roman" w:cs="Times New Roman"/>
+                <w:color w:val="000000"/>
+                <w:sz w:val="22"/>
+                <w:szCs w:val="22"/>
+                <w:lang w:val="en-US" w:eastAsia="en-US"/>
+              </w:rPr>
+            </w:pPr>
+            <w:r>
+              <w:rPr>
+                <w:rFonts w:eastAsia="Times New Roman" w:cs="Times New Roman"/>
+                <w:color w:val="000000"/>
+                <w:sz w:val="22"/>
+                <w:szCs w:val="22"/>
+                <w:lang w:val="en-US" w:eastAsia="en-US"/>
+              </w:rPr>
+              <w:t> </w:t>
+            </w:r>
+          </w:p>
+        </w:tc>
+      </w:tr>
+      <w:tr>
+        <w:trPr>
+          <w:trHeight w:val="320"/>
+        </w:trPr>
+        <w:tc>
+          <w:tcPr>
+            <w:tcW w:w="540" w:type="dxa"/>
+            <w:vMerge w:val="restart"/>
+            <w:tcBorders>
+              <w:top w:val="nil"/>
+              <w:left w:val="single" w:sz="8" w:space="0" w:color="002C63"/>
+              <w:bottom w:val="single" w:sz="8" w:space="0" w:color="002C63"/>
+              <w:right w:val="single" w:sz="8" w:space="0" w:color="002C63"/>
+            </w:tcBorders>
+            <w:shd w:val="clear" w:color="auto" w:fill="auto"/>
+            <w:vAlign w:val="center"/>
+            <w:hideMark/>
+          </w:tcPr>
+          <w:p>
+            <w:pPr>
+              <w:autoSpaceDE/>
+              <w:spacing w:before="0" w:after="0" w:line="240" w:lineRule="auto"/>
+              <w:jc w:val="center"/>
+              <w:rPr>
+                <w:rFonts w:eastAsia="Times New Roman" w:cs="Times New Roman"/>
+                <w:color w:val="000000"/>
+                <w:sz w:val="22"/>
+                <w:szCs w:val="22"/>
+                <w:lang w:val="en-US" w:eastAsia="en-US"/>
+              </w:rPr>
+            </w:pPr>
+            <w:r>
+              <w:rPr>
+                <w:rFonts w:eastAsia="Times New Roman" w:cs="Times New Roman"/>
+                <w:color w:val="000000"/>
+                <w:sz w:val="22"/>
+                <w:szCs w:val="22"/>
+                <w:lang w:val="en-US" w:eastAsia="en-US"/>
+              </w:rPr>
+              <w:t>4</w:t>
+            </w:r>
+          </w:p>
+        </w:tc>
+        <w:tc>
+          <w:tcPr>
+            <w:tcW w:w="1634" w:type="dxa"/>
+            <w:vMerge w:val="restart"/>
+            <w:tcBorders>
+              <w:top w:val="nil"/>
+              <w:left w:val="single" w:sz="8" w:space="0" w:color="002C63"/>
+              <w:bottom w:val="single" w:sz="8" w:space="0" w:color="002C63"/>
+              <w:right w:val="single" w:sz="4" w:space="0" w:color="auto"/>
+            </w:tcBorders>
+            <w:shd w:val="clear" w:color="auto" w:fill="auto"/>
+            <w:vAlign w:val="center"/>
+            <w:hideMark/>
+          </w:tcPr>
+          <w:p>
+            <w:pPr>
+              <w:autoSpaceDE/>
+              <w:spacing w:before="0" w:after="0" w:line="240" w:lineRule="auto"/>
+              <w:jc w:val="center"/>
+              <w:rPr>
+                <w:rFonts w:eastAsia="Times New Roman" w:cs="Times New Roman"/>
+                <w:color w:val="000000"/>
+                <w:sz w:val="22"/>
+                <w:szCs w:val="22"/>
+                <w:lang w:val="en-US" w:eastAsia="en-US"/>
+              </w:rPr>
+            </w:pPr>
+            <w:proofErr w:type="gramStart"/>
+            <w:r>
+              <w:rPr>
+                <w:rFonts w:eastAsia="Times New Roman" w:cs="Times New Roman"/>
+                <w:color w:val="000000"/>
+                <w:sz w:val="22"/>
+                <w:szCs w:val="22"/>
+                <w:lang w:val="en-US" w:eastAsia="en-US"/>
+              </w:rPr>
+              <w:t>e</w:t>
+            </w:r>
+            <w:proofErr w:type="gramEnd"/>
+            <w:r>
+              <w:rPr>
+                <w:rFonts w:eastAsia="Times New Roman" w:cs="Times New Roman"/>
+                <w:color w:val="000000"/>
+                <w:sz w:val="22"/>
+                <w:szCs w:val="22"/>
+                <w:lang w:val="en-US" w:eastAsia="en-US"/>
+              </w:rPr>
+              <w:t>-</w:t>
+            </w:r>
+            <w:proofErr w:type="spellStart"/>
+            <w:r>
+              <w:rPr>
+                <w:rFonts w:eastAsia="Times New Roman" w:cs="Times New Roman"/>
+                <w:color w:val="000000"/>
+                <w:sz w:val="22"/>
+                <w:szCs w:val="22"/>
+                <w:lang w:val="en-US" w:eastAsia="en-US"/>
+              </w:rPr>
+              <w:t>TailQ</w:t>
+            </w:r>
+            <w:proofErr w:type="spellEnd"/>
+          </w:p>
+        </w:tc>
+        <w:tc>
+          <w:tcPr>
+            <w:tcW w:w="2353" w:type="dxa"/>
+            <w:tcBorders>
+              <w:top w:val="single" w:sz="4" w:space="0" w:color="auto"/>
+              <w:left w:val="single" w:sz="4" w:space="0" w:color="auto"/>
+            </w:tcBorders>
+            <w:shd w:val="clear" w:color="auto" w:fill="auto"/>
+            <w:vAlign w:val="center"/>
+            <w:hideMark/>
+          </w:tcPr>
+          <w:p>
+            <w:pPr>
+              <w:autoSpaceDE/>
+              <w:spacing w:before="0" w:after="0" w:line="240" w:lineRule="auto"/>
+              <w:jc w:val="left"/>
+              <w:rPr>
+                <w:rFonts w:eastAsia="Times New Roman" w:cs="Times New Roman"/>
+                <w:color w:val="000000"/>
+                <w:sz w:val="22"/>
+                <w:szCs w:val="22"/>
+                <w:lang w:val="en-US" w:eastAsia="en-US"/>
+              </w:rPr>
+            </w:pPr>
+            <w:r>
+              <w:rPr>
+                <w:rFonts w:eastAsia="Times New Roman" w:cs="Times New Roman"/>
+                <w:color w:val="000000"/>
+                <w:sz w:val="22"/>
+                <w:szCs w:val="22"/>
+                <w:lang w:val="en-US" w:eastAsia="en-US"/>
+              </w:rPr>
+              <w:t>1. Website design</w:t>
+            </w:r>
+          </w:p>
+        </w:tc>
+        <w:tc>
+          <w:tcPr>
+            <w:tcW w:w="2693" w:type="dxa"/>
+            <w:tcBorders>
+              <w:top w:val="single" w:sz="4" w:space="0" w:color="auto"/>
+              <w:right w:val="single" w:sz="4" w:space="0" w:color="auto"/>
+            </w:tcBorders>
+            <w:shd w:val="clear" w:color="auto" w:fill="auto"/>
+            <w:vAlign w:val="center"/>
+            <w:hideMark/>
+          </w:tcPr>
+          <w:p>
+            <w:pPr>
+              <w:autoSpaceDE/>
+              <w:spacing w:before="0" w:after="0" w:line="240" w:lineRule="auto"/>
+              <w:jc w:val="left"/>
+              <w:rPr>
+                <w:rFonts w:eastAsia="Times New Roman" w:cs="Times New Roman"/>
+                <w:color w:val="000000"/>
+                <w:sz w:val="22"/>
+                <w:szCs w:val="22"/>
+                <w:lang w:val="en-US" w:eastAsia="en-US"/>
+              </w:rPr>
+            </w:pPr>
+            <w:r>
+              <w:rPr>
+                <w:rFonts w:eastAsia="Times New Roman" w:cs="Times New Roman"/>
+                <w:color w:val="000000"/>
+                <w:sz w:val="22"/>
+                <w:szCs w:val="22"/>
+                <w:lang w:val="en-US" w:eastAsia="en-US"/>
+              </w:rPr>
+              <w:t>3. Fulfillment/Reliability</w:t>
+            </w:r>
+          </w:p>
+        </w:tc>
+      </w:tr>
+      <w:tr>
+        <w:trPr>
+          <w:trHeight w:val="320"/>
+        </w:trPr>
+        <w:tc>
+          <w:tcPr>
+            <w:tcW w:w="540" w:type="dxa"/>
+            <w:vMerge/>
+            <w:tcBorders>
+              <w:top w:val="nil"/>
+              <w:left w:val="single" w:sz="8" w:space="0" w:color="002C63"/>
+              <w:bottom w:val="single" w:sz="8" w:space="0" w:color="002C63"/>
+              <w:right w:val="single" w:sz="8" w:space="0" w:color="002C63"/>
+            </w:tcBorders>
+            <w:vAlign w:val="center"/>
+            <w:hideMark/>
+          </w:tcPr>
+          <w:p>
+            <w:pPr>
+              <w:autoSpaceDE/>
+              <w:spacing w:before="0" w:after="0" w:line="240" w:lineRule="auto"/>
+              <w:jc w:val="left"/>
+              <w:rPr>
+                <w:rFonts w:eastAsia="Times New Roman" w:cs="Times New Roman"/>
+                <w:color w:val="000000"/>
+                <w:sz w:val="22"/>
+                <w:szCs w:val="22"/>
+                <w:lang w:val="en-US" w:eastAsia="en-US"/>
+              </w:rPr>
+            </w:pPr>
+          </w:p>
+        </w:tc>
+        <w:tc>
+          <w:tcPr>
+            <w:tcW w:w="1634" w:type="dxa"/>
+            <w:vMerge/>
+            <w:tcBorders>
+              <w:top w:val="nil"/>
+              <w:left w:val="single" w:sz="8" w:space="0" w:color="002C63"/>
+              <w:bottom w:val="single" w:sz="8" w:space="0" w:color="002C63"/>
+              <w:right w:val="single" w:sz="4" w:space="0" w:color="auto"/>
+            </w:tcBorders>
+            <w:vAlign w:val="center"/>
+            <w:hideMark/>
+          </w:tcPr>
+          <w:p>
+            <w:pPr>
+              <w:autoSpaceDE/>
+              <w:spacing w:before="0" w:after="0" w:line="240" w:lineRule="auto"/>
+              <w:jc w:val="left"/>
+              <w:rPr>
+                <w:rFonts w:eastAsia="Times New Roman" w:cs="Times New Roman"/>
+                <w:color w:val="000000"/>
+                <w:sz w:val="22"/>
+                <w:szCs w:val="22"/>
+                <w:lang w:val="en-US" w:eastAsia="en-US"/>
+              </w:rPr>
+            </w:pPr>
+          </w:p>
+        </w:tc>
+        <w:tc>
+          <w:tcPr>
+            <w:tcW w:w="2353" w:type="dxa"/>
+            <w:tcBorders>
+              <w:top w:val="nil"/>
+              <w:left w:val="single" w:sz="4" w:space="0" w:color="auto"/>
+              <w:bottom w:val="single" w:sz="4" w:space="0" w:color="auto"/>
+            </w:tcBorders>
+            <w:shd w:val="clear" w:color="auto" w:fill="auto"/>
+            <w:vAlign w:val="center"/>
+            <w:hideMark/>
+          </w:tcPr>
+          <w:p>
+            <w:pPr>
+              <w:autoSpaceDE/>
+              <w:spacing w:before="0" w:after="0" w:line="240" w:lineRule="auto"/>
+              <w:jc w:val="left"/>
+              <w:rPr>
+                <w:rFonts w:eastAsia="Times New Roman" w:cs="Times New Roman"/>
+                <w:color w:val="000000"/>
+                <w:sz w:val="22"/>
+                <w:szCs w:val="22"/>
+                <w:lang w:val="en-US" w:eastAsia="en-US"/>
+              </w:rPr>
+            </w:pPr>
+            <w:r>
+              <w:rPr>
+                <w:rFonts w:eastAsia="Times New Roman" w:cs="Times New Roman"/>
+                <w:color w:val="000000"/>
+                <w:sz w:val="22"/>
+                <w:szCs w:val="22"/>
+                <w:lang w:val="en-US" w:eastAsia="en-US"/>
+              </w:rPr>
+              <w:t>2. Customer Service</w:t>
+            </w:r>
+          </w:p>
+        </w:tc>
+        <w:tc>
+          <w:tcPr>
+            <w:tcW w:w="2693" w:type="dxa"/>
+            <w:tcBorders>
+              <w:top w:val="nil"/>
+              <w:bottom w:val="single" w:sz="4" w:space="0" w:color="auto"/>
+              <w:right w:val="single" w:sz="4" w:space="0" w:color="auto"/>
+            </w:tcBorders>
+            <w:shd w:val="clear" w:color="auto" w:fill="auto"/>
+            <w:vAlign w:val="center"/>
+            <w:hideMark/>
+          </w:tcPr>
+          <w:p>
+            <w:pPr>
+              <w:autoSpaceDE/>
+              <w:spacing w:before="0" w:after="0" w:line="240" w:lineRule="auto"/>
+              <w:jc w:val="left"/>
+              <w:rPr>
+                <w:rFonts w:eastAsia="Times New Roman" w:cs="Times New Roman"/>
+                <w:color w:val="000000"/>
+                <w:sz w:val="22"/>
+                <w:szCs w:val="22"/>
+                <w:lang w:val="en-US" w:eastAsia="en-US"/>
+              </w:rPr>
+            </w:pPr>
+            <w:r>
+              <w:rPr>
+                <w:rFonts w:eastAsia="Times New Roman" w:cs="Times New Roman"/>
+                <w:color w:val="000000"/>
+                <w:sz w:val="22"/>
+                <w:szCs w:val="22"/>
+                <w:lang w:val="en-US" w:eastAsia="en-US"/>
+              </w:rPr>
+              <w:t>4. Security/Privacy</w:t>
+            </w:r>
+          </w:p>
+        </w:tc>
+      </w:tr>
+      <w:tr>
+        <w:trPr>
+          <w:trHeight w:val="320"/>
+        </w:trPr>
+        <w:tc>
+          <w:tcPr>
+            <w:tcW w:w="540" w:type="dxa"/>
+            <w:vMerge w:val="restart"/>
+            <w:tcBorders>
+              <w:top w:val="nil"/>
+              <w:left w:val="single" w:sz="8" w:space="0" w:color="002C63"/>
+              <w:bottom w:val="single" w:sz="8" w:space="0" w:color="002C63"/>
+              <w:right w:val="single" w:sz="8" w:space="0" w:color="002C63"/>
+            </w:tcBorders>
+            <w:shd w:val="clear" w:color="auto" w:fill="auto"/>
+            <w:vAlign w:val="center"/>
+            <w:hideMark/>
+          </w:tcPr>
+          <w:p>
+            <w:pPr>
+              <w:autoSpaceDE/>
+              <w:spacing w:before="0" w:after="0" w:line="240" w:lineRule="auto"/>
+              <w:jc w:val="center"/>
+              <w:rPr>
+                <w:rFonts w:eastAsia="Times New Roman" w:cs="Times New Roman"/>
+                <w:color w:val="000000"/>
+                <w:sz w:val="22"/>
+                <w:szCs w:val="22"/>
+                <w:lang w:val="en-US" w:eastAsia="en-US"/>
+              </w:rPr>
+            </w:pPr>
+            <w:r>
+              <w:rPr>
+                <w:rFonts w:eastAsia="Times New Roman" w:cs="Times New Roman"/>
+                <w:color w:val="000000"/>
+                <w:sz w:val="22"/>
+                <w:szCs w:val="22"/>
+                <w:lang w:val="en-US" w:eastAsia="en-US"/>
+              </w:rPr>
+              <w:t>5</w:t>
+            </w:r>
+          </w:p>
+        </w:tc>
+        <w:tc>
+          <w:tcPr>
+            <w:tcW w:w="1634" w:type="dxa"/>
+            <w:vMerge w:val="restart"/>
+            <w:tcBorders>
+              <w:top w:val="nil"/>
+              <w:left w:val="single" w:sz="8" w:space="0" w:color="002C63"/>
+              <w:bottom w:val="single" w:sz="8" w:space="0" w:color="002C63"/>
+              <w:right w:val="single" w:sz="4" w:space="0" w:color="auto"/>
+            </w:tcBorders>
+            <w:shd w:val="clear" w:color="auto" w:fill="auto"/>
+            <w:vAlign w:val="center"/>
+            <w:hideMark/>
+          </w:tcPr>
+          <w:p>
+            <w:pPr>
+              <w:autoSpaceDE/>
+              <w:spacing w:before="0" w:after="0" w:line="240" w:lineRule="auto"/>
+              <w:jc w:val="center"/>
+              <w:rPr>
+                <w:rFonts w:eastAsia="Times New Roman" w:cs="Times New Roman"/>
+                <w:color w:val="000000"/>
+                <w:sz w:val="22"/>
+                <w:szCs w:val="22"/>
+                <w:lang w:val="en-US" w:eastAsia="en-US"/>
+              </w:rPr>
+            </w:pPr>
+            <w:r>
+              <w:rPr>
+                <w:rFonts w:eastAsia="Times New Roman" w:cs="Times New Roman"/>
+                <w:color w:val="000000"/>
+                <w:sz w:val="22"/>
+                <w:szCs w:val="22"/>
+                <w:lang w:val="en-US" w:eastAsia="en-US"/>
+              </w:rPr>
+              <w:t>SITEQUAL</w:t>
+            </w:r>
+          </w:p>
+        </w:tc>
+        <w:tc>
+          <w:tcPr>
+            <w:tcW w:w="2353" w:type="dxa"/>
+            <w:tcBorders>
+              <w:top w:val="single" w:sz="4" w:space="0" w:color="auto"/>
+              <w:left w:val="single" w:sz="4" w:space="0" w:color="auto"/>
+            </w:tcBorders>
+            <w:shd w:val="clear" w:color="auto" w:fill="auto"/>
+            <w:vAlign w:val="center"/>
+            <w:hideMark/>
+          </w:tcPr>
+          <w:p>
+            <w:pPr>
+              <w:autoSpaceDE/>
+              <w:spacing w:before="0" w:after="0" w:line="240" w:lineRule="auto"/>
+              <w:jc w:val="left"/>
+              <w:rPr>
+                <w:rFonts w:eastAsia="Times New Roman" w:cs="Times New Roman"/>
+                <w:color w:val="000000"/>
+                <w:sz w:val="22"/>
+                <w:szCs w:val="22"/>
+                <w:lang w:val="en-US" w:eastAsia="en-US"/>
+              </w:rPr>
+            </w:pPr>
+            <w:r>
+              <w:rPr>
+                <w:rFonts w:eastAsia="Times New Roman" w:cs="Times New Roman"/>
+                <w:color w:val="000000"/>
+                <w:sz w:val="22"/>
+                <w:szCs w:val="22"/>
+                <w:lang w:val="en-US" w:eastAsia="en-US"/>
+              </w:rPr>
+              <w:t>1. Ease of use</w:t>
+            </w:r>
+          </w:p>
+        </w:tc>
+        <w:tc>
+          <w:tcPr>
+            <w:tcW w:w="2693" w:type="dxa"/>
+            <w:tcBorders>
+              <w:top w:val="single" w:sz="4" w:space="0" w:color="auto"/>
+              <w:right w:val="single" w:sz="4" w:space="0" w:color="auto"/>
+            </w:tcBorders>
+            <w:shd w:val="clear" w:color="auto" w:fill="auto"/>
+            <w:vAlign w:val="center"/>
+            <w:hideMark/>
+          </w:tcPr>
+          <w:p>
+            <w:pPr>
+              <w:autoSpaceDE/>
+              <w:spacing w:before="0" w:after="0" w:line="240" w:lineRule="auto"/>
+              <w:jc w:val="left"/>
+              <w:rPr>
+                <w:rFonts w:eastAsia="Times New Roman" w:cs="Times New Roman"/>
+                <w:color w:val="000000"/>
+                <w:sz w:val="22"/>
+                <w:szCs w:val="22"/>
+                <w:lang w:val="en-US" w:eastAsia="en-US"/>
+              </w:rPr>
+            </w:pPr>
+            <w:r>
+              <w:rPr>
+                <w:rFonts w:eastAsia="Times New Roman" w:cs="Times New Roman"/>
+                <w:color w:val="000000"/>
+                <w:sz w:val="22"/>
+                <w:szCs w:val="22"/>
+                <w:lang w:val="en-US" w:eastAsia="en-US"/>
+              </w:rPr>
+              <w:t>3. Processing speed</w:t>
+            </w:r>
+          </w:p>
+        </w:tc>
+      </w:tr>
+      <w:tr>
+        <w:trPr>
+          <w:trHeight w:val="320"/>
+        </w:trPr>
+        <w:tc>
+          <w:tcPr>
+            <w:tcW w:w="540" w:type="dxa"/>
+            <w:vMerge/>
+            <w:tcBorders>
+              <w:top w:val="nil"/>
+              <w:left w:val="single" w:sz="8" w:space="0" w:color="002C63"/>
+              <w:bottom w:val="single" w:sz="8" w:space="0" w:color="002C63"/>
+              <w:right w:val="single" w:sz="8" w:space="0" w:color="002C63"/>
+            </w:tcBorders>
+            <w:vAlign w:val="center"/>
+            <w:hideMark/>
+          </w:tcPr>
+          <w:p>
+            <w:pPr>
+              <w:autoSpaceDE/>
+              <w:spacing w:before="0" w:after="0" w:line="240" w:lineRule="auto"/>
+              <w:jc w:val="left"/>
+              <w:rPr>
+                <w:rFonts w:eastAsia="Times New Roman" w:cs="Times New Roman"/>
+                <w:color w:val="000000"/>
+                <w:sz w:val="22"/>
+                <w:szCs w:val="22"/>
+                <w:lang w:val="en-US" w:eastAsia="en-US"/>
+              </w:rPr>
+            </w:pPr>
+          </w:p>
+        </w:tc>
+        <w:tc>
+          <w:tcPr>
+            <w:tcW w:w="1634" w:type="dxa"/>
+            <w:vMerge/>
+            <w:tcBorders>
+              <w:top w:val="nil"/>
+              <w:left w:val="single" w:sz="8" w:space="0" w:color="002C63"/>
+              <w:bottom w:val="single" w:sz="8" w:space="0" w:color="002C63"/>
+              <w:right w:val="single" w:sz="4" w:space="0" w:color="auto"/>
+            </w:tcBorders>
+            <w:vAlign w:val="center"/>
+            <w:hideMark/>
+          </w:tcPr>
+          <w:p>
+            <w:pPr>
+              <w:autoSpaceDE/>
+              <w:spacing w:before="0" w:after="0" w:line="240" w:lineRule="auto"/>
+              <w:jc w:val="left"/>
+              <w:rPr>
+                <w:rFonts w:eastAsia="Times New Roman" w:cs="Times New Roman"/>
+                <w:color w:val="000000"/>
+                <w:sz w:val="22"/>
+                <w:szCs w:val="22"/>
+                <w:lang w:val="en-US" w:eastAsia="en-US"/>
+              </w:rPr>
+            </w:pPr>
+          </w:p>
+        </w:tc>
+        <w:tc>
+          <w:tcPr>
+            <w:tcW w:w="2353" w:type="dxa"/>
+            <w:tcBorders>
+              <w:top w:val="nil"/>
+              <w:left w:val="single" w:sz="4" w:space="0" w:color="auto"/>
+              <w:bottom w:val="single" w:sz="4" w:space="0" w:color="auto"/>
+            </w:tcBorders>
+            <w:shd w:val="clear" w:color="auto" w:fill="auto"/>
+            <w:vAlign w:val="center"/>
+            <w:hideMark/>
+          </w:tcPr>
+          <w:p>
+            <w:pPr>
+              <w:autoSpaceDE/>
+              <w:spacing w:before="0" w:after="0" w:line="240" w:lineRule="auto"/>
+              <w:jc w:val="left"/>
+              <w:rPr>
+                <w:rFonts w:eastAsia="Times New Roman" w:cs="Times New Roman"/>
+                <w:color w:val="000000"/>
+                <w:sz w:val="22"/>
+                <w:szCs w:val="22"/>
+                <w:lang w:val="en-US" w:eastAsia="en-US"/>
+              </w:rPr>
+            </w:pPr>
+            <w:r>
+              <w:rPr>
+                <w:rFonts w:eastAsia="Times New Roman" w:cs="Times New Roman"/>
+                <w:color w:val="000000"/>
+                <w:sz w:val="22"/>
+                <w:szCs w:val="22"/>
+                <w:lang w:val="en-US" w:eastAsia="en-US"/>
+              </w:rPr>
+              <w:t>2. Aesthetic design</w:t>
+            </w:r>
+          </w:p>
+        </w:tc>
+        <w:tc>
+          <w:tcPr>
+            <w:tcW w:w="2693" w:type="dxa"/>
+            <w:tcBorders>
+              <w:top w:val="nil"/>
+              <w:bottom w:val="single" w:sz="4" w:space="0" w:color="auto"/>
+              <w:right w:val="single" w:sz="4" w:space="0" w:color="auto"/>
+            </w:tcBorders>
+            <w:shd w:val="clear" w:color="auto" w:fill="auto"/>
+            <w:vAlign w:val="center"/>
+            <w:hideMark/>
+          </w:tcPr>
+          <w:p>
+            <w:pPr>
+              <w:autoSpaceDE/>
+              <w:spacing w:before="0" w:after="0" w:line="240" w:lineRule="auto"/>
+              <w:jc w:val="left"/>
+              <w:rPr>
+                <w:rFonts w:eastAsia="Times New Roman" w:cs="Times New Roman"/>
+                <w:color w:val="000000"/>
+                <w:sz w:val="22"/>
+                <w:szCs w:val="22"/>
+                <w:lang w:val="en-US" w:eastAsia="en-US"/>
+              </w:rPr>
+            </w:pPr>
+            <w:r>
+              <w:rPr>
+                <w:rFonts w:eastAsia="Times New Roman" w:cs="Times New Roman"/>
+                <w:color w:val="000000"/>
+                <w:sz w:val="22"/>
+                <w:szCs w:val="22"/>
+                <w:lang w:val="en-US" w:eastAsia="en-US"/>
+              </w:rPr>
+              <w:t>4. Security</w:t>
+            </w:r>
+          </w:p>
+        </w:tc>
+      </w:tr>
+      <w:tr>
+        <w:trPr>
+          <w:trHeight w:val="320"/>
+        </w:trPr>
+        <w:tc>
+          <w:tcPr>
+            <w:tcW w:w="540" w:type="dxa"/>
+            <w:vMerge w:val="restart"/>
+            <w:tcBorders>
+              <w:top w:val="nil"/>
+              <w:left w:val="single" w:sz="8" w:space="0" w:color="002C63"/>
+              <w:bottom w:val="single" w:sz="8" w:space="0" w:color="002C63"/>
+              <w:right w:val="single" w:sz="8" w:space="0" w:color="002C63"/>
+            </w:tcBorders>
+            <w:shd w:val="clear" w:color="auto" w:fill="auto"/>
+            <w:vAlign w:val="center"/>
+            <w:hideMark/>
+          </w:tcPr>
+          <w:p>
+            <w:pPr>
+              <w:autoSpaceDE/>
+              <w:spacing w:before="0" w:after="0" w:line="240" w:lineRule="auto"/>
+              <w:jc w:val="center"/>
+              <w:rPr>
+                <w:rFonts w:eastAsia="Times New Roman" w:cs="Times New Roman"/>
+                <w:color w:val="000000"/>
+                <w:sz w:val="22"/>
+                <w:szCs w:val="22"/>
+                <w:lang w:val="en-US" w:eastAsia="en-US"/>
+              </w:rPr>
+            </w:pPr>
+            <w:r>
+              <w:rPr>
+                <w:rFonts w:eastAsia="Times New Roman" w:cs="Times New Roman"/>
+                <w:color w:val="000000"/>
+                <w:sz w:val="22"/>
+                <w:szCs w:val="22"/>
+                <w:lang w:val="en-US" w:eastAsia="en-US"/>
+              </w:rPr>
+              <w:t>6</w:t>
+            </w:r>
+          </w:p>
+        </w:tc>
+        <w:tc>
+          <w:tcPr>
+            <w:tcW w:w="1634" w:type="dxa"/>
+            <w:vMerge w:val="restart"/>
+            <w:tcBorders>
+              <w:top w:val="nil"/>
+              <w:left w:val="single" w:sz="8" w:space="0" w:color="002C63"/>
+              <w:bottom w:val="single" w:sz="8" w:space="0" w:color="002C63"/>
+              <w:right w:val="single" w:sz="4" w:space="0" w:color="auto"/>
+            </w:tcBorders>
+            <w:shd w:val="clear" w:color="auto" w:fill="auto"/>
+            <w:vAlign w:val="center"/>
+            <w:hideMark/>
+          </w:tcPr>
+          <w:p>
+            <w:pPr>
+              <w:autoSpaceDE/>
+              <w:spacing w:before="0" w:after="0" w:line="240" w:lineRule="auto"/>
+              <w:jc w:val="center"/>
+              <w:rPr>
+                <w:rFonts w:eastAsia="Times New Roman" w:cs="Times New Roman"/>
+                <w:color w:val="000000"/>
+                <w:sz w:val="22"/>
+                <w:szCs w:val="22"/>
+                <w:lang w:val="en-US" w:eastAsia="en-US"/>
+              </w:rPr>
+            </w:pPr>
+            <w:proofErr w:type="spellStart"/>
+            <w:r>
+              <w:rPr>
+                <w:rFonts w:eastAsia="Times New Roman" w:cs="Times New Roman"/>
+                <w:color w:val="000000"/>
+                <w:sz w:val="22"/>
+                <w:szCs w:val="22"/>
+                <w:lang w:val="en-US" w:eastAsia="en-US"/>
+              </w:rPr>
+              <w:t>NetQual</w:t>
+            </w:r>
+            <w:proofErr w:type="spellEnd"/>
+          </w:p>
+        </w:tc>
+        <w:tc>
+          <w:tcPr>
+            <w:tcW w:w="2353" w:type="dxa"/>
+            <w:tcBorders>
+              <w:top w:val="single" w:sz="4" w:space="0" w:color="auto"/>
+              <w:left w:val="single" w:sz="4" w:space="0" w:color="auto"/>
+            </w:tcBorders>
+            <w:shd w:val="clear" w:color="auto" w:fill="auto"/>
+            <w:vAlign w:val="center"/>
+            <w:hideMark/>
+          </w:tcPr>
+          <w:p>
+            <w:pPr>
+              <w:autoSpaceDE/>
+              <w:spacing w:before="0" w:after="0" w:line="240" w:lineRule="auto"/>
+              <w:jc w:val="left"/>
+              <w:rPr>
+                <w:rFonts w:eastAsia="Times New Roman" w:cs="Times New Roman"/>
+                <w:color w:val="000000"/>
+                <w:sz w:val="22"/>
+                <w:szCs w:val="22"/>
+                <w:lang w:val="en-US" w:eastAsia="en-US"/>
+              </w:rPr>
+            </w:pPr>
+            <w:bookmarkStart w:id="40" w:name="RANGE!C16"/>
+            <w:r>
+              <w:rPr>
+                <w:rFonts w:eastAsia="Times New Roman" w:cs="Times New Roman"/>
+                <w:color w:val="000000"/>
+                <w:sz w:val="22"/>
+                <w:szCs w:val="22"/>
+                <w:lang w:val="en-US" w:eastAsia="en-US"/>
+              </w:rPr>
+              <w:t>1. Information</w:t>
+            </w:r>
+            <w:bookmarkEnd w:id="40"/>
+          </w:p>
+        </w:tc>
+        <w:tc>
+          <w:tcPr>
+            <w:tcW w:w="2693" w:type="dxa"/>
+            <w:tcBorders>
+              <w:top w:val="single" w:sz="4" w:space="0" w:color="auto"/>
+              <w:right w:val="single" w:sz="4" w:space="0" w:color="auto"/>
+            </w:tcBorders>
+            <w:shd w:val="clear" w:color="auto" w:fill="auto"/>
+            <w:vAlign w:val="center"/>
+            <w:hideMark/>
+          </w:tcPr>
+          <w:p>
+            <w:pPr>
+              <w:autoSpaceDE/>
+              <w:spacing w:before="0" w:after="0" w:line="240" w:lineRule="auto"/>
+              <w:jc w:val="left"/>
+              <w:rPr>
+                <w:rFonts w:eastAsia="Times New Roman" w:cs="Times New Roman"/>
+                <w:color w:val="000000"/>
+                <w:sz w:val="22"/>
+                <w:szCs w:val="22"/>
+                <w:lang w:val="en-US" w:eastAsia="en-US"/>
+              </w:rPr>
+            </w:pPr>
+            <w:r>
+              <w:rPr>
+                <w:rFonts w:eastAsia="Times New Roman" w:cs="Times New Roman"/>
+                <w:color w:val="000000"/>
+                <w:sz w:val="22"/>
+                <w:szCs w:val="22"/>
+                <w:lang w:val="en-US" w:eastAsia="en-US"/>
+              </w:rPr>
+              <w:t>4. Security/Privacy</w:t>
+            </w:r>
+          </w:p>
+        </w:tc>
+      </w:tr>
+      <w:tr>
+        <w:trPr>
+          <w:trHeight w:val="320"/>
+        </w:trPr>
+        <w:tc>
+          <w:tcPr>
+            <w:tcW w:w="540" w:type="dxa"/>
+            <w:vMerge/>
+            <w:tcBorders>
+              <w:top w:val="nil"/>
+              <w:left w:val="single" w:sz="8" w:space="0" w:color="002C63"/>
+              <w:bottom w:val="single" w:sz="8" w:space="0" w:color="002C63"/>
+              <w:right w:val="single" w:sz="8" w:space="0" w:color="002C63"/>
+            </w:tcBorders>
+            <w:vAlign w:val="center"/>
+            <w:hideMark/>
+          </w:tcPr>
+          <w:p>
+            <w:pPr>
+              <w:autoSpaceDE/>
+              <w:spacing w:before="0" w:after="0" w:line="240" w:lineRule="auto"/>
+              <w:jc w:val="left"/>
+              <w:rPr>
+                <w:rFonts w:eastAsia="Times New Roman" w:cs="Times New Roman"/>
+                <w:color w:val="000000"/>
+                <w:sz w:val="22"/>
+                <w:szCs w:val="22"/>
+                <w:lang w:val="en-US" w:eastAsia="en-US"/>
+              </w:rPr>
+            </w:pPr>
+          </w:p>
+        </w:tc>
+        <w:tc>
+          <w:tcPr>
+            <w:tcW w:w="1634" w:type="dxa"/>
+            <w:vMerge/>
+            <w:tcBorders>
+              <w:top w:val="nil"/>
+              <w:left w:val="single" w:sz="8" w:space="0" w:color="002C63"/>
+              <w:bottom w:val="single" w:sz="8" w:space="0" w:color="002C63"/>
+              <w:right w:val="single" w:sz="4" w:space="0" w:color="auto"/>
+            </w:tcBorders>
+            <w:vAlign w:val="center"/>
+            <w:hideMark/>
+          </w:tcPr>
+          <w:p>
+            <w:pPr>
+              <w:autoSpaceDE/>
+              <w:spacing w:before="0" w:after="0" w:line="240" w:lineRule="auto"/>
+              <w:jc w:val="left"/>
+              <w:rPr>
+                <w:rFonts w:eastAsia="Times New Roman" w:cs="Times New Roman"/>
+                <w:color w:val="000000"/>
+                <w:sz w:val="22"/>
+                <w:szCs w:val="22"/>
+                <w:lang w:val="en-US" w:eastAsia="en-US"/>
+              </w:rPr>
+            </w:pPr>
+          </w:p>
+        </w:tc>
+        <w:tc>
+          <w:tcPr>
+            <w:tcW w:w="2353" w:type="dxa"/>
+            <w:tcBorders>
+              <w:top w:val="nil"/>
+              <w:left w:val="single" w:sz="4" w:space="0" w:color="auto"/>
+            </w:tcBorders>
+            <w:shd w:val="clear" w:color="auto" w:fill="auto"/>
+            <w:vAlign w:val="center"/>
+            <w:hideMark/>
+          </w:tcPr>
+          <w:p>
+            <w:pPr>
+              <w:autoSpaceDE/>
+              <w:spacing w:before="0" w:after="0" w:line="240" w:lineRule="auto"/>
+              <w:jc w:val="left"/>
+              <w:rPr>
+                <w:rFonts w:eastAsia="Times New Roman" w:cs="Times New Roman"/>
+                <w:color w:val="000000"/>
+                <w:sz w:val="22"/>
+                <w:szCs w:val="22"/>
+                <w:lang w:val="en-US" w:eastAsia="en-US"/>
+              </w:rPr>
+            </w:pPr>
+            <w:r>
+              <w:rPr>
+                <w:rFonts w:eastAsia="Times New Roman" w:cs="Times New Roman"/>
+                <w:color w:val="000000"/>
+                <w:sz w:val="22"/>
+                <w:szCs w:val="22"/>
+                <w:lang w:val="en-US" w:eastAsia="en-US"/>
+              </w:rPr>
+              <w:t>2. Ease of use</w:t>
+            </w:r>
+          </w:p>
+        </w:tc>
+        <w:tc>
+          <w:tcPr>
+            <w:tcW w:w="2693" w:type="dxa"/>
+            <w:tcBorders>
+              <w:top w:val="nil"/>
+              <w:right w:val="single" w:sz="4" w:space="0" w:color="auto"/>
+            </w:tcBorders>
+            <w:shd w:val="clear" w:color="auto" w:fill="auto"/>
+            <w:vAlign w:val="center"/>
+            <w:hideMark/>
+          </w:tcPr>
+          <w:p>
+            <w:pPr>
+              <w:autoSpaceDE/>
+              <w:spacing w:before="0" w:after="0" w:line="240" w:lineRule="auto"/>
+              <w:jc w:val="left"/>
+              <w:rPr>
+                <w:rFonts w:eastAsia="Times New Roman" w:cs="Times New Roman"/>
+                <w:color w:val="000000"/>
+                <w:sz w:val="22"/>
+                <w:szCs w:val="22"/>
+                <w:lang w:val="en-US" w:eastAsia="en-US"/>
+              </w:rPr>
+            </w:pPr>
+            <w:r>
+              <w:rPr>
+                <w:rFonts w:eastAsia="Times New Roman" w:cs="Times New Roman"/>
+                <w:color w:val="000000"/>
+                <w:sz w:val="22"/>
+                <w:szCs w:val="22"/>
+                <w:lang w:val="en-US" w:eastAsia="en-US"/>
+              </w:rPr>
+              <w:t>5. Site design</w:t>
+            </w:r>
+          </w:p>
+        </w:tc>
+      </w:tr>
+      <w:tr>
+        <w:trPr>
+          <w:trHeight w:val="320"/>
+        </w:trPr>
+        <w:tc>
+          <w:tcPr>
+            <w:tcW w:w="540" w:type="dxa"/>
+            <w:vMerge/>
+            <w:tcBorders>
+              <w:top w:val="nil"/>
+              <w:left w:val="single" w:sz="8" w:space="0" w:color="002C63"/>
+              <w:bottom w:val="single" w:sz="8" w:space="0" w:color="002C63"/>
+              <w:right w:val="single" w:sz="8" w:space="0" w:color="002C63"/>
+            </w:tcBorders>
+            <w:vAlign w:val="center"/>
+            <w:hideMark/>
+          </w:tcPr>
+          <w:p>
+            <w:pPr>
+              <w:autoSpaceDE/>
+              <w:spacing w:before="0" w:after="0" w:line="240" w:lineRule="auto"/>
+              <w:jc w:val="left"/>
+              <w:rPr>
+                <w:rFonts w:eastAsia="Times New Roman" w:cs="Times New Roman"/>
+                <w:color w:val="000000"/>
+                <w:sz w:val="22"/>
+                <w:szCs w:val="22"/>
+                <w:lang w:val="en-US" w:eastAsia="en-US"/>
+              </w:rPr>
+            </w:pPr>
+          </w:p>
+        </w:tc>
+        <w:tc>
+          <w:tcPr>
+            <w:tcW w:w="1634" w:type="dxa"/>
+            <w:vMerge/>
+            <w:tcBorders>
+              <w:top w:val="nil"/>
+              <w:left w:val="single" w:sz="8" w:space="0" w:color="002C63"/>
+              <w:bottom w:val="single" w:sz="8" w:space="0" w:color="002C63"/>
+              <w:right w:val="single" w:sz="4" w:space="0" w:color="auto"/>
+            </w:tcBorders>
+            <w:vAlign w:val="center"/>
+            <w:hideMark/>
+          </w:tcPr>
+          <w:p>
+            <w:pPr>
+              <w:autoSpaceDE/>
+              <w:spacing w:before="0" w:after="0" w:line="240" w:lineRule="auto"/>
+              <w:jc w:val="left"/>
+              <w:rPr>
+                <w:rFonts w:eastAsia="Times New Roman" w:cs="Times New Roman"/>
+                <w:color w:val="000000"/>
+                <w:sz w:val="22"/>
+                <w:szCs w:val="22"/>
+                <w:lang w:val="en-US" w:eastAsia="en-US"/>
+              </w:rPr>
+            </w:pPr>
+          </w:p>
+        </w:tc>
+        <w:tc>
+          <w:tcPr>
+            <w:tcW w:w="2353" w:type="dxa"/>
+            <w:tcBorders>
+              <w:top w:val="nil"/>
+              <w:left w:val="single" w:sz="4" w:space="0" w:color="auto"/>
+              <w:bottom w:val="single" w:sz="4" w:space="0" w:color="auto"/>
+            </w:tcBorders>
+            <w:shd w:val="clear" w:color="auto" w:fill="auto"/>
+            <w:vAlign w:val="center"/>
+            <w:hideMark/>
+          </w:tcPr>
+          <w:p>
+            <w:pPr>
+              <w:autoSpaceDE/>
+              <w:spacing w:before="0" w:after="0" w:line="240" w:lineRule="auto"/>
+              <w:jc w:val="left"/>
+              <w:rPr>
+                <w:rFonts w:eastAsia="Times New Roman" w:cs="Times New Roman"/>
+                <w:color w:val="000000"/>
+                <w:sz w:val="22"/>
+                <w:szCs w:val="22"/>
+                <w:lang w:val="en-US" w:eastAsia="en-US"/>
+              </w:rPr>
+            </w:pPr>
+            <w:r>
+              <w:rPr>
+                <w:rFonts w:eastAsia="Times New Roman" w:cs="Times New Roman"/>
+                <w:color w:val="000000"/>
+                <w:sz w:val="22"/>
+                <w:szCs w:val="22"/>
+                <w:lang w:val="en-US" w:eastAsia="en-US"/>
+              </w:rPr>
+              <w:t>3. Reliabi</w:t>
+            </w:r>
+            <w:r>
+              <w:rPr>
+                <w:rFonts w:eastAsia="Times New Roman" w:cs="Times New Roman"/>
+                <w:color w:val="000000"/>
+                <w:sz w:val="22"/>
+                <w:szCs w:val="22"/>
+                <w:lang w:val="en-US" w:eastAsia="en-US"/>
+              </w:rPr>
+              <w:t>l</w:t>
+            </w:r>
+            <w:r>
+              <w:rPr>
+                <w:rFonts w:eastAsia="Times New Roman" w:cs="Times New Roman"/>
+                <w:color w:val="000000"/>
+                <w:sz w:val="22"/>
+                <w:szCs w:val="22"/>
+                <w:lang w:val="en-US" w:eastAsia="en-US"/>
+              </w:rPr>
+              <w:t>ity/Fulfillment</w:t>
+            </w:r>
+          </w:p>
+        </w:tc>
+        <w:tc>
+          <w:tcPr>
+            <w:tcW w:w="2693" w:type="dxa"/>
+            <w:tcBorders>
+              <w:top w:val="nil"/>
+              <w:bottom w:val="single" w:sz="4" w:space="0" w:color="auto"/>
+              <w:right w:val="single" w:sz="4" w:space="0" w:color="auto"/>
+            </w:tcBorders>
+            <w:shd w:val="clear" w:color="auto" w:fill="auto"/>
+            <w:vAlign w:val="center"/>
+            <w:hideMark/>
+          </w:tcPr>
+          <w:p>
+            <w:pPr>
+              <w:autoSpaceDE/>
+              <w:spacing w:before="0" w:after="0" w:line="240" w:lineRule="auto"/>
+              <w:jc w:val="left"/>
+              <w:rPr>
+                <w:rFonts w:eastAsia="Times New Roman" w:cs="Times New Roman"/>
+                <w:color w:val="000000"/>
+                <w:sz w:val="22"/>
+                <w:szCs w:val="22"/>
+                <w:lang w:val="en-US" w:eastAsia="en-US"/>
+              </w:rPr>
+            </w:pPr>
+            <w:r>
+              <w:rPr>
+                <w:rFonts w:eastAsia="Times New Roman" w:cs="Times New Roman"/>
+                <w:color w:val="000000"/>
+                <w:sz w:val="22"/>
+                <w:szCs w:val="22"/>
+                <w:lang w:val="en-US" w:eastAsia="en-US"/>
+              </w:rPr>
+              <w:t> </w:t>
+            </w:r>
+          </w:p>
+        </w:tc>
+      </w:tr>
+    </w:tbl>
     <w:p>
       <w:pPr>
         <w:rPr>
@@ -13050,7 +15995,7 @@
       <w:pPr>
         <w:pStyle w:val="Heading2"/>
       </w:pPr>
-      <w:bookmarkStart w:id="40" w:name="_Toc325315052"/>
+      <w:bookmarkStart w:id="41" w:name="_Toc325315052"/>
       <w:r>
         <w:t xml:space="preserve">Four </w:t>
       </w:r>
@@ -13069,7 +16014,7 @@
       <w:r>
         <w:t>)</w:t>
       </w:r>
-      <w:bookmarkEnd w:id="40"/>
+      <w:bookmarkEnd w:id="41"/>
     </w:p>
     <w:p>
       <w:r>
@@ -13098,7 +16043,7 @@
           <w:lang w:val="en-GB"/>
         </w:rPr>
       </w:pPr>
-      <w:bookmarkStart w:id="41" w:name="_Toc325315053"/>
+      <w:bookmarkStart w:id="42" w:name="_Toc325315053"/>
       <w:r>
         <w:rPr>
           <w:lang w:val="en-GB"/>
@@ -13132,7 +16077,7 @@
         </w:rPr>
         <w:t>Accessibility</w:t>
       </w:r>
-      <w:bookmarkEnd w:id="41"/>
+      <w:bookmarkEnd w:id="42"/>
       <w:r>
         <w:rPr>
           <w:lang w:val="en-GB"/>
@@ -13147,7 +16092,7 @@
           <w:lang w:val="en-GB"/>
         </w:rPr>
       </w:pPr>
-      <w:bookmarkStart w:id="42" w:name="_Toc325315054"/>
+      <w:bookmarkStart w:id="43" w:name="_Toc325315054"/>
       <w:r>
         <w:rPr>
           <w:lang w:val="en-GB"/>
@@ -13172,41 +16117,6 @@
           <w:lang w:val="en-GB"/>
         </w:rPr>
         <w:t>Usability</w:t>
-      </w:r>
-      <w:bookmarkEnd w:id="42"/>
-    </w:p>
-    <w:p>
-      <w:pPr>
-        <w:pStyle w:val="Heading3"/>
-        <w:rPr>
-          <w:lang w:val="en-GB"/>
-        </w:rPr>
-      </w:pPr>
-      <w:bookmarkStart w:id="43" w:name="_Toc325315055"/>
-      <w:r>
-        <w:rPr>
-          <w:lang w:val="en-GB"/>
-        </w:rPr>
-        <w:t>3</w:t>
-      </w:r>
-      <w:r>
-        <w:rPr>
-          <w:lang w:val="en-GB"/>
-        </w:rPr>
-        <w:t>.1.3</w:t>
-      </w:r>
-      <w:r>
-        <w:rPr>
-          <w:lang w:val="en-GB"/>
-        </w:rPr>
-        <w:tab/>
-        <w:t xml:space="preserve">Understanding </w:t>
-      </w:r>
-      <w:r>
-        <w:rPr>
-          <w:lang w:val="en-GB"/>
-        </w:rPr>
-        <w:t>Efficiency</w:t>
       </w:r>
       <w:bookmarkEnd w:id="43"/>
     </w:p>
@@ -13217,7 +16127,7 @@
           <w:lang w:val="en-GB"/>
         </w:rPr>
       </w:pPr>
-      <w:bookmarkStart w:id="44" w:name="_Toc325315056"/>
+      <w:bookmarkStart w:id="44" w:name="_Toc325315055"/>
       <w:r>
         <w:rPr>
           <w:lang w:val="en-GB"/>
@@ -13228,7 +16138,7 @@
         <w:rPr>
           <w:lang w:val="en-GB"/>
         </w:rPr>
-        <w:t>.1.4</w:t>
+        <w:t>.1.3</w:t>
       </w:r>
       <w:r>
         <w:rPr>
@@ -13241,51 +16151,86 @@
         <w:rPr>
           <w:lang w:val="en-GB"/>
         </w:rPr>
-        <w:t>Security</w:t>
+        <w:t>Efficiency</w:t>
       </w:r>
       <w:bookmarkEnd w:id="44"/>
     </w:p>
     <w:p>
       <w:pPr>
-        <w:rPr>
-          <w:lang w:val="en-GB"/>
-        </w:rPr>
-      </w:pPr>
-    </w:p>
-    <w:p>
-      <w:pPr>
-        <w:pStyle w:val="Heading2"/>
-      </w:pPr>
-      <w:bookmarkStart w:id="45" w:name="_Toc325315057"/>
-      <w:r>
-        <w:t xml:space="preserve">Key </w:t>
-      </w:r>
-      <w:r>
-        <w:t xml:space="preserve">e-service </w:t>
-      </w:r>
-      <w:r>
-        <w:t>dimension</w:t>
-      </w:r>
-      <w:r>
-        <w:t>al</w:t>
-      </w:r>
-      <w:r>
-        <w:t xml:space="preserve"> </w:t>
-      </w:r>
-      <w:r>
-        <w:t>components for Q</w:t>
-      </w:r>
-      <w:r>
-        <w:t>uality</w:t>
+        <w:pStyle w:val="Heading3"/>
+        <w:rPr>
+          <w:lang w:val="en-GB"/>
+        </w:rPr>
+      </w:pPr>
+      <w:bookmarkStart w:id="45" w:name="_Toc325315056"/>
+      <w:r>
+        <w:rPr>
+          <w:lang w:val="en-GB"/>
+        </w:rPr>
+        <w:t>3</w:t>
+      </w:r>
+      <w:r>
+        <w:rPr>
+          <w:lang w:val="en-GB"/>
+        </w:rPr>
+        <w:t>.1.4</w:t>
+      </w:r>
+      <w:r>
+        <w:rPr>
+          <w:lang w:val="en-GB"/>
+        </w:rPr>
+        <w:tab/>
+        <w:t xml:space="preserve">Understanding </w:t>
+      </w:r>
+      <w:r>
+        <w:rPr>
+          <w:lang w:val="en-GB"/>
+        </w:rPr>
+        <w:t>Security</w:t>
       </w:r>
       <w:bookmarkEnd w:id="45"/>
     </w:p>
     <w:p>
       <w:pPr>
+        <w:rPr>
+          <w:lang w:val="en-GB"/>
+        </w:rPr>
+      </w:pPr>
+    </w:p>
+    <w:p>
+      <w:pPr>
+        <w:pStyle w:val="Heading2"/>
+      </w:pPr>
+      <w:bookmarkStart w:id="46" w:name="_Toc325315057"/>
+      <w:r>
+        <w:t xml:space="preserve">Key </w:t>
+      </w:r>
+      <w:r>
+        <w:t xml:space="preserve">e-service </w:t>
+      </w:r>
+      <w:r>
+        <w:t>dimension</w:t>
+      </w:r>
+      <w:r>
+        <w:t>al</w:t>
+      </w:r>
+      <w:r>
+        <w:t xml:space="preserve"> </w:t>
+      </w:r>
+      <w:r>
+        <w:t>components for Q</w:t>
+      </w:r>
+      <w:r>
+        <w:t>uality</w:t>
+      </w:r>
+      <w:bookmarkEnd w:id="46"/>
+    </w:p>
+    <w:p>
+      <w:pPr>
         <w:pStyle w:val="Heading1"/>
       </w:pPr>
-      <w:bookmarkStart w:id="46" w:name="_Ref384044614"/>
-      <w:bookmarkStart w:id="47" w:name="_Toc325315058"/>
+      <w:bookmarkStart w:id="47" w:name="_Ref384044614"/>
+      <w:bookmarkStart w:id="48" w:name="_Toc325315058"/>
       <w:r>
         <w:lastRenderedPageBreak/>
         <w:t>C</w:t>
@@ -13299,26 +16244,26 @@
       <w:r>
         <w:t>e</w:t>
       </w:r>
-      <w:bookmarkEnd w:id="46"/>
+      <w:bookmarkEnd w:id="47"/>
       <w:r>
         <w:t>-services</w:t>
       </w:r>
       <w:r>
         <w:t xml:space="preserve"> quality</w:t>
       </w:r>
-      <w:bookmarkEnd w:id="47"/>
+      <w:bookmarkEnd w:id="48"/>
     </w:p>
     <w:p>
       <w:pPr>
         <w:pStyle w:val="Heading1"/>
       </w:pPr>
-      <w:bookmarkStart w:id="48" w:name="_Toc165742637"/>
-      <w:bookmarkStart w:id="49" w:name="_Toc165745807"/>
-      <w:bookmarkStart w:id="50" w:name="_Toc165746100"/>
-      <w:bookmarkStart w:id="51" w:name="_Toc325315059"/>
-      <w:bookmarkEnd w:id="48"/>
+      <w:bookmarkStart w:id="49" w:name="_Toc165742637"/>
+      <w:bookmarkStart w:id="50" w:name="_Toc165745807"/>
+      <w:bookmarkStart w:id="51" w:name="_Toc165746100"/>
+      <w:bookmarkStart w:id="52" w:name="_Toc325315059"/>
       <w:bookmarkEnd w:id="49"/>
       <w:bookmarkEnd w:id="50"/>
+      <w:bookmarkEnd w:id="51"/>
       <w:r>
         <w:lastRenderedPageBreak/>
         <w:t>A</w:t>
@@ -13334,17 +16279,6 @@
       </w:r>
       <w:r>
         <w:t>s</w:t>
-      </w:r>
-      <w:bookmarkEnd w:id="51"/>
-    </w:p>
-    <w:p>
-      <w:pPr>
-        <w:pStyle w:val="Heading1"/>
-      </w:pPr>
-      <w:bookmarkStart w:id="52" w:name="_Toc325315060"/>
-      <w:r>
-        <w:lastRenderedPageBreak/>
-        <w:t>Results</w:t>
       </w:r>
       <w:bookmarkEnd w:id="52"/>
     </w:p>
@@ -13352,7 +16286,18 @@
       <w:pPr>
         <w:pStyle w:val="Heading1"/>
       </w:pPr>
-      <w:bookmarkStart w:id="53" w:name="_Toc325315061"/>
+      <w:bookmarkStart w:id="53" w:name="_Toc325315060"/>
+      <w:r>
+        <w:lastRenderedPageBreak/>
+        <w:t>Results</w:t>
+      </w:r>
+      <w:bookmarkEnd w:id="53"/>
+    </w:p>
+    <w:p>
+      <w:pPr>
+        <w:pStyle w:val="Heading1"/>
+      </w:pPr>
+      <w:bookmarkStart w:id="54" w:name="_Toc325315061"/>
       <w:r>
         <w:lastRenderedPageBreak/>
         <w:t>C</w:t>
@@ -13360,19 +16305,19 @@
       <w:r>
         <w:t>onclusions</w:t>
       </w:r>
-      <w:bookmarkEnd w:id="53"/>
+      <w:bookmarkEnd w:id="54"/>
     </w:p>
     <w:p/>
     <w:p>
       <w:pPr>
         <w:pStyle w:val="Heading1"/>
       </w:pPr>
-      <w:bookmarkStart w:id="54" w:name="_Toc325315062"/>
+      <w:bookmarkStart w:id="55" w:name="_Toc325315062"/>
       <w:r>
         <w:lastRenderedPageBreak/>
         <w:t>References</w:t>
       </w:r>
-      <w:bookmarkEnd w:id="54"/>
+      <w:bookmarkEnd w:id="55"/>
     </w:p>
     <w:sdt>
       <w:sdtPr>
@@ -13453,7 +16398,7 @@
                     <w:noProof/>
                   </w:rPr>
                 </w:pPr>
-                <w:bookmarkStart w:id="55" w:name="kri13"/>
+                <w:bookmarkStart w:id="56" w:name="kri13"/>
                 <w:r>
                   <w:rPr>
                     <w:rFonts w:cs="Times New Roman"/>
@@ -13461,7 +16406,7 @@
                   </w:rPr>
                   <w:t>[1]</w:t>
                 </w:r>
-                <w:bookmarkEnd w:id="55"/>
+                <w:bookmarkEnd w:id="56"/>
               </w:p>
             </w:tc>
             <w:tc>
@@ -13521,7 +16466,7 @@
                     <w:noProof/>
                   </w:rPr>
                 </w:pPr>
-                <w:bookmarkStart w:id="56" w:name="Mar14"/>
+                <w:bookmarkStart w:id="57" w:name="Mar14"/>
                 <w:r>
                   <w:rPr>
                     <w:rFonts w:cs="Times New Roman"/>
@@ -13529,7 +16474,7 @@
                   </w:rPr>
                   <w:t>[2]</w:t>
                 </w:r>
-                <w:bookmarkEnd w:id="56"/>
+                <w:bookmarkEnd w:id="57"/>
               </w:p>
             </w:tc>
             <w:tc>
@@ -13589,7 +16534,7 @@
                     <w:noProof/>
                   </w:rPr>
                 </w:pPr>
-                <w:bookmarkStart w:id="57" w:name="Inv16"/>
+                <w:bookmarkStart w:id="58" w:name="Inv16"/>
                 <w:r>
                   <w:rPr>
                     <w:rFonts w:cs="Times New Roman"/>
@@ -13597,7 +16542,7 @@
                   </w:rPr>
                   <w:t>[3]</w:t>
                 </w:r>
-                <w:bookmarkEnd w:id="57"/>
+                <w:bookmarkEnd w:id="58"/>
               </w:p>
             </w:tc>
             <w:tc>
@@ -13701,7 +16646,7 @@
                     <w:noProof/>
                   </w:rPr>
                 </w:pPr>
-                <w:bookmarkStart w:id="58" w:name="Dem09"/>
+                <w:bookmarkStart w:id="59" w:name="Dem09"/>
                 <w:r>
                   <w:rPr>
                     <w:rFonts w:cs="Times New Roman"/>
@@ -13709,7 +16654,7 @@
                   </w:rPr>
                   <w:t>[5]</w:t>
                 </w:r>
-                <w:bookmarkEnd w:id="58"/>
+                <w:bookmarkEnd w:id="59"/>
               </w:p>
             </w:tc>
             <w:tc>
@@ -13753,7 +16698,7 @@
                     <w:noProof/>
                   </w:rPr>
                 </w:pPr>
-                <w:bookmarkStart w:id="59" w:name="Owe13"/>
+                <w:bookmarkStart w:id="60" w:name="Owe13"/>
                 <w:r>
                   <w:rPr>
                     <w:rFonts w:cs="Times New Roman"/>
@@ -13761,7 +16706,7 @@
                   </w:rPr>
                   <w:t>[6]</w:t>
                 </w:r>
-                <w:bookmarkEnd w:id="59"/>
+                <w:bookmarkEnd w:id="60"/>
               </w:p>
             </w:tc>
             <w:tc>
@@ -14602,7 +17547,36 @@
         <w:rPr>
           <w:lang w:val="en-GB"/>
         </w:rPr>
-        <w:t>] Ateeq, M., Kamil, A., &amp;</w:t>
+        <w:t xml:space="preserve">] </w:t>
+      </w:r>
+      <w:proofErr w:type="spellStart"/>
+      <w:proofErr w:type="gramStart"/>
+      <w:r>
+        <w:rPr>
+          <w:lang w:val="en-GB"/>
+        </w:rPr>
+        <w:t>Ateeq</w:t>
+      </w:r>
+      <w:proofErr w:type="spellEnd"/>
+      <w:r>
+        <w:rPr>
+          <w:lang w:val="en-GB"/>
+        </w:rPr>
+        <w:t xml:space="preserve">, M., </w:t>
+      </w:r>
+      <w:proofErr w:type="spellStart"/>
+      <w:r>
+        <w:rPr>
+          <w:lang w:val="en-GB"/>
+        </w:rPr>
+        <w:t>Kamil</w:t>
+      </w:r>
+      <w:proofErr w:type="spellEnd"/>
+      <w:r>
+        <w:rPr>
+          <w:lang w:val="en-GB"/>
+        </w:rPr>
+        <w:t>, A., &amp;</w:t>
       </w:r>
       <w:r>
         <w:rPr>
@@ -14610,17 +17584,68 @@
         </w:rPr>
         <w:t xml:space="preserve"> </w:t>
       </w:r>
-      <w:r>
-        <w:rPr>
-          <w:lang w:val="en-GB"/>
-        </w:rPr>
-        <w:t>Basri S. (2012). A Proposed Model for Assessing E-Government Service Quality: An E-S-QUAL Approach.</w:t>
-      </w:r>
-      <w:r>
-        <w:rPr>
-          <w:lang w:val="en-GB"/>
-        </w:rPr>
-        <w:t xml:space="preserve"> Universiti Teknologi  PETRONAS.</w:t>
+      <w:proofErr w:type="spellStart"/>
+      <w:r>
+        <w:rPr>
+          <w:lang w:val="en-GB"/>
+        </w:rPr>
+        <w:t>Basri</w:t>
+      </w:r>
+      <w:proofErr w:type="spellEnd"/>
+      <w:r>
+        <w:rPr>
+          <w:lang w:val="en-GB"/>
+        </w:rPr>
+        <w:t xml:space="preserve"> S. (2012).</w:t>
+      </w:r>
+      <w:proofErr w:type="gramEnd"/>
+      <w:r>
+        <w:rPr>
+          <w:lang w:val="en-GB"/>
+        </w:rPr>
+        <w:t xml:space="preserve"> A Proposed Model for Assessing E-Government Service Quality: An E-S-QUAL Approach.</w:t>
+      </w:r>
+      <w:r>
+        <w:rPr>
+          <w:lang w:val="en-GB"/>
+        </w:rPr>
+        <w:t xml:space="preserve"> </w:t>
+      </w:r>
+      <w:proofErr w:type="spellStart"/>
+      <w:r>
+        <w:rPr>
+          <w:lang w:val="en-GB"/>
+        </w:rPr>
+        <w:t>Universiti</w:t>
+      </w:r>
+      <w:proofErr w:type="spellEnd"/>
+      <w:r>
+        <w:rPr>
+          <w:lang w:val="en-GB"/>
+        </w:rPr>
+        <w:t xml:space="preserve"> </w:t>
+      </w:r>
+      <w:proofErr w:type="spellStart"/>
+      <w:proofErr w:type="gramStart"/>
+      <w:r>
+        <w:rPr>
+          <w:lang w:val="en-GB"/>
+        </w:rPr>
+        <w:t>Teknologi</w:t>
+      </w:r>
+      <w:proofErr w:type="spellEnd"/>
+      <w:r>
+        <w:rPr>
+          <w:lang w:val="en-GB"/>
+        </w:rPr>
+        <w:t xml:space="preserve">  PETRONAS</w:t>
+      </w:r>
+      <w:proofErr w:type="gramEnd"/>
+      <w:r>
+        <w:rPr>
+          <w:lang w:val="en-GB"/>
+        </w:rPr>
+        <w:t>.</w:t>
       </w:r>
     </w:p>
     <w:sectPr>
@@ -14689,7 +17714,7 @@
           <w:rPr>
             <w:noProof/>
           </w:rPr>
-          <w:t>15</w:t>
+          <w:t>22</w:t>
         </w:r>
         <w:r>
           <w:rPr>
@@ -19478,6 +22503,7 @@
     <w:rsid w:val="003E58D0"/>
     <w:rsid w:val="00462672"/>
     <w:rsid w:val="004C52B8"/>
+    <w:rsid w:val="00550639"/>
     <w:rsid w:val="005F2079"/>
     <w:rsid w:val="009508ED"/>
     <w:rsid w:val="009F529F"/>
@@ -20838,7 +23864,7 @@
 </file>
 
 <file path=customXml/itemProps2.xml><?xml version="1.0" encoding="utf-8"?>
-<ds:datastoreItem xmlns:ds="http://schemas.openxmlformats.org/officeDocument/2006/customXml" ds:itemID="{F407A9CA-8762-E843-990C-218BCFF09601}">
+<ds:datastoreItem xmlns:ds="http://schemas.openxmlformats.org/officeDocument/2006/customXml" ds:itemID="{11E9CD59-D150-F04F-828B-A18A0E0452A7}">
   <ds:schemaRefs>
     <ds:schemaRef ds:uri="http://schemas.openxmlformats.org/officeDocument/2006/bibliography"/>
   </ds:schemaRefs>

</xml_diff>